<commit_message>
Related work section added
</commit_message>
<xml_diff>
--- a/CheckpointV/Report/Report A-15.docx
+++ b/CheckpointV/Report/Report A-15.docx
@@ -8,7 +8,7 @@
         <w:spacing w:before="0" w:beforeAutospacing="0" w:after="180"/>
       </w:pPr>
       <w:r>
-        <w:t>SIGCHI Conference Proceedings Format</w:t>
+        <w:t xml:space="preserve">Information Visualization - Project Report </w:t>
       </w:r>
     </w:p>
     <w:tbl>
@@ -84,40 +84,65 @@
           <w:p>
             <w:pPr>
               <w:pStyle w:val="AuthorName"/>
+              <w:rPr>
+                <w:lang w:val="pt-PT"/>
+              </w:rPr>
             </w:pPr>
             <w:r>
-              <w:t xml:space="preserve">Margarida </w:t>
-            </w:r>
-            <w:proofErr w:type="spellStart"/>
-            <w:r>
-              <w:t>Morais</w:t>
-            </w:r>
-            <w:proofErr w:type="spellEnd"/>
-            <w:r>
-              <w:t xml:space="preserve"> </w:t>
+              <w:rPr>
+                <w:lang w:val="pt-PT"/>
+              </w:rPr>
+              <w:t xml:space="preserve">Margarida Morais </w:t>
             </w:r>
           </w:p>
           <w:p>
             <w:pPr>
               <w:pStyle w:val="AuthorAffiliation"/>
+              <w:rPr>
+                <w:lang w:val="pt-PT"/>
+              </w:rPr>
             </w:pPr>
             <w:r>
+              <w:rPr>
+                <w:lang w:val="pt-PT"/>
+              </w:rPr>
               <w:t>86473</w:t>
             </w:r>
           </w:p>
           <w:p>
             <w:pPr>
               <w:pStyle w:val="AuthorAffiliation"/>
+              <w:rPr>
+                <w:lang w:val="pt-PT"/>
+              </w:rPr>
             </w:pPr>
             <w:r>
-              <w:t>Group 15</w:t>
+              <w:t>Group</w:t>
+            </w:r>
+            <w:r>
+              <w:rPr>
+                <w:lang w:val="pt-PT"/>
+              </w:rPr>
+              <w:t xml:space="preserve"> </w:t>
+            </w:r>
+            <w:r>
+              <w:rPr>
+                <w:lang w:val="pt-PT"/>
+              </w:rPr>
+              <w:t>15</w:t>
             </w:r>
           </w:p>
           <w:p>
             <w:pPr>
               <w:pStyle w:val="AuthorAffiliation"/>
+              <w:rPr>
+                <w:lang w:val="pt-PT"/>
+              </w:rPr>
             </w:pPr>
             <w:r>
+              <w:rPr>
+                <w:lang w:val="pt-PT"/>
+              </w:rPr>
               <w:t>IST- Alameda</w:t>
             </w:r>
           </w:p>
@@ -167,14 +192,9 @@
                 <w:lang w:val="pt-PT"/>
               </w:rPr>
             </w:pPr>
-            <w:proofErr w:type="spellStart"/>
             <w:r>
-              <w:rPr>
-                <w:lang w:val="pt-PT"/>
-              </w:rPr>
               <w:t>Group</w:t>
             </w:r>
-            <w:proofErr w:type="spellEnd"/>
             <w:r>
               <w:rPr>
                 <w:lang w:val="pt-PT"/>
@@ -545,156 +565,98 @@
       <w:r>
         <w:t>?</w:t>
       </w:r>
+    </w:p>
+    <w:p>
+      <w:pPr>
+        <w:pStyle w:val="Ttulo2"/>
+      </w:pPr>
+    </w:p>
+    <w:p>
+      <w:pPr>
+        <w:pStyle w:val="Ttulo2"/>
+      </w:pPr>
+      <w:r>
+        <w:t>RELATED WORK</w:t>
+      </w:r>
+    </w:p>
+    <w:p>
+      <w:r>
+        <w:t>Regarding the inspiration and motivation for this work</w:t>
+      </w:r>
+      <w:r>
+        <w:t xml:space="preserve">, it all </w:t>
+      </w:r>
+      <w:r>
+        <w:t>began</w:t>
+      </w:r>
+      <w:r>
+        <w:t xml:space="preserve"> with our desire to present a work that could corelate important subjects and perhaps</w:t>
+      </w:r>
+      <w:r>
+        <w:t>, untapped trends</w:t>
+      </w:r>
+      <w:r>
+        <w:t>.</w:t>
+      </w:r>
+      <w:r>
+        <w:t xml:space="preserve"> However, theoretical lectures were also very helpful to gather useful information that guide us to </w:t>
+      </w:r>
+      <w:r>
+        <w:t>structure the idea of how to encode the data, and what types of idioms to use in order to get the most out of available tools.</w:t>
+      </w:r>
+    </w:p>
+    <w:p>
+      <w:r>
+        <w:t>For our research subject specifically, we use different sources</w:t>
+      </w:r>
+      <w:r>
+        <w:t xml:space="preserve"> as websites, and scientific articles, to </w:t>
+      </w:r>
+      <w:r>
+        <w:t>gather the highest amount of information,</w:t>
+      </w:r>
+      <w:r>
+        <w:t xml:space="preserve"> and data to support our subject, but most precisely reading habits across Europe. </w:t>
+      </w:r>
+      <w:r>
+        <w:t>This led us to information like, time spend reading books.</w:t>
+      </w:r>
+    </w:p>
+    <w:p>
+      <w:r>
+        <w:t xml:space="preserve">In regard to implementation, we had </w:t>
+      </w:r>
+      <w:r>
+        <w:t xml:space="preserve">good hints and useful examples from Eurostat, </w:t>
+      </w:r>
+      <w:r>
+        <w:t xml:space="preserve">which in addition to the data, provides some visualizations on it. </w:t>
+      </w:r>
+      <w:r>
+        <w:t>For example they had implemented a visualization of time spent reading books in bar chart,</w:t>
+      </w:r>
+      <w:r>
+        <w:t xml:space="preserve"> </w:t>
+      </w:r>
+      <w:r>
+        <w:t>so it did not allow for a good assessment of the difference in terms of minutes, as the interval between minutes was too small, and it did not make a good differentiation between the colors used</w:t>
+      </w:r>
+      <w:r>
+        <w:t xml:space="preserve">. However, it was a good example of what we should not do for our project. </w:t>
+      </w:r>
+    </w:p>
+    <w:p>
+      <w:r>
+        <w:t xml:space="preserve">We also like to mention that during laboratory presentations, whenever </w:t>
+      </w:r>
+      <w:r>
+        <w:t>others groups presented their works, we learn and look carefully to their approach and sometimes we asked them to share the source of the code, so we could implement something similar.</w:t>
+      </w:r>
       <w:bookmarkStart w:id="0" w:name="_GoBack"/>
       <w:bookmarkEnd w:id="0"/>
     </w:p>
-    <w:p>
-      <w:pPr>
-        <w:pStyle w:val="Ttulo2"/>
-      </w:pPr>
-      <w:r>
-        <w:t>Title and Authors</w:t>
-      </w:r>
-    </w:p>
-    <w:p>
-      <w:r>
-        <w:t>Your paper’s title, authors</w:t>
-      </w:r>
-      <w:r>
-        <w:t>,</w:t>
-      </w:r>
-      <w:r>
-        <w:t xml:space="preserve"> and affiliations should run across the full width of the page i</w:t>
-      </w:r>
-      <w:r>
-        <w:t xml:space="preserve">n a single column </w:t>
-      </w:r>
-      <w:r>
-        <w:t xml:space="preserve">7 in </w:t>
-      </w:r>
-      <w:r>
-        <w:t>(</w:t>
-      </w:r>
-      <w:r>
-        <w:t>1</w:t>
-      </w:r>
-      <w:r>
-        <w:t>7</w:t>
-      </w:r>
-      <w:r>
-        <w:t>.8 cm</w:t>
-      </w:r>
-      <w:r>
-        <w:t>) wide</w:t>
-      </w:r>
-      <w:r>
-        <w:t xml:space="preserve">. </w:t>
-      </w:r>
-      <w:r>
-        <w:t xml:space="preserve">The title should be in </w:t>
-      </w:r>
-      <w:r>
-        <w:t xml:space="preserve">Helvetica or </w:t>
-      </w:r>
-      <w:r>
-        <w:t>Arial</w:t>
-      </w:r>
-      <w:r>
-        <w:t xml:space="preserve"> 18-point bold</w:t>
-      </w:r>
-      <w:r>
-        <w:t xml:space="preserve"> (the </w:t>
-      </w:r>
-      <w:r>
-        <w:rPr>
-          <w:rStyle w:val="StyleDescriptionChar"/>
-        </w:rPr>
-        <w:t>Title</w:t>
-      </w:r>
-      <w:r>
-        <w:t xml:space="preserve"> style in this document)</w:t>
-      </w:r>
-      <w:r>
-        <w:t xml:space="preserve">. </w:t>
-      </w:r>
-      <w:r>
-        <w:t xml:space="preserve">Authors’ names should be in Times </w:t>
-      </w:r>
-      <w:r>
-        <w:t xml:space="preserve">New </w:t>
-      </w:r>
-      <w:r>
-        <w:t>Roman</w:t>
-      </w:r>
-      <w:r>
-        <w:t xml:space="preserve"> or Times Roman</w:t>
-      </w:r>
-      <w:r>
-        <w:t xml:space="preserve"> 12-point bold</w:t>
-      </w:r>
-      <w:r>
-        <w:t xml:space="preserve"> (</w:t>
-      </w:r>
-      <w:r>
-        <w:rPr>
-          <w:rStyle w:val="StyleDescriptionChar"/>
-        </w:rPr>
-        <w:t>Author Name</w:t>
-      </w:r>
-      <w:r>
-        <w:t xml:space="preserve"> style)</w:t>
-      </w:r>
-      <w:r>
-        <w:t xml:space="preserve">, and affiliations in </w:t>
-      </w:r>
-      <w:r>
-        <w:t xml:space="preserve">the font as </w:t>
-      </w:r>
-      <w:r>
-        <w:t>12-point</w:t>
-      </w:r>
-      <w:r>
-        <w:t xml:space="preserve"> </w:t>
-      </w:r>
-      <w:r>
-        <w:t xml:space="preserve">regular </w:t>
-      </w:r>
-      <w:r>
-        <w:t>(</w:t>
-      </w:r>
-      <w:r>
-        <w:rPr>
-          <w:rStyle w:val="StyleDescriptionChar"/>
-        </w:rPr>
-        <w:t>Author Affiliation</w:t>
-      </w:r>
-      <w:r>
-        <w:t xml:space="preserve"> style)</w:t>
-      </w:r>
-      <w:r>
-        <w:t>.</w:t>
-      </w:r>
-    </w:p>
-    <w:p>
-      <w:r>
-        <w:t>To position names and addresses, use a single-row table with invisible borders, as in this document</w:t>
-      </w:r>
-      <w:r>
-        <w:t xml:space="preserve">. </w:t>
-      </w:r>
-      <w:r>
-        <w:t>Alternatively, if only one address is needed, use a centered tab stop to center all name and address text on the page; for two addresses, use two centered tab stops, and so on. For more than three authors, you may have to place some address information in a footnote, or in a named section at the end of your paper. Leave one 10-p</w:t>
-      </w:r>
-      <w:r>
-        <w:t>oin</w:t>
-      </w:r>
-      <w:r>
-        <w:t>t line of white space below the last line of affiliations</w:t>
-      </w:r>
-      <w:r>
-        <w:t xml:space="preserve">. </w:t>
-      </w:r>
-    </w:p>
+    <w:p/>
+    <w:p/>
     <w:p>
       <w:pPr>
         <w:spacing w:before="120" w:after="0"/>
@@ -712,296 +674,335 @@
           <w:sz w:val="18"/>
           <w:szCs w:val="18"/>
         </w:rPr>
-        <w:t xml:space="preserve">Adding </w:t>
-      </w:r>
-      <w:r>
-        <w:rPr>
-          <w:rFonts w:ascii="Arial" w:hAnsi="Arial" w:cs="Arial"/>
+        <w:t xml:space="preserve">THE DATA </w:t>
+      </w:r>
+    </w:p>
+    <w:p>
+      <w:r>
+        <w:t xml:space="preserve">If you need a </w:t>
+      </w:r>
+      <w:r>
+        <w:t>4</w:t>
+      </w:r>
+      <w:r>
+        <w:rPr>
+          <w:vertAlign w:val="superscript"/>
+        </w:rPr>
+        <w:t>th</w:t>
+      </w:r>
+      <w:r>
+        <w:t xml:space="preserve"> block for </w:t>
+      </w:r>
+      <w:r>
+        <w:t>an additional author</w:t>
+      </w:r>
+      <w:r>
+        <w:t xml:space="preserve"> with </w:t>
+      </w:r>
+      <w:r>
+        <w:t>a different affiliation</w:t>
+      </w:r>
+      <w:r>
+        <w:t>,</w:t>
+      </w:r>
+      <w:r>
+        <w:t xml:space="preserve"> </w:t>
+      </w:r>
+      <w:r>
+        <w:t>click on the table, click “layout” under “table tools”, and click “insert left” or “insert right”.</w:t>
+      </w:r>
+      <w:r>
+        <w:t xml:space="preserve"> </w:t>
+      </w:r>
+      <w:r>
+        <w:t xml:space="preserve">Then </w:t>
+      </w:r>
+      <w:r>
+        <w:t>right-</w:t>
+      </w:r>
+      <w:r>
+        <w:t>click</w:t>
+      </w:r>
+      <w:r>
+        <w:t xml:space="preserve"> anywhere on the table</w:t>
+      </w:r>
+      <w:r>
+        <w:t xml:space="preserve">, </w:t>
+      </w:r>
+      <w:r>
+        <w:t xml:space="preserve">click </w:t>
+      </w:r>
+      <w:r>
+        <w:t>“Table Properties”</w:t>
+      </w:r>
+      <w:r>
+        <w:t>,</w:t>
+      </w:r>
+      <w:r>
+        <w:t xml:space="preserve"> and within the </w:t>
+      </w:r>
+      <w:r>
+        <w:t>“</w:t>
+      </w:r>
+      <w:r>
+        <w:t>Table</w:t>
+      </w:r>
+      <w:r>
+        <w:t>”</w:t>
+      </w:r>
+      <w:r>
+        <w:t xml:space="preserve"> </w:t>
+      </w:r>
+      <w:r>
+        <w:t>t</w:t>
+      </w:r>
+      <w:r>
+        <w:t xml:space="preserve">ab, click the tab box for “Preferred Width” </w:t>
+      </w:r>
+      <w:r>
+        <w:t xml:space="preserve">and </w:t>
+      </w:r>
+      <w:r>
+        <w:t xml:space="preserve">enter </w:t>
+      </w:r>
+      <w:r>
+        <w:t>“</w:t>
+      </w:r>
+      <w:r>
+        <w:t>7</w:t>
+      </w:r>
+      <w:r>
+        <w:t>”.</w:t>
+      </w:r>
+    </w:p>
+    <w:p>
+      <w:r>
+        <w:t xml:space="preserve">If you need </w:t>
+      </w:r>
+      <w:r>
+        <w:t>author blocks for only 1 or 2 authors</w:t>
+      </w:r>
+      <w:r>
+        <w:t xml:space="preserve">, you should </w:t>
+      </w:r>
+      <w:r>
+        <w:t xml:space="preserve">remove one </w:t>
+      </w:r>
+      <w:r>
+        <w:t>column from the table. R</w:t>
+      </w:r>
+      <w:r>
+        <w:t>ight-c</w:t>
+      </w:r>
+      <w:r>
+        <w:t xml:space="preserve">lick in the unwanted cell, </w:t>
+      </w:r>
+      <w:r>
+        <w:t>click “Delete Cell</w:t>
+      </w:r>
+      <w:r>
+        <w:t>”</w:t>
+      </w:r>
+      <w:r>
+        <w:t>,</w:t>
+      </w:r>
+      <w:r>
+        <w:t xml:space="preserve"> </w:t>
+      </w:r>
+      <w:r>
+        <w:t xml:space="preserve">click </w:t>
+      </w:r>
+      <w:r>
+        <w:t>“Delete entire column</w:t>
+      </w:r>
+      <w:r>
+        <w:t>”</w:t>
+      </w:r>
+      <w:r>
+        <w:t>,</w:t>
+      </w:r>
+      <w:r>
+        <w:t xml:space="preserve"> then click </w:t>
+      </w:r>
+      <w:r>
+        <w:t>“</w:t>
+      </w:r>
+      <w:r>
+        <w:t>OK</w:t>
+      </w:r>
+      <w:r>
+        <w:t>”</w:t>
+      </w:r>
+      <w:r>
+        <w:t>. Repeat if necessary</w:t>
+      </w:r>
+      <w:r>
+        <w:t>.</w:t>
+      </w:r>
+    </w:p>
+    <w:p>
+      <w:pPr>
+        <w:pStyle w:val="Ttulo2"/>
+      </w:pPr>
+      <w:r>
+        <w:t>VISUALIZATION</w:t>
+      </w:r>
+    </w:p>
+    <w:p>
+      <w:pPr>
+        <w:pStyle w:val="Ttulo2"/>
+        <w:rPr>
+          <w:rFonts w:ascii="Times New Roman" w:hAnsi="Times New Roman"/>
+          <w:b w:val="0"/>
+          <w:kern w:val="0"/>
+          <w:sz w:val="20"/>
+        </w:rPr>
+      </w:pPr>
+      <w:r>
+        <w:rPr>
+          <w:rFonts w:ascii="Times New Roman" w:hAnsi="Times New Roman"/>
+          <w:b w:val="0"/>
+          <w:kern w:val="0"/>
+          <w:sz w:val="20"/>
+        </w:rPr>
+        <w:t xml:space="preserve">What is your solution? Start with an overview of the system (layout, etc.), how it works (how data can be filtered, selected, </w:t>
+      </w:r>
+      <w:proofErr w:type="spellStart"/>
+      <w:r>
+        <w:rPr>
+          <w:rFonts w:ascii="Times New Roman" w:hAnsi="Times New Roman"/>
+          <w:b w:val="0"/>
+          <w:kern w:val="0"/>
+          <w:sz w:val="20"/>
+        </w:rPr>
+        <w:t>etc</w:t>
+      </w:r>
+      <w:proofErr w:type="spellEnd"/>
+      <w:r>
+        <w:rPr>
+          <w:rFonts w:ascii="Times New Roman" w:hAnsi="Times New Roman"/>
+          <w:b w:val="0"/>
+          <w:kern w:val="0"/>
+          <w:sz w:val="20"/>
+        </w:rPr>
+        <w:t>) and then move on to describing the different visualization techniques, showing how each works and gets the job done.</w:t>
+      </w:r>
+      <w:r>
+        <w:rPr>
+          <w:rFonts w:ascii="Times New Roman" w:hAnsi="Times New Roman"/>
+          <w:b w:val="0"/>
+          <w:kern w:val="0"/>
+          <w:sz w:val="20"/>
+        </w:rPr>
+        <w:t xml:space="preserve"> </w:t>
+      </w:r>
+    </w:p>
+    <w:p>
+      <w:pPr>
+        <w:rPr>
+          <w:rFonts w:ascii="Arial" w:hAnsi="Arial"/>
           <w:b/>
+          <w:kern w:val="32"/>
           <w:sz w:val="18"/>
-          <w:szCs w:val="18"/>
-        </w:rPr>
-        <w:t>and</w:t>
-      </w:r>
-      <w:r>
-        <w:rPr>
-          <w:rFonts w:ascii="Arial" w:hAnsi="Arial" w:cs="Arial"/>
+        </w:rPr>
+      </w:pPr>
+    </w:p>
+    <w:p>
+      <w:pPr>
+        <w:rPr>
+          <w:rFonts w:ascii="Arial" w:hAnsi="Arial"/>
           <w:b/>
+          <w:kern w:val="32"/>
           <w:sz w:val="18"/>
-          <w:szCs w:val="18"/>
-        </w:rPr>
-        <w:t xml:space="preserve"> Removing Author Fields Above</w:t>
-      </w:r>
-    </w:p>
-    <w:p>
-      <w:r>
-        <w:t xml:space="preserve">If you need a </w:t>
-      </w:r>
-      <w:r>
-        <w:t>4</w:t>
-      </w:r>
-      <w:r>
-        <w:rPr>
-          <w:vertAlign w:val="superscript"/>
-        </w:rPr>
-        <w:t>th</w:t>
-      </w:r>
-      <w:r>
-        <w:t xml:space="preserve"> block for </w:t>
-      </w:r>
-      <w:r>
-        <w:t>an additional author</w:t>
-      </w:r>
-      <w:r>
-        <w:t xml:space="preserve"> with </w:t>
-      </w:r>
-      <w:r>
-        <w:t>a different affiliation</w:t>
-      </w:r>
-      <w:r>
-        <w:t>,</w:t>
-      </w:r>
-      <w:r>
+        </w:rPr>
+      </w:pPr>
+      <w:r>
+        <w:rPr>
+          <w:rFonts w:ascii="Arial" w:hAnsi="Arial"/>
+          <w:b/>
+          <w:kern w:val="32"/>
+          <w:sz w:val="18"/>
+        </w:rPr>
+        <w:t>R</w:t>
+      </w:r>
+      <w:r>
+        <w:rPr>
+          <w:rFonts w:ascii="Arial" w:hAnsi="Arial"/>
+          <w:b/>
+          <w:kern w:val="32"/>
+          <w:sz w:val="18"/>
+        </w:rPr>
+        <w:t>ationale</w:t>
+      </w:r>
+    </w:p>
+    <w:p>
+      <w:pPr>
+        <w:pStyle w:val="Ttulo2"/>
+        <w:rPr>
+          <w:rFonts w:ascii="Times New Roman" w:hAnsi="Times New Roman"/>
+          <w:b w:val="0"/>
+          <w:kern w:val="0"/>
+          <w:sz w:val="20"/>
+        </w:rPr>
+      </w:pPr>
+      <w:r>
+        <w:rPr>
+          <w:rFonts w:ascii="Times New Roman" w:hAnsi="Times New Roman"/>
+          <w:b w:val="0"/>
+          <w:kern w:val="0"/>
+          <w:sz w:val="20"/>
+        </w:rPr>
+        <w:lastRenderedPageBreak/>
+        <w:t>Why did you think your techniques would work? What visual encodings did you use and why (and why not others)? What alternatives did you consider, even if they turned out not to work? Especially, discuss how you managed the complexity of real data, and matters of scalability. Also, include in your discussion the evolution of the prototype, from the initial sketches to the last version highlighting what you learned from version to version and how that influenced your design.</w:t>
+      </w:r>
+      <w:r>
+        <w:rPr>
+          <w:rFonts w:ascii="Times New Roman" w:hAnsi="Times New Roman"/>
+          <w:b w:val="0"/>
+          <w:kern w:val="0"/>
+          <w:sz w:val="20"/>
+        </w:rPr>
         <w:t xml:space="preserve"> </w:t>
       </w:r>
-      <w:r>
-        <w:t>click on the table, click “layout” under “table tools”, and click “insert left” or “insert right”.</w:t>
-      </w:r>
-      <w:r>
+    </w:p>
+    <w:p>
+      <w:pPr>
+        <w:spacing w:after="0"/>
+        <w:rPr>
+          <w:rFonts w:ascii="Arial" w:hAnsi="Arial"/>
+          <w:b/>
+          <w:kern w:val="32"/>
+          <w:sz w:val="18"/>
+        </w:rPr>
+      </w:pPr>
+    </w:p>
+    <w:p>
+      <w:pPr>
+        <w:spacing w:after="0"/>
+        <w:rPr>
+          <w:rFonts w:ascii="Arial" w:hAnsi="Arial"/>
+          <w:b/>
+          <w:kern w:val="32"/>
+          <w:sz w:val="18"/>
+        </w:rPr>
+      </w:pPr>
+      <w:r>
+        <w:rPr>
+          <w:rFonts w:ascii="Arial" w:hAnsi="Arial"/>
+          <w:b/>
+          <w:kern w:val="32"/>
+          <w:sz w:val="18"/>
+        </w:rPr>
+        <w:t>Demonstrate the Potential</w:t>
+      </w:r>
+      <w:r>
+        <w:rPr>
+          <w:rFonts w:ascii="Arial" w:hAnsi="Arial"/>
+          <w:b/>
+          <w:kern w:val="32"/>
+          <w:sz w:val="18"/>
+        </w:rPr>
         <w:t xml:space="preserve"> </w:t>
-      </w:r>
-      <w:r>
-        <w:t xml:space="preserve">Then </w:t>
-      </w:r>
-      <w:r>
-        <w:t>right-</w:t>
-      </w:r>
-      <w:r>
-        <w:t>click</w:t>
-      </w:r>
-      <w:r>
-        <w:t xml:space="preserve"> anywhere on the table</w:t>
-      </w:r>
-      <w:r>
-        <w:t xml:space="preserve">, </w:t>
-      </w:r>
-      <w:r>
-        <w:t xml:space="preserve">click </w:t>
-      </w:r>
-      <w:r>
-        <w:t>“Table Properties”</w:t>
-      </w:r>
-      <w:r>
-        <w:t>,</w:t>
-      </w:r>
-      <w:r>
-        <w:t xml:space="preserve"> and within the </w:t>
-      </w:r>
-      <w:r>
-        <w:t>“</w:t>
-      </w:r>
-      <w:r>
-        <w:t>Table</w:t>
-      </w:r>
-      <w:r>
-        <w:t>”</w:t>
-      </w:r>
-      <w:r>
-        <w:t xml:space="preserve"> </w:t>
-      </w:r>
-      <w:r>
-        <w:t>t</w:t>
-      </w:r>
-      <w:r>
-        <w:t xml:space="preserve">ab, click the tab box for “Preferred Width” </w:t>
-      </w:r>
-      <w:r>
-        <w:t xml:space="preserve">and </w:t>
-      </w:r>
-      <w:r>
-        <w:t xml:space="preserve">enter </w:t>
-      </w:r>
-      <w:r>
-        <w:t>“</w:t>
-      </w:r>
-      <w:r>
-        <w:t>7</w:t>
-      </w:r>
-      <w:r>
-        <w:t>”.</w:t>
-      </w:r>
-    </w:p>
-    <w:p>
-      <w:r>
-        <w:t xml:space="preserve">If you need </w:t>
-      </w:r>
-      <w:r>
-        <w:t>author blocks for only 1 or 2 authors</w:t>
-      </w:r>
-      <w:r>
-        <w:t xml:space="preserve">, you should </w:t>
-      </w:r>
-      <w:r>
-        <w:t xml:space="preserve">remove one </w:t>
-      </w:r>
-      <w:r>
-        <w:t>column from the table. R</w:t>
-      </w:r>
-      <w:r>
-        <w:t>ight-c</w:t>
-      </w:r>
-      <w:r>
-        <w:t xml:space="preserve">lick in the unwanted cell, </w:t>
-      </w:r>
-      <w:r>
-        <w:t>click “Delete Cell</w:t>
-      </w:r>
-      <w:r>
-        <w:t>”</w:t>
-      </w:r>
-      <w:r>
-        <w:t>,</w:t>
-      </w:r>
-      <w:r>
-        <w:t xml:space="preserve"> </w:t>
-      </w:r>
-      <w:r>
-        <w:t xml:space="preserve">click </w:t>
-      </w:r>
-      <w:r>
-        <w:t>“Delete entire column</w:t>
-      </w:r>
-      <w:r>
-        <w:t>”</w:t>
-      </w:r>
-      <w:r>
-        <w:t>,</w:t>
-      </w:r>
-      <w:r>
-        <w:t xml:space="preserve"> then click </w:t>
-      </w:r>
-      <w:r>
-        <w:t>“</w:t>
-      </w:r>
-      <w:r>
-        <w:t>OK</w:t>
-      </w:r>
-      <w:r>
-        <w:t>”</w:t>
-      </w:r>
-      <w:r>
-        <w:t>. Repeat if necessary</w:t>
-      </w:r>
-      <w:r>
-        <w:t>.</w:t>
-      </w:r>
-    </w:p>
-    <w:p>
-      <w:pPr>
-        <w:pStyle w:val="Ttulo2"/>
-      </w:pPr>
-      <w:r>
-        <w:t>Abstract and Keywords</w:t>
-      </w:r>
-    </w:p>
-    <w:p>
-      <w:pPr>
-        <w:rPr>
-          <w:color w:val="000000"/>
-        </w:rPr>
-      </w:pPr>
-      <w:r>
-        <w:t>Every submission should begin with an abstract of about 150 words, followed by a set of keywords. The abstract and keywords should be placed in the left column of the first page under the left half of the title. The abstract should be a concise statement of the problem, approach</w:t>
-      </w:r>
-      <w:r>
-        <w:t>,</w:t>
-      </w:r>
-      <w:r>
-        <w:t xml:space="preserve"> and conclusions of the work described</w:t>
-      </w:r>
-      <w:r>
-        <w:t xml:space="preserve">. </w:t>
-      </w:r>
-      <w:r>
-        <w:rPr>
-          <w:color w:val="000000"/>
-        </w:rPr>
-        <w:t>It should clearly state the paper</w:t>
-      </w:r>
-      <w:r>
-        <w:rPr>
-          <w:color w:val="000000"/>
-        </w:rPr>
-        <w:t>’</w:t>
-      </w:r>
-      <w:r>
-        <w:rPr>
-          <w:color w:val="000000"/>
-        </w:rPr>
-        <w:t>s contribution to the field of HCI.</w:t>
-      </w:r>
-    </w:p>
-    <w:p>
-      <w:pPr>
-        <w:pStyle w:val="Ttulo2"/>
-      </w:pPr>
-      <w:r>
-        <w:t>Normal or Body Text</w:t>
-      </w:r>
-    </w:p>
-    <w:p>
-      <w:r>
-        <w:t xml:space="preserve">Please use 10-point </w:t>
-      </w:r>
-      <w:r>
-        <w:t xml:space="preserve">Times New Roman </w:t>
-      </w:r>
-      <w:r>
-        <w:t xml:space="preserve">or Times Roman </w:t>
-      </w:r>
-      <w:r>
-        <w:t xml:space="preserve">font </w:t>
-      </w:r>
-      <w:r>
-        <w:t xml:space="preserve">(the </w:t>
-      </w:r>
-      <w:r>
-        <w:rPr>
-          <w:rStyle w:val="StyleDescriptionChar"/>
-        </w:rPr>
-        <w:t>Normal</w:t>
-      </w:r>
-      <w:r>
-        <w:t xml:space="preserve"> style) </w:t>
-      </w:r>
-      <w:r>
-        <w:t xml:space="preserve">or, if this is unavailable, another proportional font with serifs, as close as possible in appearance to Times </w:t>
-      </w:r>
-      <w:r>
-        <w:t xml:space="preserve">New </w:t>
-      </w:r>
-      <w:r>
-        <w:t xml:space="preserve">Roman 10-point. </w:t>
-      </w:r>
-      <w:r>
-        <w:t xml:space="preserve">Other than </w:t>
-      </w:r>
-      <w:r>
-        <w:t xml:space="preserve">Helvetica or </w:t>
-      </w:r>
-      <w:r>
-        <w:t>Arial headings, p</w:t>
-      </w:r>
-      <w:r>
-        <w:t>lease use sans-serif or non-proportional fonts only for special purposes, such as source code text.</w:t>
-      </w:r>
-    </w:p>
-    <w:p>
-      <w:pPr>
-        <w:pStyle w:val="Ttulo2"/>
-      </w:pPr>
-      <w:r>
-        <w:t>First Page Copyright Notice</w:t>
       </w:r>
     </w:p>
     <w:p>
@@ -1107,35 +1108,84 @@
     </w:p>
     <w:p>
       <w:pPr>
-        <w:pStyle w:val="Ttulo2"/>
-      </w:pPr>
-      <w:r>
-        <w:lastRenderedPageBreak/>
-        <w:t>Subsequent Pages</w:t>
-      </w:r>
-    </w:p>
-    <w:p>
-      <w:r>
-        <w:t>On pages beyond the first, start at the top of the page and continue in double-column format</w:t>
-      </w:r>
-      <w:r>
-        <w:t xml:space="preserve">. </w:t>
-      </w:r>
-      <w:r>
-        <w:t xml:space="preserve">The two columns on the last page should be of </w:t>
-      </w:r>
-      <w:r>
-        <w:t xml:space="preserve">approximately </w:t>
-      </w:r>
-      <w:r>
-        <w:t>equal length.</w:t>
-      </w:r>
-    </w:p>
-    <w:p>
-      <w:pPr>
-        <w:keepNext/>
-        <w:jc w:val="center"/>
-      </w:pPr>
+        <w:rPr>
+          <w:rFonts w:ascii="Arial" w:hAnsi="Arial"/>
+          <w:b/>
+          <w:kern w:val="32"/>
+          <w:sz w:val="18"/>
+        </w:rPr>
+      </w:pPr>
+    </w:p>
+    <w:p>
+      <w:pPr>
+        <w:rPr>
+          <w:rFonts w:ascii="Arial" w:hAnsi="Arial"/>
+          <w:b/>
+          <w:kern w:val="32"/>
+          <w:sz w:val="18"/>
+        </w:rPr>
+      </w:pPr>
+    </w:p>
+    <w:p>
+      <w:pPr>
+        <w:rPr>
+          <w:rFonts w:ascii="Arial" w:hAnsi="Arial"/>
+          <w:b/>
+          <w:kern w:val="32"/>
+          <w:sz w:val="18"/>
+        </w:rPr>
+      </w:pPr>
+    </w:p>
+    <w:p>
+      <w:pPr>
+        <w:rPr>
+          <w:rFonts w:ascii="Arial" w:hAnsi="Arial"/>
+          <w:b/>
+          <w:kern w:val="32"/>
+          <w:sz w:val="18"/>
+        </w:rPr>
+      </w:pPr>
+      <w:r>
+        <w:rPr>
+          <w:rFonts w:ascii="Arial" w:hAnsi="Arial"/>
+          <w:b/>
+          <w:kern w:val="32"/>
+          <w:sz w:val="18"/>
+        </w:rPr>
+        <w:t>I</w:t>
+      </w:r>
+      <w:r>
+        <w:rPr>
+          <w:rFonts w:ascii="Arial" w:hAnsi="Arial"/>
+          <w:b/>
+          <w:kern w:val="32"/>
+          <w:sz w:val="18"/>
+        </w:rPr>
+        <w:t xml:space="preserve">MPLEMENTATION </w:t>
+      </w:r>
+      <w:r>
+        <w:rPr>
+          <w:rFonts w:ascii="Arial" w:hAnsi="Arial"/>
+          <w:b/>
+          <w:kern w:val="32"/>
+          <w:sz w:val="18"/>
+        </w:rPr>
+        <w:t>D</w:t>
+      </w:r>
+      <w:r>
+        <w:rPr>
+          <w:rFonts w:ascii="Arial" w:hAnsi="Arial"/>
+          <w:b/>
+          <w:kern w:val="32"/>
+          <w:sz w:val="18"/>
+        </w:rPr>
+        <w:t xml:space="preserve">ETAILS </w:t>
+      </w:r>
+    </w:p>
+    <w:p>
+      <w:r>
+        <w:t>What challenges did you find and overcome? How did you implement the links between the views (incl. brushing, etc.)? What algorithms did you use? What techniques did you adapt, or implement, from scratch? (instead of just copying &amp; pasting them from the D3 examples page...)</w:t>
+      </w:r>
       <w:r>
         <w:rPr>
           <w:noProof/>
@@ -1190,63 +1240,68 @@
       <w:r>
         <w:t xml:space="preserve">Figure </w:t>
       </w:r>
+      <w:fldSimple w:instr=" SEQ Figure \* ARABIC ">
+        <w:r>
+          <w:rPr>
+            <w:noProof/>
+          </w:rPr>
+          <w:t>1</w:t>
+        </w:r>
+      </w:fldSimple>
+      <w:r>
+        <w:t>. Use high-resolution images, 300+ dpi, legible if printed in color or black-and-white. Number all figures and include captions below, using Insert, Caption.</w:t>
+      </w:r>
+    </w:p>
+    <w:p>
+      <w:pPr>
+        <w:pStyle w:val="Ttulo2"/>
+      </w:pPr>
+      <w:r>
+        <w:t>References and Citations</w:t>
+      </w:r>
+    </w:p>
+    <w:p>
+      <w:r>
+        <w:t xml:space="preserve">Use a numbered list of references at the end of the article, ordered alphabetically by </w:t>
+      </w:r>
+      <w:r>
+        <w:t xml:space="preserve">last name of </w:t>
+      </w:r>
+      <w:r>
+        <w:t xml:space="preserve">first author, and referenced by numbers in brackets </w:t>
+      </w:r>
+      <w:r>
+        <w:t>[</w:t>
+      </w:r>
       <w:r>
         <w:fldChar w:fldCharType="begin"/>
       </w:r>
       <w:r>
-        <w:instrText xml:space="preserve"> SEQ Figure \* ARABIC </w:instrText>
+        <w:instrText xml:space="preserve"> REF _Ref279753835 \r \h </w:instrText>
       </w:r>
       <w:r>
         <w:fldChar w:fldCharType="separate"/>
       </w:r>
       <w:r>
-        <w:rPr>
-          <w:noProof/>
-        </w:rPr>
         <w:t>1</w:t>
       </w:r>
       <w:r>
-        <w:rPr>
-          <w:noProof/>
-        </w:rPr>
         <w:fldChar w:fldCharType="end"/>
       </w:r>
       <w:r>
-        <w:t>. Use high-resolution images, 300+ dpi, legible if printed in color or black-and-white. Number all figures and include captions below, using Insert, Caption.</w:t>
-      </w:r>
-    </w:p>
-    <w:p>
-      <w:pPr>
-        <w:pStyle w:val="Ttulo2"/>
-      </w:pPr>
-      <w:r>
-        <w:t>References and Citations</w:t>
-      </w:r>
-    </w:p>
-    <w:p>
-      <w:r>
-        <w:t xml:space="preserve">Use a numbered list of references at the end of the article, ordered alphabetically by </w:t>
-      </w:r>
-      <w:r>
-        <w:t xml:space="preserve">last name of </w:t>
-      </w:r>
-      <w:r>
-        <w:t xml:space="preserve">first author, and referenced by numbers in brackets </w:t>
-      </w:r>
-      <w:r>
-        <w:t>[</w:t>
+        <w:t>,</w:t>
       </w:r>
       <w:r>
         <w:fldChar w:fldCharType="begin"/>
       </w:r>
       <w:r>
-        <w:instrText xml:space="preserve"> REF _Ref279753835 \r \h </w:instrText>
+        <w:instrText xml:space="preserve"> REF _Ref279752133 \r \h </w:instrText>
       </w:r>
       <w:r>
         <w:fldChar w:fldCharType="separate"/>
       </w:r>
       <w:r>
-        <w:t>1</w:t>
+        <w:t>3</w:t>
       </w:r>
       <w:r>
         <w:fldChar w:fldCharType="end"/>
@@ -1258,304 +1313,24 @@
         <w:fldChar w:fldCharType="begin"/>
       </w:r>
       <w:r>
-        <w:instrText xml:space="preserve"> REF _Ref279752133 \r \h </w:instrText>
+        <w:instrText xml:space="preserve"> REF _Ref279753826 \r \h </w:instrText>
       </w:r>
       <w:r>
         <w:fldChar w:fldCharType="separate"/>
       </w:r>
       <w:r>
-        <w:t>3</w:t>
+        <w:t>4</w:t>
       </w:r>
       <w:r>
         <w:fldChar w:fldCharType="end"/>
       </w:r>
       <w:r>
-        <w:t>,</w:t>
-      </w:r>
-      <w:r>
-        <w:fldChar w:fldCharType="begin"/>
-      </w:r>
-      <w:r>
-        <w:instrText xml:space="preserve"> REF _Ref279753826 \r \h </w:instrText>
-      </w:r>
-      <w:r>
-        <w:fldChar w:fldCharType="separate"/>
-      </w:r>
-      <w:r>
-        <w:t>4</w:t>
-      </w:r>
-      <w:r>
-        <w:fldChar w:fldCharType="end"/>
-      </w:r>
-      <w:r>
         <w:t>]</w:t>
       </w:r>
       <w:r>
         <w:t>.</w:t>
       </w:r>
     </w:p>
-    <w:tbl>
-      <w:tblPr>
-        <w:tblW w:w="0" w:type="auto"/>
-        <w:jc w:val="center"/>
-        <w:tblBorders>
-          <w:insideH w:val="single" w:sz="8" w:space="0" w:color="BFBFBF"/>
-          <w:insideV w:val="single" w:sz="8" w:space="0" w:color="BFBFBF"/>
-        </w:tblBorders>
-        <w:tblLayout w:type="fixed"/>
-        <w:tblLook w:val="0000" w:firstRow="0" w:lastRow="0" w:firstColumn="0" w:lastColumn="0" w:noHBand="0" w:noVBand="0"/>
-        <w:tblCaption w:val="This is a sample table and can be ignored"/>
-        <w:tblDescription w:val="In here we would add a more detailed description"/>
-      </w:tblPr>
-      <w:tblGrid>
-        <w:gridCol w:w="1080"/>
-        <w:gridCol w:w="1260"/>
-        <w:gridCol w:w="2250"/>
-      </w:tblGrid>
-      <w:tr>
-        <w:trPr>
-          <w:cantSplit/>
-          <w:trHeight w:val="310"/>
-          <w:tblHeader/>
-          <w:jc w:val="center"/>
-        </w:trPr>
-        <w:tc>
-          <w:tcPr>
-            <w:tcW w:w="1080" w:type="dxa"/>
-            <w:tcBorders>
-              <w:bottom w:val="single" w:sz="8" w:space="0" w:color="BFBFBF"/>
-            </w:tcBorders>
-            <w:vAlign w:val="center"/>
-          </w:tcPr>
-          <w:p>
-            <w:pPr>
-              <w:pStyle w:val="cell"/>
-              <w:spacing w:before="40" w:after="40"/>
-            </w:pPr>
-            <w:r>
-              <w:t>Objects</w:t>
-            </w:r>
-          </w:p>
-        </w:tc>
-        <w:tc>
-          <w:tcPr>
-            <w:tcW w:w="1260" w:type="dxa"/>
-            <w:tcBorders>
-              <w:top w:val="nil"/>
-              <w:bottom w:val="single" w:sz="8" w:space="0" w:color="BFBFBF"/>
-              <w:right w:val="nil"/>
-            </w:tcBorders>
-            <w:vAlign w:val="center"/>
-          </w:tcPr>
-          <w:p>
-            <w:pPr>
-              <w:keepNext/>
-              <w:keepLines/>
-              <w:spacing w:before="40" w:after="40"/>
-              <w:jc w:val="center"/>
-              <w:rPr>
-                <w:b/>
-              </w:rPr>
-            </w:pPr>
-            <w:r>
-              <w:rPr>
-                <w:b/>
-              </w:rPr>
-              <w:t>Caption – pre-2002</w:t>
-            </w:r>
-          </w:p>
-        </w:tc>
-        <w:tc>
-          <w:tcPr>
-            <w:tcW w:w="2250" w:type="dxa"/>
-            <w:tcBorders>
-              <w:top w:val="nil"/>
-              <w:left w:val="nil"/>
-              <w:bottom w:val="single" w:sz="8" w:space="0" w:color="BFBFBF"/>
-            </w:tcBorders>
-            <w:vAlign w:val="center"/>
-          </w:tcPr>
-          <w:p>
-            <w:pPr>
-              <w:keepNext/>
-              <w:keepLines/>
-              <w:spacing w:before="40" w:after="40"/>
-              <w:jc w:val="center"/>
-              <w:rPr>
-                <w:b/>
-              </w:rPr>
-            </w:pPr>
-            <w:r>
-              <w:rPr>
-                <w:b/>
-              </w:rPr>
-              <w:t>Caption – 2003 and afterwards</w:t>
-            </w:r>
-          </w:p>
-        </w:tc>
-      </w:tr>
-      <w:tr>
-        <w:trPr>
-          <w:cantSplit/>
-          <w:trHeight w:val="56"/>
-          <w:jc w:val="center"/>
-        </w:trPr>
-        <w:tc>
-          <w:tcPr>
-            <w:tcW w:w="1080" w:type="dxa"/>
-            <w:tcBorders>
-              <w:top w:val="single" w:sz="8" w:space="0" w:color="BFBFBF"/>
-              <w:bottom w:val="nil"/>
-            </w:tcBorders>
-            <w:vAlign w:val="center"/>
-          </w:tcPr>
-          <w:p>
-            <w:pPr>
-              <w:pStyle w:val="TableText"/>
-            </w:pPr>
-            <w:r>
-              <w:t>Tables</w:t>
-            </w:r>
-          </w:p>
-        </w:tc>
-        <w:tc>
-          <w:tcPr>
-            <w:tcW w:w="1260" w:type="dxa"/>
-            <w:tcBorders>
-              <w:top w:val="single" w:sz="8" w:space="0" w:color="BFBFBF"/>
-              <w:bottom w:val="nil"/>
-              <w:right w:val="nil"/>
-            </w:tcBorders>
-            <w:vAlign w:val="center"/>
-          </w:tcPr>
-          <w:p>
-            <w:pPr>
-              <w:pStyle w:val="TableText"/>
-            </w:pPr>
-            <w:r>
-              <w:t>Above</w:t>
-            </w:r>
-          </w:p>
-        </w:tc>
-        <w:tc>
-          <w:tcPr>
-            <w:tcW w:w="2250" w:type="dxa"/>
-            <w:tcBorders>
-              <w:top w:val="single" w:sz="8" w:space="0" w:color="BFBFBF"/>
-              <w:left w:val="nil"/>
-              <w:bottom w:val="nil"/>
-            </w:tcBorders>
-            <w:vAlign w:val="center"/>
-          </w:tcPr>
-          <w:p>
-            <w:pPr>
-              <w:pStyle w:val="TableText"/>
-            </w:pPr>
-            <w:r>
-              <w:t>Below</w:t>
-            </w:r>
-          </w:p>
-        </w:tc>
-      </w:tr>
-      <w:tr>
-        <w:trPr>
-          <w:cantSplit/>
-          <w:trHeight w:val="341"/>
-          <w:jc w:val="center"/>
-        </w:trPr>
-        <w:tc>
-          <w:tcPr>
-            <w:tcW w:w="1080" w:type="dxa"/>
-            <w:tcBorders>
-              <w:top w:val="nil"/>
-              <w:bottom w:val="nil"/>
-            </w:tcBorders>
-            <w:vAlign w:val="center"/>
-          </w:tcPr>
-          <w:p>
-            <w:pPr>
-              <w:pStyle w:val="TableText"/>
-            </w:pPr>
-            <w:r>
-              <w:t>Figures</w:t>
-            </w:r>
-          </w:p>
-        </w:tc>
-        <w:tc>
-          <w:tcPr>
-            <w:tcW w:w="1260" w:type="dxa"/>
-            <w:tcBorders>
-              <w:top w:val="nil"/>
-              <w:bottom w:val="nil"/>
-              <w:right w:val="nil"/>
-            </w:tcBorders>
-            <w:vAlign w:val="center"/>
-          </w:tcPr>
-          <w:p>
-            <w:pPr>
-              <w:pStyle w:val="TableText"/>
-            </w:pPr>
-            <w:r>
-              <w:t>Below</w:t>
-            </w:r>
-          </w:p>
-        </w:tc>
-        <w:tc>
-          <w:tcPr>
-            <w:tcW w:w="2250" w:type="dxa"/>
-            <w:tcBorders>
-              <w:top w:val="nil"/>
-              <w:left w:val="nil"/>
-              <w:bottom w:val="nil"/>
-            </w:tcBorders>
-            <w:vAlign w:val="center"/>
-          </w:tcPr>
-          <w:p>
-            <w:pPr>
-              <w:pStyle w:val="TableText"/>
-              <w:keepNext/>
-            </w:pPr>
-            <w:r>
-              <w:t>Below</w:t>
-            </w:r>
-          </w:p>
-        </w:tc>
-      </w:tr>
-    </w:tbl>
-    <w:p>
-      <w:pPr>
-        <w:pStyle w:val="Legenda"/>
-      </w:pPr>
-      <w:bookmarkStart w:id="1" w:name="_Ref279755490"/>
-      <w:r>
-        <w:t xml:space="preserve">Table </w:t>
-      </w:r>
-      <w:r>
-        <w:fldChar w:fldCharType="begin"/>
-      </w:r>
-      <w:r>
-        <w:instrText xml:space="preserve"> SEQ Table \* ARABIC </w:instrText>
-      </w:r>
-      <w:r>
-        <w:fldChar w:fldCharType="separate"/>
-      </w:r>
-      <w:r>
-        <w:rPr>
-          <w:noProof/>
-        </w:rPr>
-        <w:t>1</w:t>
-      </w:r>
-      <w:r>
-        <w:rPr>
-          <w:noProof/>
-        </w:rPr>
-        <w:fldChar w:fldCharType="end"/>
-      </w:r>
-      <w:r>
-        <w:t>. Table captions should be placed below the table. We recommend table lines be 1 point, 25% black. Minimize use of unnecessary table lines.</w:t>
-      </w:r>
-    </w:p>
-    <w:bookmarkEnd w:id="1"/>
     <w:p>
       <w:r>
         <w:t>Your references should be published materials accessible to the public</w:t>
@@ -1609,7 +1384,10 @@
         <w:t xml:space="preserve">. </w:t>
       </w:r>
       <w:r>
-        <w:t xml:space="preserve">This includes citations to internet resources </w:t>
+        <w:t xml:space="preserve">This </w:t>
+      </w:r>
+      <w:r>
+        <w:t xml:space="preserve">includes citations to internet resources </w:t>
       </w:r>
       <w:r>
         <w:t>[</w:t>
@@ -1710,12 +1488,20 @@
         <w:pStyle w:val="Ttulo1"/>
       </w:pPr>
       <w:r>
-        <w:t>SECTIONS</w:t>
-      </w:r>
-    </w:p>
-    <w:p>
-      <w:r>
-        <w:t xml:space="preserve">The heading of a section should be in </w:t>
+        <w:t>CONCLUSIONS AND FUTURE WORK</w:t>
+      </w:r>
+    </w:p>
+    <w:p>
+      <w:r>
+        <w:t>What did you learn? Were you able to address all the questions? If you were to start over, what would you have done differently? Also, if you now had 1 more month and €3000 do spend on this, what else would you do to enrich your solution?</w:t>
+      </w:r>
+    </w:p>
+    <w:p>
+      <w:r>
+        <w:t xml:space="preserve">The </w:t>
+      </w:r>
+      <w:r>
+        <w:t xml:space="preserve">heading of a section should be in </w:t>
       </w:r>
       <w:r>
         <w:t>Arial</w:t>
@@ -2015,27 +1801,14 @@
       <w:r>
         <w:t xml:space="preserve">Figure </w:t>
       </w:r>
-      <w:r>
-        <w:fldChar w:fldCharType="begin"/>
-      </w:r>
-      <w:r>
-        <w:instrText xml:space="preserve"> SEQ Figure \* ARABIC </w:instrText>
-      </w:r>
-      <w:r>
-        <w:fldChar w:fldCharType="separate"/>
-      </w:r>
-      <w:r>
-        <w:rPr>
-          <w:noProof/>
-        </w:rPr>
-        <w:t>2</w:t>
-      </w:r>
-      <w:r>
-        <w:rPr>
-          <w:noProof/>
-        </w:rPr>
-        <w:fldChar w:fldCharType="end"/>
-      </w:r>
+      <w:fldSimple w:instr=" SEQ Figure \* ARABIC ">
+        <w:r>
+          <w:rPr>
+            <w:noProof/>
+          </w:rPr>
+          <w:t>2</w:t>
+        </w:r>
+      </w:fldSimple>
       <w:r>
         <w:t>. Sample of a wide figure. Be sure to place at the top or bottom of the page. Ensure that important information is legible in both black-and-white and color printing.</w:t>
       </w:r>
@@ -3065,6 +2838,12 @@
       <w:r>
         <w:t>Conclusion</w:t>
       </w:r>
+      <w:r>
+        <w:t xml:space="preserve"> </w:t>
+      </w:r>
+      <w:r>
+        <w:t xml:space="preserve"> </w:t>
+      </w:r>
     </w:p>
     <w:p>
       <w:r>
@@ -3570,9 +3349,9 @@
           <w:sz w:val="24"/>
         </w:rPr>
       </w:pPr>
-      <w:bookmarkStart w:id="2" w:name="_Ref279752164"/>
-      <w:bookmarkStart w:id="3" w:name="_Ref279752146"/>
-      <w:bookmarkStart w:id="4" w:name="_Ref279753835"/>
+      <w:bookmarkStart w:id="1" w:name="_Ref279752164"/>
+      <w:bookmarkStart w:id="2" w:name="_Ref279752146"/>
+      <w:bookmarkStart w:id="3" w:name="_Ref279753835"/>
       <w:r>
         <w:t xml:space="preserve">@_CHINOSAUR. 2014. VENUE IS TOO COLD. #BINGO #CHI2016. </w:t>
       </w:r>
@@ -3596,7 +3375,7 @@
       <w:r>
         <w:t xml:space="preserve"> https://twitter.com/_CHINOSAUR/status/461864317415989248</w:t>
       </w:r>
-      <w:bookmarkEnd w:id="2"/>
+      <w:bookmarkEnd w:id="1"/>
     </w:p>
     <w:p>
       <w:pPr>
@@ -3619,8 +3398,8 @@
           </w:rPr>
           <w:t>http://www.acm.org/class/how_to_use.html</w:t>
         </w:r>
+        <w:bookmarkEnd w:id="2"/>
         <w:bookmarkEnd w:id="3"/>
-        <w:bookmarkEnd w:id="4"/>
       </w:hyperlink>
       <w:r>
         <w:t xml:space="preserve"> </w:t>
@@ -3630,8 +3409,8 @@
       <w:pPr>
         <w:pStyle w:val="References"/>
       </w:pPr>
-      <w:bookmarkStart w:id="5" w:name="_Ref279752133"/>
-      <w:bookmarkStart w:id="6" w:name="_Ref279752517"/>
+      <w:bookmarkStart w:id="4" w:name="_Ref279752133"/>
+      <w:bookmarkStart w:id="5" w:name="_Ref279752517"/>
       <w:r>
         <w:t xml:space="preserve">Ronald E. Anderson. 1992. Social impacts of computing: Codes of professional ethics. </w:t>
       </w:r>
@@ -3658,7 +3437,7 @@
       <w:r>
         <w:t xml:space="preserve"> 10, 2: 453-469.</w:t>
       </w:r>
-      <w:bookmarkEnd w:id="5"/>
+      <w:bookmarkEnd w:id="4"/>
       <w:r>
         <w:t xml:space="preserve"> </w:t>
       </w:r>
@@ -3667,7 +3446,7 @@
       <w:pPr>
         <w:pStyle w:val="References"/>
       </w:pPr>
-      <w:bookmarkStart w:id="7" w:name="_Ref279753826"/>
+      <w:bookmarkStart w:id="6" w:name="_Ref279753826"/>
       <w:r>
         <w:t xml:space="preserve">Anna Cavender, Shari </w:t>
       </w:r>
@@ -3687,8 +3466,8 @@
           </w:rPr>
           <w:t>http://www.sigaccess.org/welcome-to-sigaccess/resources/accessible-writing-guide/</w:t>
         </w:r>
+        <w:bookmarkEnd w:id="5"/>
         <w:bookmarkEnd w:id="6"/>
-        <w:bookmarkEnd w:id="7"/>
       </w:hyperlink>
       <w:r>
         <w:t xml:space="preserve"> </w:t>
@@ -3698,9 +3477,9 @@
       <w:pPr>
         <w:pStyle w:val="References"/>
       </w:pPr>
-      <w:bookmarkStart w:id="8" w:name="_Ref279752259"/>
-      <w:bookmarkStart w:id="9" w:name="_Ref279753241"/>
-      <w:bookmarkStart w:id="10" w:name="_Ref279752204"/>
+      <w:bookmarkStart w:id="7" w:name="_Ref279752259"/>
+      <w:bookmarkStart w:id="8" w:name="_Ref279753241"/>
+      <w:bookmarkStart w:id="9" w:name="_Ref279752204"/>
       <w:r>
         <w:t xml:space="preserve">Morton L. Heilig. 1962. </w:t>
       </w:r>
@@ -3718,15 +3497,15 @@
       <w:r>
         <w:t>, issued August 28, 1962.</w:t>
       </w:r>
+      <w:bookmarkEnd w:id="7"/>
+    </w:p>
+    <w:p>
+      <w:pPr>
+        <w:pStyle w:val="References"/>
+      </w:pPr>
+      <w:bookmarkStart w:id="10" w:name="_Ref406944896"/>
+      <w:bookmarkStart w:id="11" w:name="_Ref279753887"/>
       <w:bookmarkEnd w:id="8"/>
-    </w:p>
-    <w:p>
-      <w:pPr>
-        <w:pStyle w:val="References"/>
-      </w:pPr>
-      <w:bookmarkStart w:id="11" w:name="_Ref406944896"/>
-      <w:bookmarkStart w:id="12" w:name="_Ref279753887"/>
-      <w:bookmarkEnd w:id="9"/>
       <w:proofErr w:type="spellStart"/>
       <w:r>
         <w:t>Jofish</w:t>
@@ -3769,57 +3548,57 @@
           <w:t>http://dx.doi.org/10.1007/s00779-014-0773-4</w:t>
         </w:r>
       </w:hyperlink>
+      <w:bookmarkEnd w:id="10"/>
+    </w:p>
+    <w:p>
+      <w:pPr>
+        <w:pStyle w:val="References"/>
+      </w:pPr>
+      <w:bookmarkStart w:id="12" w:name="_Ref406944911"/>
+      <w:r>
+        <w:t xml:space="preserve">Scott R. </w:t>
+      </w:r>
+      <w:proofErr w:type="spellStart"/>
+      <w:r>
+        <w:t>Klemmer</w:t>
+      </w:r>
+      <w:proofErr w:type="spellEnd"/>
+      <w:r>
+        <w:t xml:space="preserve">, Michael Thomsen, Ethan Phelps-Goodman, Robert Lee, and James A. </w:t>
+      </w:r>
+      <w:proofErr w:type="spellStart"/>
+      <w:r>
+        <w:t>Landay</w:t>
+      </w:r>
+      <w:proofErr w:type="spellEnd"/>
+      <w:r>
+        <w:t xml:space="preserve">. 2002. Where do web sites come </w:t>
+      </w:r>
+      <w:proofErr w:type="gramStart"/>
+      <w:r>
+        <w:t>from?:</w:t>
+      </w:r>
+      <w:proofErr w:type="gramEnd"/>
+      <w:r>
+        <w:t xml:space="preserve"> capturing and interacting with design history. In </w:t>
+      </w:r>
+      <w:r>
+        <w:rPr>
+          <w:i/>
+        </w:rPr>
+        <w:t xml:space="preserve">Proceedings of the SIGCHI Conference on Human Factors in Computing Systems </w:t>
+      </w:r>
+      <w:r>
+        <w:t>(CHI '02)</w:t>
+      </w:r>
+      <w:r>
+        <w:t xml:space="preserve">, </w:t>
+      </w:r>
+      <w:r>
+        <w:t>1-8.</w:t>
+      </w:r>
+      <w:bookmarkEnd w:id="9"/>
       <w:bookmarkEnd w:id="11"/>
-    </w:p>
-    <w:p>
-      <w:pPr>
-        <w:pStyle w:val="References"/>
-      </w:pPr>
-      <w:bookmarkStart w:id="13" w:name="_Ref406944911"/>
-      <w:r>
-        <w:t xml:space="preserve">Scott R. </w:t>
-      </w:r>
-      <w:proofErr w:type="spellStart"/>
-      <w:r>
-        <w:t>Klemmer</w:t>
-      </w:r>
-      <w:proofErr w:type="spellEnd"/>
-      <w:r>
-        <w:t xml:space="preserve">, Michael Thomsen, Ethan Phelps-Goodman, Robert Lee, and James A. </w:t>
-      </w:r>
-      <w:proofErr w:type="spellStart"/>
-      <w:r>
-        <w:t>Landay</w:t>
-      </w:r>
-      <w:proofErr w:type="spellEnd"/>
-      <w:r>
-        <w:t xml:space="preserve">. 2002. Where do web sites come </w:t>
-      </w:r>
-      <w:proofErr w:type="gramStart"/>
-      <w:r>
-        <w:t>from?:</w:t>
-      </w:r>
-      <w:proofErr w:type="gramEnd"/>
-      <w:r>
-        <w:t xml:space="preserve"> capturing and interacting with design history. In </w:t>
-      </w:r>
-      <w:r>
-        <w:rPr>
-          <w:i/>
-        </w:rPr>
-        <w:t xml:space="preserve">Proceedings of the SIGCHI Conference on Human Factors in Computing Systems </w:t>
-      </w:r>
-      <w:r>
-        <w:t>(CHI '02)</w:t>
-      </w:r>
-      <w:r>
-        <w:t xml:space="preserve">, </w:t>
-      </w:r>
-      <w:r>
-        <w:t>1-8.</w:t>
-      </w:r>
-      <w:bookmarkEnd w:id="10"/>
-      <w:bookmarkEnd w:id="12"/>
       <w:r>
         <w:t xml:space="preserve"> </w:t>
       </w:r>
@@ -3832,13 +3611,13 @@
           <w:t>http://doi.acm.org/10.1145/503376.503378</w:t>
         </w:r>
       </w:hyperlink>
-      <w:bookmarkEnd w:id="13"/>
+      <w:bookmarkEnd w:id="12"/>
     </w:p>
     <w:p>
       <w:pPr>
         <w:pStyle w:val="References"/>
       </w:pPr>
-      <w:bookmarkStart w:id="14" w:name="_Ref279752219"/>
+      <w:bookmarkStart w:id="13" w:name="_Ref279752219"/>
       <w:proofErr w:type="spellStart"/>
       <w:r>
         <w:t>Psy</w:t>
@@ -3855,14 +3634,14 @@
           </w:rPr>
           <w:t>https://www.youtube.com/watch?v=9bZkp7q19f0</w:t>
         </w:r>
-        <w:bookmarkEnd w:id="14"/>
+        <w:bookmarkEnd w:id="13"/>
       </w:hyperlink>
     </w:p>
     <w:p>
       <w:pPr>
         <w:pStyle w:val="References"/>
       </w:pPr>
-      <w:bookmarkStart w:id="15" w:name="_Ref279752240"/>
+      <w:bookmarkStart w:id="14" w:name="_Ref279752240"/>
       <w:r>
         <w:t xml:space="preserve">Marilyn Schwartz. 1995. </w:t>
       </w:r>
@@ -3875,81 +3654,81 @@
       <w:r>
         <w:t xml:space="preserve"> Indiana University Press.</w:t>
       </w:r>
+      <w:bookmarkEnd w:id="14"/>
+    </w:p>
+    <w:p>
+      <w:pPr>
+        <w:pStyle w:val="References"/>
+      </w:pPr>
+      <w:bookmarkStart w:id="15" w:name="_Ref279752272"/>
+      <w:r>
+        <w:t xml:space="preserve">Ivan E. Sutherland. 1963. </w:t>
+      </w:r>
+      <w:r>
+        <w:rPr>
+          <w:i/>
+        </w:rPr>
+        <w:t>Sketchpad, a Man-Machine Graphical Communication System</w:t>
+      </w:r>
+      <w:r>
+        <w:t xml:space="preserve">. </w:t>
+      </w:r>
+      <w:proofErr w:type="spellStart"/>
+      <w:r>
+        <w:t>Ph.D</w:t>
+      </w:r>
+      <w:proofErr w:type="spellEnd"/>
+      <w:r>
+        <w:t xml:space="preserve"> Dissertation. Massac</w:t>
+      </w:r>
+      <w:r>
+        <w:t xml:space="preserve">husetts Institute of Technology, </w:t>
+      </w:r>
+      <w:r>
+        <w:t>Cambridge, MA.</w:t>
+      </w:r>
       <w:bookmarkEnd w:id="15"/>
     </w:p>
     <w:p>
       <w:pPr>
         <w:pStyle w:val="References"/>
       </w:pPr>
-      <w:bookmarkStart w:id="16" w:name="_Ref279752272"/>
-      <w:r>
-        <w:t xml:space="preserve">Ivan E. Sutherland. 1963. </w:t>
+      <w:bookmarkStart w:id="16" w:name="_Ref279752304"/>
+      <w:r>
+        <w:t xml:space="preserve">Langdon Winner. 1999. Do artifacts have politics? In </w:t>
       </w:r>
       <w:r>
         <w:rPr>
           <w:i/>
         </w:rPr>
-        <w:t>Sketchpad, a Man-Machine Graphical Communication System</w:t>
-      </w:r>
-      <w:r>
-        <w:t xml:space="preserve">. </w:t>
+        <w:t>The Social Shaping of Technology</w:t>
+      </w:r>
+      <w:r>
+        <w:t xml:space="preserve"> (2nd. ed.), Donald </w:t>
       </w:r>
       <w:proofErr w:type="spellStart"/>
       <w:r>
-        <w:t>Ph.D</w:t>
+        <w:t>MacKenzie</w:t>
       </w:r>
       <w:proofErr w:type="spellEnd"/>
       <w:r>
-        <w:t xml:space="preserve"> Dissertation. Massac</w:t>
-      </w:r>
-      <w:r>
-        <w:t xml:space="preserve">husetts Institute of Technology, </w:t>
-      </w:r>
-      <w:r>
-        <w:t>Cambridge, MA.</w:t>
+        <w:t xml:space="preserve"> and Judy </w:t>
+      </w:r>
+      <w:proofErr w:type="spellStart"/>
+      <w:r>
+        <w:t>Wajcman</w:t>
+      </w:r>
+      <w:proofErr w:type="spellEnd"/>
+      <w:r>
+        <w:t xml:space="preserve"> (</w:t>
+      </w:r>
+      <w:r>
+        <w:t>e</w:t>
+      </w:r>
+      <w:r>
+        <w:t>ds.). Open University Press, Buckingham, UK, 28-40.</w:t>
       </w:r>
       <w:bookmarkEnd w:id="16"/>
-    </w:p>
-    <w:p>
-      <w:pPr>
-        <w:pStyle w:val="References"/>
-      </w:pPr>
-      <w:bookmarkStart w:id="17" w:name="_Ref279752304"/>
-      <w:r>
-        <w:t xml:space="preserve">Langdon Winner. 1999. Do artifacts have politics? In </w:t>
-      </w:r>
-      <w:r>
-        <w:rPr>
-          <w:i/>
-        </w:rPr>
-        <w:t>The Social Shaping of Technology</w:t>
-      </w:r>
-      <w:r>
-        <w:t xml:space="preserve"> (2nd. ed.), Donald </w:t>
-      </w:r>
-      <w:proofErr w:type="spellStart"/>
-      <w:r>
-        <w:t>MacKenzie</w:t>
-      </w:r>
-      <w:proofErr w:type="spellEnd"/>
-      <w:r>
-        <w:t xml:space="preserve"> and Judy </w:t>
-      </w:r>
-      <w:proofErr w:type="spellStart"/>
-      <w:r>
-        <w:t>Wajcman</w:t>
-      </w:r>
-      <w:proofErr w:type="spellEnd"/>
-      <w:r>
-        <w:t xml:space="preserve"> (</w:t>
-      </w:r>
-      <w:r>
-        <w:t>e</w:t>
-      </w:r>
-      <w:r>
-        <w:t>ds.). Open University Press, Buckingham, UK, 28-40.</w:t>
-      </w:r>
-      <w:bookmarkEnd w:id="17"/>
     </w:p>
     <w:sectPr>
       <w:type w:val="continuous"/>
@@ -6091,11 +5870,6 @@
     <w:lsdException w:name="Book Title" w:uiPriority="33" w:qFormat="1"/>
     <w:lsdException w:name="Bibliography" w:semiHidden="1" w:uiPriority="37" w:unhideWhenUsed="1"/>
     <w:lsdException w:name="TOC Heading" w:semiHidden="1" w:uiPriority="39" w:unhideWhenUsed="1" w:qFormat="1"/>
-    <w:lsdException w:name="Plain Table 5" w:semiHidden="1" w:unhideWhenUsed="1"/>
-    <w:lsdException w:name="Grid Table Light" w:semiHidden="1" w:unhideWhenUsed="1"/>
-    <w:lsdException w:name="Grid Table 1 Light" w:semiHidden="1" w:unhideWhenUsed="1"/>
-    <w:lsdException w:name="Grid Table 2" w:semiHidden="1" w:unhideWhenUsed="1"/>
-    <w:lsdException w:name="Grid Table 3" w:semiHidden="1" w:unhideWhenUsed="1"/>
     <w:lsdException w:name="Grid Table 4" w:uiPriority="49"/>
     <w:lsdException w:name="Grid Table 5 Dark" w:uiPriority="50"/>
     <w:lsdException w:name="Grid Table 6 Colorful" w:uiPriority="51"/>
@@ -7588,7 +7362,7 @@
 </file>
 
 <file path=customXml/itemProps1.xml><?xml version="1.0" encoding="utf-8"?>
-<ds:datastoreItem xmlns:ds="http://schemas.openxmlformats.org/officeDocument/2006/customXml" ds:itemID="{AA7FEFE4-2419-DF4A-BF2A-7263AB8FFE92}">
+<ds:datastoreItem xmlns:ds="http://schemas.openxmlformats.org/officeDocument/2006/customXml" ds:itemID="{A4C82E32-3383-3E48-BF1E-E33D463C6FD3}">
   <ds:schemaRefs>
     <ds:schemaRef ds:uri="http://schemas.openxmlformats.org/officeDocument/2006/bibliography"/>
   </ds:schemaRefs>

</xml_diff>

<commit_message>
Improved final report, not finished
</commit_message>
<xml_diff>
--- a/CheckpointV/Report/Report A-15.docx
+++ b/CheckpointV/Report/Report A-15.docx
@@ -89,30 +89,7 @@
               <w:spacing w:after="0"/>
               <w:jc w:val="center"/>
             </w:pPr>
-            <w:r>
-              <w:rPr>
-                <w:color w:val="000000" w:themeColor="text1"/>
-              </w:rPr>
-              <w:fldChar w:fldCharType="begin"/>
-            </w:r>
-            <w:r>
-              <w:rPr>
-                <w:color w:val="000000" w:themeColor="text1"/>
-              </w:rPr>
-              <w:instrText xml:space="preserve"> HYPERLINK "mailto:maxwell.junior@tecnico.ulisboa.pt" </w:instrText>
-            </w:r>
-            <w:r>
-              <w:rPr>
-                <w:color w:val="000000" w:themeColor="text1"/>
-              </w:rPr>
-              <w:fldChar w:fldCharType="separate"/>
-            </w:r>
-            <w:r>
-              <w:rPr>
-                <w:color w:val="000000" w:themeColor="text1"/>
-              </w:rPr>
-              <w:fldChar w:fldCharType="end"/>
-            </w:r>
+            <w:hyperlink r:id="rId8" w:history="1"/>
           </w:p>
         </w:tc>
         <w:tc>
@@ -1351,7 +1328,7 @@
                     <pic:cNvPicPr/>
                   </pic:nvPicPr>
                   <pic:blipFill>
-                    <a:blip r:embed="rId8"/>
+                    <a:blip r:embed="rId9"/>
                     <a:stretch>
                       <a:fillRect/>
                     </a:stretch>
@@ -1380,27 +1357,14 @@
       <w:r>
         <w:t xml:space="preserve">Figure  </w:t>
       </w:r>
-      <w:r>
-        <w:fldChar w:fldCharType="begin"/>
-      </w:r>
-      <w:r>
-        <w:instrText xml:space="preserve"> SEQ Figure_ \* ARABIC </w:instrText>
-      </w:r>
-      <w:r>
-        <w:fldChar w:fldCharType="separate"/>
-      </w:r>
-      <w:r>
-        <w:rPr>
-          <w:noProof/>
-        </w:rPr>
-        <w:t>1</w:t>
-      </w:r>
-      <w:r>
-        <w:rPr>
-          <w:noProof/>
-        </w:rPr>
-        <w:fldChar w:fldCharType="end"/>
-      </w:r>
+      <w:fldSimple w:instr=" SEQ Figure_ \* ARABIC ">
+        <w:r>
+          <w:rPr>
+            <w:noProof/>
+          </w:rPr>
+          <w:t>1</w:t>
+        </w:r>
+      </w:fldSimple>
       <w:r>
         <w:t>. Example of visualization of time spent reading books in Europe</w:t>
       </w:r>
@@ -2228,7 +2192,7 @@
                     <pic:cNvPicPr/>
                   </pic:nvPicPr>
                   <pic:blipFill>
-                    <a:blip r:embed="rId9"/>
+                    <a:blip r:embed="rId10"/>
                     <a:stretch>
                       <a:fillRect/>
                     </a:stretch>
@@ -2258,19 +2222,7 @@
         <w:rPr>
           <w:highlight w:val="yellow"/>
         </w:rPr>
-        <w:t>Figure 2</w:t>
-      </w:r>
-      <w:r>
-        <w:rPr>
-          <w:highlight w:val="yellow"/>
-        </w:rPr>
-        <w:t xml:space="preserve">. </w:t>
-      </w:r>
-      <w:r>
-        <w:rPr>
-          <w:highlight w:val="yellow"/>
-        </w:rPr>
-        <w:t>Overview of the Visualization Layout</w:t>
+        <w:t>Figure 2. Overview of the Visualization Layout</w:t>
       </w:r>
     </w:p>
     <w:p>
@@ -2614,7 +2566,7 @@
                     <pic:cNvPicPr/>
                   </pic:nvPicPr>
                   <pic:blipFill>
-                    <a:blip r:embed="rId10"/>
+                    <a:blip r:embed="rId11"/>
                     <a:stretch>
                       <a:fillRect/>
                     </a:stretch>
@@ -2659,85 +2611,248 @@
         <w:rPr>
           <w:highlight w:val="yellow"/>
         </w:rPr>
-        <w:t xml:space="preserve">Figure </w:t>
-      </w:r>
-      <w:r>
-        <w:rPr>
-          <w:highlight w:val="yellow"/>
-        </w:rPr>
-        <w:t>3</w:t>
-      </w:r>
-      <w:r>
-        <w:rPr>
-          <w:highlight w:val="yellow"/>
-        </w:rPr>
-        <w:t xml:space="preserve">. </w:t>
-      </w:r>
-      <w:r>
-        <w:rPr>
-          <w:highlight w:val="yellow"/>
-        </w:rPr>
-        <w:t>Choropleth Map for Average Time Spent Reading, with mouse pointer hovering Germany</w:t>
-      </w:r>
-      <w:bookmarkStart w:id="0" w:name="_GoBack"/>
-      <w:bookmarkEnd w:id="0"/>
-    </w:p>
-    <w:p>
-      <w:r>
-        <w:t xml:space="preserve">From the color scale it is possible to understand the differentiation of the countries that spent more time, by the strongest colors meaning more time spent and less strong less time. </w:t>
-      </w:r>
-    </w:p>
-    <w:p>
-      <w:r>
-        <w:t xml:space="preserve">To ensure interaction, when mouse over the country </w:t>
-      </w:r>
-      <w:r>
-        <w:t>a pop-up tooltip shows country name and of course minutes, corresponding the evaluated country.</w:t>
-      </w:r>
-      <w:r>
-        <w:t xml:space="preserve">  </w:t>
-      </w:r>
-    </w:p>
-    <w:p>
-      <w:r>
-        <w:rPr>
-          <w:noProof/>
-        </w:rPr>
-        <w:drawing>
-          <wp:inline distT="0" distB="0" distL="0" distR="0" wp14:anchorId="76373E9E" wp14:editId="16684334">
-            <wp:extent cx="2718978" cy="2012743"/>
-            <wp:effectExtent l="0" t="0" r="0" b="0"/>
-            <wp:docPr id="10" name="Imagem 10" descr="Uma imagem com texto, mapa&#10;&#10;Descrição gerada automaticamente"/>
-            <wp:cNvGraphicFramePr>
-              <a:graphicFrameLocks xmlns:a="http://schemas.openxmlformats.org/drawingml/2006/main" noChangeAspect="1"/>
-            </wp:cNvGraphicFramePr>
-            <a:graphic xmlns:a="http://schemas.openxmlformats.org/drawingml/2006/main">
-              <a:graphicData uri="http://schemas.openxmlformats.org/drawingml/2006/picture">
-                <pic:pic xmlns:pic="http://schemas.openxmlformats.org/drawingml/2006/picture">
-                  <pic:nvPicPr>
-                    <pic:cNvPr id="10" name="Captura de ecrã 2019-12-16, às 18.25.15.png"/>
-                    <pic:cNvPicPr/>
-                  </pic:nvPicPr>
-                  <pic:blipFill>
-                    <a:blip r:embed="rId10"/>
-                    <a:stretch>
-                      <a:fillRect/>
-                    </a:stretch>
-                  </pic:blipFill>
-                  <pic:spPr>
-                    <a:xfrm>
-                      <a:off x="0" y="0"/>
-                      <a:ext cx="2750582" cy="2036138"/>
-                    </a:xfrm>
-                    <a:prstGeom prst="rect">
-                      <a:avLst/>
-                    </a:prstGeom>
-                  </pic:spPr>
-                </pic:pic>
-              </a:graphicData>
-            </a:graphic>
-          </wp:inline>
-        </w:drawing>
+        <w:t xml:space="preserve">Figure 3. Choropleth Map for Average Time Spent Reading, with mouse pointer hovering </w:t>
+      </w:r>
+      <w:r>
+        <w:rPr>
+          <w:highlight w:val="yellow"/>
+        </w:rPr>
+        <w:t xml:space="preserve">over </w:t>
+      </w:r>
+      <w:r>
+        <w:rPr>
+          <w:highlight w:val="yellow"/>
+        </w:rPr>
+        <w:t>Germany</w:t>
+      </w:r>
+    </w:p>
+    <w:p>
+      <w:pPr>
+        <w:rPr>
+          <w:lang w:val="pt-PT"/>
+        </w:rPr>
+      </w:pPr>
+      <w:r>
+        <w:rPr>
+          <w:highlight w:val="yellow"/>
+        </w:rPr>
+        <w:t xml:space="preserve">From the color scale it is possible to understand the differentiation of the countries </w:t>
+      </w:r>
+      <w:r>
+        <w:rPr>
+          <w:highlight w:val="yellow"/>
+        </w:rPr>
+        <w:t>average time spent reading values</w:t>
+      </w:r>
+      <w:r>
+        <w:rPr>
+          <w:highlight w:val="yellow"/>
+        </w:rPr>
+        <w:t>,</w:t>
+      </w:r>
+      <w:r>
+        <w:rPr>
+          <w:highlight w:val="yellow"/>
+        </w:rPr>
+        <w:t xml:space="preserve"> i.e.</w:t>
+      </w:r>
+      <w:r>
+        <w:rPr>
+          <w:highlight w:val="yellow"/>
+        </w:rPr>
+        <w:t xml:space="preserve"> </w:t>
+      </w:r>
+      <w:r>
+        <w:rPr>
+          <w:highlight w:val="yellow"/>
+          <w:u w:val="single"/>
+        </w:rPr>
+        <w:t>the strongest colors meaning more time spent and less strong less time.</w:t>
+      </w:r>
+      <w:r>
+        <w:t xml:space="preserve"> </w:t>
+      </w:r>
+      <w:r>
+        <w:rPr>
+          <w:lang w:val="pt-PT"/>
+        </w:rPr>
+        <w:t>(</w:t>
+      </w:r>
+      <w:proofErr w:type="spellStart"/>
+      <w:r>
+        <w:rPr>
+          <w:lang w:val="pt-PT"/>
+        </w:rPr>
+        <w:t>nao</w:t>
+      </w:r>
+      <w:proofErr w:type="spellEnd"/>
+      <w:r>
+        <w:rPr>
+          <w:lang w:val="pt-PT"/>
+        </w:rPr>
+        <w:t xml:space="preserve"> g</w:t>
+      </w:r>
+      <w:r>
+        <w:rPr>
+          <w:lang w:val="pt-PT"/>
+        </w:rPr>
+        <w:t>o</w:t>
+      </w:r>
+      <w:r>
+        <w:rPr>
+          <w:lang w:val="pt-PT"/>
+        </w:rPr>
+        <w:t xml:space="preserve">sto desta </w:t>
+      </w:r>
+      <w:proofErr w:type="spellStart"/>
+      <w:r>
+        <w:rPr>
+          <w:lang w:val="pt-PT"/>
+        </w:rPr>
+        <w:t>descriçao</w:t>
+      </w:r>
+      <w:proofErr w:type="spellEnd"/>
+      <w:r>
+        <w:rPr>
+          <w:lang w:val="pt-PT"/>
+        </w:rPr>
+        <w:t xml:space="preserve"> do uso de cor, mas isto </w:t>
+      </w:r>
+      <w:r>
+        <w:rPr>
+          <w:lang w:val="pt-PT"/>
+        </w:rPr>
+        <w:t xml:space="preserve">também não e </w:t>
+      </w:r>
+      <w:proofErr w:type="spellStart"/>
+      <w:r>
+        <w:rPr>
+          <w:lang w:val="pt-PT"/>
+        </w:rPr>
+        <w:t>saturation</w:t>
+      </w:r>
+      <w:proofErr w:type="spellEnd"/>
+      <w:r>
+        <w:rPr>
+          <w:lang w:val="pt-PT"/>
+        </w:rPr>
+        <w:t>, então e o que?)</w:t>
+      </w:r>
+    </w:p>
+    <w:p>
+      <w:r>
+        <w:rPr>
+          <w:highlight w:val="yellow"/>
+        </w:rPr>
+        <w:t>W</w:t>
+      </w:r>
+      <w:r>
+        <w:rPr>
+          <w:highlight w:val="yellow"/>
+        </w:rPr>
+        <w:t xml:space="preserve">hen </w:t>
+      </w:r>
+      <w:r>
+        <w:rPr>
+          <w:highlight w:val="yellow"/>
+        </w:rPr>
+        <w:t xml:space="preserve">the </w:t>
+      </w:r>
+      <w:r>
+        <w:rPr>
+          <w:highlight w:val="yellow"/>
+        </w:rPr>
+        <w:t xml:space="preserve">mouse </w:t>
+      </w:r>
+      <w:r>
+        <w:rPr>
+          <w:highlight w:val="yellow"/>
+        </w:rPr>
+        <w:t xml:space="preserve">is </w:t>
+      </w:r>
+      <w:r>
+        <w:rPr>
+          <w:highlight w:val="yellow"/>
+        </w:rPr>
+        <w:t xml:space="preserve">over </w:t>
+      </w:r>
+      <w:r>
+        <w:rPr>
+          <w:highlight w:val="yellow"/>
+        </w:rPr>
+        <w:t>a</w:t>
+      </w:r>
+      <w:r>
+        <w:rPr>
+          <w:highlight w:val="yellow"/>
+        </w:rPr>
+        <w:t xml:space="preserve"> country</w:t>
+      </w:r>
+      <w:r>
+        <w:rPr>
+          <w:highlight w:val="yellow"/>
+        </w:rPr>
+        <w:t>,</w:t>
+      </w:r>
+      <w:r>
+        <w:rPr>
+          <w:highlight w:val="yellow"/>
+        </w:rPr>
+        <w:t xml:space="preserve"> </w:t>
+      </w:r>
+      <w:r>
+        <w:rPr>
+          <w:highlight w:val="yellow"/>
+        </w:rPr>
+        <w:t>a pop-up tooltip shows</w:t>
+      </w:r>
+      <w:r>
+        <w:rPr>
+          <w:highlight w:val="yellow"/>
+        </w:rPr>
+        <w:t xml:space="preserve"> the</w:t>
+      </w:r>
+      <w:r>
+        <w:rPr>
+          <w:highlight w:val="yellow"/>
+        </w:rPr>
+        <w:t xml:space="preserve"> countr</w:t>
+      </w:r>
+      <w:r>
+        <w:rPr>
+          <w:highlight w:val="yellow"/>
+        </w:rPr>
+        <w:t>y’s</w:t>
+      </w:r>
+      <w:r>
+        <w:rPr>
+          <w:highlight w:val="yellow"/>
+        </w:rPr>
+        <w:t xml:space="preserve"> name and </w:t>
+      </w:r>
+      <w:r>
+        <w:rPr>
+          <w:highlight w:val="yellow"/>
+        </w:rPr>
+        <w:t>the corresponding average time spent reading in</w:t>
+      </w:r>
+      <w:r>
+        <w:rPr>
+          <w:highlight w:val="yellow"/>
+        </w:rPr>
+        <w:t xml:space="preserve"> minute</w:t>
+      </w:r>
+      <w:r>
+        <w:rPr>
+          <w:highlight w:val="yellow"/>
+        </w:rPr>
+        <w:t>s</w:t>
+      </w:r>
+      <w:r>
+        <w:rPr>
+          <w:highlight w:val="yellow"/>
+        </w:rPr>
+        <w:t>, as seen in figure 3.</w:t>
       </w:r>
     </w:p>
     <w:p>
@@ -2757,21 +2872,64 @@
     </w:p>
     <w:p>
       <w:r>
-        <w:t>The stacked bar chart (</w:t>
-      </w:r>
-      <w:proofErr w:type="gramStart"/>
-      <w:r>
-        <w:t>figure..</w:t>
-      </w:r>
-      <w:proofErr w:type="gramEnd"/>
-      <w:r>
-        <w:t>)</w:t>
-      </w:r>
-      <w:r>
-        <w:t xml:space="preserve"> allows user to compare education levels, average income by levels of education through the years, </w:t>
-      </w:r>
-      <w:r>
-        <w:t>showing how it grows.</w:t>
+        <w:rPr>
+          <w:highlight w:val="yellow"/>
+        </w:rPr>
+        <w:t>The stacked bar chart</w:t>
+      </w:r>
+      <w:r>
+        <w:rPr>
+          <w:highlight w:val="yellow"/>
+        </w:rPr>
+        <w:t xml:space="preserve"> </w:t>
+      </w:r>
+      <w:r>
+        <w:rPr>
+          <w:highlight w:val="yellow"/>
+        </w:rPr>
+        <w:t xml:space="preserve">allows </w:t>
+      </w:r>
+      <w:r>
+        <w:rPr>
+          <w:highlight w:val="yellow"/>
+        </w:rPr>
+        <w:t xml:space="preserve">the </w:t>
+      </w:r>
+      <w:r>
+        <w:rPr>
+          <w:highlight w:val="yellow"/>
+        </w:rPr>
+        <w:t>user to compare</w:t>
+      </w:r>
+      <w:r>
+        <w:rPr>
+          <w:highlight w:val="yellow"/>
+        </w:rPr>
+        <w:t xml:space="preserve"> the </w:t>
+      </w:r>
+      <w:r>
+        <w:rPr>
+          <w:highlight w:val="yellow"/>
+        </w:rPr>
+        <w:t xml:space="preserve">average income by </w:t>
+      </w:r>
+      <w:r>
+        <w:rPr>
+          <w:highlight w:val="yellow"/>
+        </w:rPr>
+        <w:t>education level</w:t>
+      </w:r>
+      <w:r>
+        <w:rPr>
+          <w:highlight w:val="yellow"/>
+        </w:rPr>
+        <w:t xml:space="preserve"> </w:t>
+      </w:r>
+      <w:r>
+        <w:rPr>
+          <w:highlight w:val="yellow"/>
+        </w:rPr>
+        <w:t>between different EU countries.</w:t>
       </w:r>
     </w:p>
     <w:p>
@@ -2795,7 +2953,7 @@
                     <pic:cNvPicPr/>
                   </pic:nvPicPr>
                   <pic:blipFill>
-                    <a:blip r:embed="rId11"/>
+                    <a:blip r:embed="rId12"/>
                     <a:stretch>
                       <a:fillRect/>
                     </a:stretch>
@@ -2817,28 +2975,147 @@
       </w:r>
     </w:p>
     <w:p>
-      <w:r>
-        <w:t xml:space="preserve">As is possible to observe, each axis is labeled with the metric it represents, and each bar </w:t>
-      </w:r>
-      <w:r>
+      <w:pPr>
+        <w:rPr>
+          <w:b/>
+          <w:bCs/>
+          <w:sz w:val="18"/>
+          <w:szCs w:val="18"/>
+        </w:rPr>
+      </w:pPr>
+      <w:r>
+        <w:rPr>
+          <w:b/>
+          <w:bCs/>
+          <w:sz w:val="18"/>
+          <w:szCs w:val="18"/>
+          <w:highlight w:val="yellow"/>
+        </w:rPr>
+        <w:t xml:space="preserve">Figure </w:t>
+      </w:r>
+      <w:r>
+        <w:rPr>
+          <w:b/>
+          <w:bCs/>
+          <w:sz w:val="18"/>
+          <w:szCs w:val="18"/>
+          <w:highlight w:val="yellow"/>
+        </w:rPr>
+        <w:t>4</w:t>
+      </w:r>
+      <w:r>
+        <w:rPr>
+          <w:b/>
+          <w:bCs/>
+          <w:sz w:val="18"/>
+          <w:szCs w:val="18"/>
+          <w:highlight w:val="yellow"/>
+        </w:rPr>
+        <w:t xml:space="preserve">. </w:t>
+      </w:r>
+      <w:r>
+        <w:rPr>
+          <w:b/>
+          <w:bCs/>
+          <w:sz w:val="18"/>
+          <w:szCs w:val="18"/>
+          <w:highlight w:val="yellow"/>
+        </w:rPr>
+        <w:t>Stacked Bar Chart for Average Income by Education Level</w:t>
+      </w:r>
+    </w:p>
+    <w:p>
+      <w:r>
+        <w:rPr>
+          <w:highlight w:val="yellow"/>
+        </w:rPr>
+        <w:t xml:space="preserve">As </w:t>
+      </w:r>
+      <w:r>
+        <w:rPr>
+          <w:highlight w:val="yellow"/>
+        </w:rPr>
+        <w:t xml:space="preserve">it </w:t>
+      </w:r>
+      <w:r>
+        <w:rPr>
+          <w:highlight w:val="yellow"/>
+        </w:rPr>
+        <w:t>is possible to observe</w:t>
+      </w:r>
+      <w:r>
+        <w:rPr>
+          <w:highlight w:val="yellow"/>
+        </w:rPr>
+        <w:t xml:space="preserve"> in figure 4,</w:t>
+      </w:r>
+      <w:r>
+        <w:rPr>
+          <w:highlight w:val="yellow"/>
+        </w:rPr>
+        <w:t xml:space="preserve"> each axis is labeled with the metric it represents, and each bar </w:t>
+      </w:r>
+      <w:r>
+        <w:rPr>
+          <w:highlight w:val="yellow"/>
+        </w:rPr>
         <w:t>encodes</w:t>
       </w:r>
       <w:r>
-        <w:t xml:space="preserve"> a country. Three different colors </w:t>
-      </w:r>
-      <w:r>
+        <w:rPr>
+          <w:highlight w:val="yellow"/>
+        </w:rPr>
+        <w:t xml:space="preserve"> a country. </w:t>
+      </w:r>
+      <w:r>
+        <w:rPr>
+          <w:highlight w:val="yellow"/>
+        </w:rPr>
+        <w:t>The three</w:t>
+      </w:r>
+      <w:r>
+        <w:rPr>
+          <w:highlight w:val="yellow"/>
+        </w:rPr>
+        <w:t xml:space="preserve"> different colors </w:t>
+      </w:r>
+      <w:r>
+        <w:rPr>
+          <w:highlight w:val="yellow"/>
+        </w:rPr>
         <w:t>encode</w:t>
       </w:r>
       <w:r>
-        <w:t xml:space="preserve"> level of education.</w:t>
-      </w:r>
-    </w:p>
-    <w:p>
-      <w:r>
-        <w:t xml:space="preserve">Since </w:t>
-      </w:r>
-      <w:r>
-        <w:t>we always want to compare values of incoming, Y axis represents the scale of values.</w:t>
+        <w:rPr>
+          <w:highlight w:val="yellow"/>
+        </w:rPr>
+        <w:t xml:space="preserve"> the different</w:t>
+      </w:r>
+      <w:r>
+        <w:rPr>
+          <w:highlight w:val="yellow"/>
+        </w:rPr>
+        <w:t xml:space="preserve"> level</w:t>
+      </w:r>
+      <w:r>
+        <w:rPr>
+          <w:highlight w:val="yellow"/>
+        </w:rPr>
+        <w:t>s</w:t>
+      </w:r>
+      <w:r>
+        <w:rPr>
+          <w:highlight w:val="yellow"/>
+        </w:rPr>
+        <w:t xml:space="preserve"> of education.</w:t>
+      </w:r>
+    </w:p>
+    <w:p>
+      <w:r>
+        <w:rPr>
+          <w:highlight w:val="yellow"/>
+        </w:rPr>
+        <w:t>The usage of the stacked bar chart gives the user the possibility of comparing between the three different levels of education at the same time.</w:t>
       </w:r>
     </w:p>
     <w:p>
@@ -2862,7 +3139,7 @@
                     <pic:cNvPicPr/>
                   </pic:nvPicPr>
                   <pic:blipFill>
-                    <a:blip r:embed="rId12"/>
+                    <a:blip r:embed="rId13"/>
                     <a:stretch>
                       <a:fillRect/>
                     </a:stretch>
@@ -2884,17 +3161,53 @@
       </w:r>
     </w:p>
     <w:p>
-      <w:r>
-        <w:t xml:space="preserve">The figure above </w:t>
-      </w:r>
-      <w:r>
-        <w:t xml:space="preserve">shows when mouse hovers the </w:t>
-      </w:r>
-      <w:r>
-        <w:t xml:space="preserve">select </w:t>
-      </w:r>
-      <w:r>
-        <w:t>box, the years are displayed and if a specific year is selected, the bars assume different values representing the year.</w:t>
+      <w:pPr>
+        <w:pStyle w:val="Caption"/>
+        <w:jc w:val="both"/>
+      </w:pPr>
+      <w:r>
+        <w:rPr>
+          <w:highlight w:val="yellow"/>
+        </w:rPr>
+        <w:t xml:space="preserve">Figure </w:t>
+      </w:r>
+      <w:r>
+        <w:rPr>
+          <w:highlight w:val="yellow"/>
+        </w:rPr>
+        <w:t>5</w:t>
+      </w:r>
+      <w:r>
+        <w:rPr>
+          <w:highlight w:val="yellow"/>
+        </w:rPr>
+        <w:t xml:space="preserve">. </w:t>
+      </w:r>
+      <w:r>
+        <w:rPr>
+          <w:highlight w:val="yellow"/>
+        </w:rPr>
+        <w:t>Stacked Bar Chart, filtering through year</w:t>
+      </w:r>
+    </w:p>
+    <w:p>
+      <w:r>
+        <w:rPr>
+          <w:highlight w:val="yellow"/>
+        </w:rPr>
+        <w:t xml:space="preserve">The stacked bar char is filtered through the year, the user can select the year </w:t>
+      </w:r>
+      <w:r>
+        <w:rPr>
+          <w:highlight w:val="yellow"/>
+        </w:rPr>
+        <w:t>s/</w:t>
+      </w:r>
+      <w:r>
+        <w:rPr>
+          <w:highlight w:val="yellow"/>
+        </w:rPr>
+        <w:t>he wants to observe by selecting it in the dropdown at the right of the graph, just as shown in figure 5.</w:t>
       </w:r>
     </w:p>
     <w:p>
@@ -2918,7 +3231,7 @@
                     <pic:cNvPicPr/>
                   </pic:nvPicPr>
                   <pic:blipFill>
-                    <a:blip r:embed="rId13"/>
+                    <a:blip r:embed="rId14"/>
                     <a:stretch>
                       <a:fillRect/>
                     </a:stretch>
@@ -2940,14 +3253,102 @@
       </w:r>
     </w:p>
     <w:p>
-      <w:r>
-        <w:t xml:space="preserve">It might hard to know the values representing income only by looking to </w:t>
-      </w:r>
-      <w:r>
-        <w:t xml:space="preserve">Y axis. Tooltip is displayed with country name, education level, and values every time we hover above the bar. </w:t>
-      </w:r>
-      <w:r>
+      <w:pPr>
+        <w:pStyle w:val="Caption"/>
+        <w:jc w:val="both"/>
+      </w:pPr>
+      <w:r>
+        <w:rPr>
+          <w:highlight w:val="yellow"/>
+        </w:rPr>
+        <w:t xml:space="preserve">Figure </w:t>
+      </w:r>
+      <w:r>
+        <w:rPr>
+          <w:highlight w:val="yellow"/>
+        </w:rPr>
+        <w:t>6</w:t>
+      </w:r>
+      <w:r>
+        <w:rPr>
+          <w:highlight w:val="yellow"/>
+        </w:rPr>
+        <w:t xml:space="preserve">. </w:t>
+      </w:r>
+      <w:r>
+        <w:rPr>
+          <w:highlight w:val="yellow"/>
+        </w:rPr>
+        <w:t>Stacked</w:t>
+      </w:r>
+      <w:r>
+        <w:rPr>
+          <w:highlight w:val="yellow"/>
+        </w:rPr>
         <w:t xml:space="preserve"> </w:t>
+      </w:r>
+      <w:r>
+        <w:rPr>
+          <w:highlight w:val="yellow"/>
+        </w:rPr>
+        <w:t>Bar Chart</w:t>
+      </w:r>
+      <w:r>
+        <w:rPr>
+          <w:highlight w:val="yellow"/>
+        </w:rPr>
+        <w:t xml:space="preserve"> for Average </w:t>
+      </w:r>
+      <w:r>
+        <w:rPr>
+          <w:highlight w:val="yellow"/>
+        </w:rPr>
+        <w:t>Income by Education Level</w:t>
+      </w:r>
+      <w:r>
+        <w:rPr>
+          <w:highlight w:val="yellow"/>
+        </w:rPr>
+        <w:t xml:space="preserve">, with mouse pointer hovering </w:t>
+      </w:r>
+      <w:r>
+        <w:rPr>
+          <w:highlight w:val="yellow"/>
+        </w:rPr>
+        <w:t xml:space="preserve">over </w:t>
+      </w:r>
+      <w:r>
+        <w:rPr>
+          <w:highlight w:val="yellow"/>
+        </w:rPr>
+        <w:t>Finland</w:t>
+      </w:r>
+    </w:p>
+    <w:p>
+      <w:r>
+        <w:rPr>
+          <w:highlight w:val="yellow"/>
+        </w:rPr>
+        <w:t xml:space="preserve">When hovering over one of the bars a tooltip will show information about the correspondent country, in this case </w:t>
+      </w:r>
+      <w:r>
+        <w:rPr>
+          <w:highlight w:val="yellow"/>
+        </w:rPr>
+        <w:lastRenderedPageBreak/>
+        <w:t>the value of average income for each education level (figure 6</w:t>
+      </w:r>
+      <w:r>
+        <w:rPr>
+          <w:highlight w:val="yellow"/>
+        </w:rPr>
+        <w:t>).</w:t>
+      </w:r>
+      <w:r>
+        <w:rPr>
+          <w:highlight w:val="yellow"/>
+        </w:rPr>
+        <w:t xml:space="preserve"> The tooltip helps understanding the value, since this is hard to perceive simply by looking at the Y axis.</w:t>
       </w:r>
     </w:p>
     <w:p>
@@ -2957,68 +3358,44 @@
           <w:iCs/>
         </w:rPr>
       </w:pPr>
-    </w:p>
-    <w:p>
-      <w:pPr>
+      <w:r>
         <w:rPr>
           <w:i/>
           <w:iCs/>
         </w:rPr>
-      </w:pPr>
-    </w:p>
-    <w:p>
-      <w:pPr>
-        <w:rPr>
-          <w:i/>
-          <w:iCs/>
-        </w:rPr>
-      </w:pPr>
-    </w:p>
-    <w:p>
-      <w:pPr>
-        <w:rPr>
-          <w:i/>
-          <w:iCs/>
-        </w:rPr>
-      </w:pPr>
-    </w:p>
-    <w:p>
-      <w:pPr>
-        <w:rPr>
-          <w:i/>
-          <w:iCs/>
-        </w:rPr>
-      </w:pPr>
-    </w:p>
-    <w:p>
-      <w:pPr>
-        <w:rPr>
-          <w:i/>
-          <w:iCs/>
-        </w:rPr>
-      </w:pPr>
-      <w:r>
-        <w:rPr>
-          <w:i/>
-          <w:iCs/>
-        </w:rPr>
         <w:t>Line Chart</w:t>
       </w:r>
     </w:p>
     <w:p>
       <w:r>
-        <w:t>The line chart (</w:t>
-      </w:r>
-      <w:proofErr w:type="gramStart"/>
-      <w:r>
-        <w:t>figure..</w:t>
-      </w:r>
-      <w:proofErr w:type="gramEnd"/>
-      <w:r>
-        <w:t>) allows the user to</w:t>
-      </w:r>
-      <w:r>
-        <w:t xml:space="preserve"> compare education early leaver percentage of different countries.</w:t>
+        <w:rPr>
+          <w:highlight w:val="yellow"/>
+        </w:rPr>
+        <w:t xml:space="preserve">The idiom “Education Early Leaver” is represented by a line chart (figure 7) and it </w:t>
+      </w:r>
+      <w:r>
+        <w:rPr>
+          <w:highlight w:val="yellow"/>
+        </w:rPr>
+        <w:t>allows the user to</w:t>
+      </w:r>
+      <w:r>
+        <w:rPr>
+          <w:highlight w:val="yellow"/>
+        </w:rPr>
+        <w:t xml:space="preserve"> compare </w:t>
+      </w:r>
+      <w:r>
+        <w:rPr>
+          <w:highlight w:val="yellow"/>
+        </w:rPr>
+        <w:t xml:space="preserve">the percentage of early leavers in education between </w:t>
+      </w:r>
+      <w:r>
+        <w:rPr>
+          <w:highlight w:val="yellow"/>
+        </w:rPr>
+        <w:t>different countries.</w:t>
       </w:r>
     </w:p>
     <w:p>
@@ -3042,7 +3419,7 @@
                     <pic:cNvPicPr/>
                   </pic:nvPicPr>
                   <pic:blipFill>
-                    <a:blip r:embed="rId14"/>
+                    <a:blip r:embed="rId15"/>
                     <a:stretch>
                       <a:fillRect/>
                     </a:stretch>
@@ -3064,8 +3441,89 @@
       </w:r>
     </w:p>
     <w:p>
-      <w:r>
-        <w:t>Each axis is labeled with the metric it represents, and each line represents a country. However, each circle encodes specific percentage value corresponding the country.</w:t>
+      <w:pPr>
+        <w:pStyle w:val="Caption"/>
+        <w:jc w:val="both"/>
+      </w:pPr>
+      <w:r>
+        <w:rPr>
+          <w:highlight w:val="yellow"/>
+        </w:rPr>
+        <w:t xml:space="preserve">Figure </w:t>
+      </w:r>
+      <w:r>
+        <w:rPr>
+          <w:highlight w:val="yellow"/>
+        </w:rPr>
+        <w:t>7</w:t>
+      </w:r>
+      <w:r>
+        <w:rPr>
+          <w:highlight w:val="yellow"/>
+        </w:rPr>
+        <w:t xml:space="preserve">. </w:t>
+      </w:r>
+      <w:r>
+        <w:rPr>
+          <w:highlight w:val="yellow"/>
+        </w:rPr>
+        <w:t>Line</w:t>
+      </w:r>
+      <w:r>
+        <w:rPr>
+          <w:highlight w:val="yellow"/>
+        </w:rPr>
+        <w:t xml:space="preserve"> Chart</w:t>
+      </w:r>
+      <w:r>
+        <w:rPr>
+          <w:highlight w:val="yellow"/>
+        </w:rPr>
+        <w:t xml:space="preserve"> for </w:t>
+      </w:r>
+      <w:r>
+        <w:rPr>
+          <w:highlight w:val="yellow"/>
+        </w:rPr>
+        <w:t>Education Early Leaver</w:t>
+      </w:r>
+    </w:p>
+    <w:p>
+      <w:r>
+        <w:rPr>
+          <w:highlight w:val="yellow"/>
+        </w:rPr>
+        <w:t xml:space="preserve">Each axis is labeled with the metric it represents, and each line represents a country. </w:t>
+      </w:r>
+      <w:r>
+        <w:rPr>
+          <w:highlight w:val="yellow"/>
+        </w:rPr>
+        <w:t>E</w:t>
+      </w:r>
+      <w:r>
+        <w:rPr>
+          <w:highlight w:val="yellow"/>
+        </w:rPr>
+        <w:t xml:space="preserve">ach circle encodes </w:t>
+      </w:r>
+      <w:r>
+        <w:rPr>
+          <w:highlight w:val="yellow"/>
+        </w:rPr>
+        <w:t xml:space="preserve">the </w:t>
+      </w:r>
+      <w:r>
+        <w:rPr>
+          <w:highlight w:val="yellow"/>
+        </w:rPr>
+        <w:t xml:space="preserve">percentage </w:t>
+      </w:r>
+      <w:r>
+        <w:rPr>
+          <w:highlight w:val="yellow"/>
+        </w:rPr>
+        <w:t>of early leavers in education in that country.</w:t>
       </w:r>
     </w:p>
     <w:p>
@@ -3074,7 +3532,7 @@
           <w:noProof/>
         </w:rPr>
         <w:drawing>
-          <wp:inline distT="0" distB="0" distL="0" distR="0" wp14:anchorId="3B9BF455" wp14:editId="2D3181B0">
+          <wp:inline distT="0" distB="0" distL="0" distR="0" wp14:anchorId="3B9BF455" wp14:editId="33C8D244">
             <wp:extent cx="3063240" cy="1973580"/>
             <wp:effectExtent l="0" t="0" r="0" b="0"/>
             <wp:docPr id="11" name="Imagem 11"/>
@@ -3089,7 +3547,7 @@
                     <pic:cNvPicPr/>
                   </pic:nvPicPr>
                   <pic:blipFill>
-                    <a:blip r:embed="rId15"/>
+                    <a:blip r:embed="rId16"/>
                     <a:stretch>
                       <a:fillRect/>
                     </a:stretch>
@@ -3111,14 +3569,41 @@
       </w:r>
     </w:p>
     <w:p>
-      <w:r>
-        <w:t>From the figure above</w:t>
-      </w:r>
-      <w:r>
-        <w:t>, a select box displays country names when we hover the mouse on it</w:t>
-      </w:r>
-      <w:r>
-        <w:t xml:space="preserve"> and if we select one country, a line will be plotted in the line chart.</w:t>
+      <w:pPr>
+        <w:pStyle w:val="Caption"/>
+        <w:jc w:val="both"/>
+      </w:pPr>
+      <w:r>
+        <w:rPr>
+          <w:highlight w:val="yellow"/>
+        </w:rPr>
+        <w:t xml:space="preserve">Figure </w:t>
+      </w:r>
+      <w:r>
+        <w:rPr>
+          <w:highlight w:val="yellow"/>
+        </w:rPr>
+        <w:t>8</w:t>
+      </w:r>
+      <w:r>
+        <w:rPr>
+          <w:highlight w:val="yellow"/>
+        </w:rPr>
+        <w:t xml:space="preserve">. </w:t>
+      </w:r>
+      <w:r>
+        <w:rPr>
+          <w:highlight w:val="yellow"/>
+        </w:rPr>
+        <w:t>Line Chart, filtering countries to be shown</w:t>
+      </w:r>
+    </w:p>
+    <w:p>
+      <w:r>
+        <w:rPr>
+          <w:highlight w:val="yellow"/>
+        </w:rPr>
+        <w:t>By selecting a different country in the dropdown list at the right side of the line chart, as shown in figure 8, the selected country correspondent line will be added in the line chart. The user can compare at maximum three countries at the same time.</w:t>
       </w:r>
     </w:p>
     <w:p>
@@ -3142,7 +3627,7 @@
                     <pic:cNvPicPr/>
                   </pic:nvPicPr>
                   <pic:blipFill>
-                    <a:blip r:embed="rId16"/>
+                    <a:blip r:embed="rId17"/>
                     <a:stretch>
                       <a:fillRect/>
                     </a:stretch>
@@ -3165,6 +3650,72 @@
     </w:p>
     <w:p>
       <w:pPr>
+        <w:pStyle w:val="Caption"/>
+        <w:jc w:val="both"/>
+      </w:pPr>
+      <w:r>
+        <w:rPr>
+          <w:highlight w:val="yellow"/>
+        </w:rPr>
+        <w:t xml:space="preserve">Figure </w:t>
+      </w:r>
+      <w:r>
+        <w:rPr>
+          <w:highlight w:val="yellow"/>
+        </w:rPr>
+        <w:t>9</w:t>
+      </w:r>
+      <w:r>
+        <w:rPr>
+          <w:highlight w:val="yellow"/>
+        </w:rPr>
+        <w:t xml:space="preserve">. </w:t>
+      </w:r>
+      <w:r>
+        <w:rPr>
+          <w:highlight w:val="yellow"/>
+        </w:rPr>
+        <w:t>Line</w:t>
+      </w:r>
+      <w:r>
+        <w:rPr>
+          <w:highlight w:val="yellow"/>
+        </w:rPr>
+        <w:t xml:space="preserve"> Chart</w:t>
+      </w:r>
+      <w:r>
+        <w:rPr>
+          <w:highlight w:val="yellow"/>
+        </w:rPr>
+        <w:t xml:space="preserve"> for </w:t>
+      </w:r>
+      <w:r>
+        <w:rPr>
+          <w:highlight w:val="yellow"/>
+        </w:rPr>
+        <w:t>Education Early Leaver</w:t>
+      </w:r>
+      <w:r>
+        <w:rPr>
+          <w:highlight w:val="yellow"/>
+        </w:rPr>
+        <w:t xml:space="preserve">, with mouse pointer hovering </w:t>
+      </w:r>
+      <w:r>
+        <w:rPr>
+          <w:highlight w:val="yellow"/>
+        </w:rPr>
+        <w:t xml:space="preserve">over </w:t>
+      </w:r>
+      <w:r>
+        <w:rPr>
+          <w:highlight w:val="yellow"/>
+        </w:rPr>
+        <w:t>Belgium in the year of 2016</w:t>
+      </w:r>
+    </w:p>
+    <w:p>
+      <w:pPr>
         <w:pStyle w:val="Heading2"/>
         <w:rPr>
           <w:rFonts w:ascii="Times New Roman" w:hAnsi="Times New Roman"/>
@@ -3179,10 +3730,12 @@
           <w:b w:val="0"/>
           <w:kern w:val="0"/>
           <w:sz w:val="20"/>
-        </w:rPr>
-        <w:t xml:space="preserve">After line added, it is possible to interact with line chart by hover through the circles and a tooltip is displayed with country name, year, and percentage of education early leaver. </w:t>
-      </w:r>
-    </w:p>
+          <w:highlight w:val="yellow"/>
+        </w:rPr>
+        <w:t>By hovering with the mouse over the dots in the line chart, a tool tip will appear showing the country’s name and the correspondent percentage of early leavers in education in that year (figure 9).</w:t>
+      </w:r>
+    </w:p>
+    <w:p/>
     <w:p>
       <w:pPr>
         <w:rPr>
@@ -3192,122 +3745,22 @@
           <w:sz w:val="18"/>
         </w:rPr>
       </w:pPr>
-    </w:p>
-    <w:p>
-      <w:pPr>
+      <w:r>
         <w:rPr>
           <w:rFonts w:ascii="Arial" w:hAnsi="Arial"/>
           <w:b/>
           <w:kern w:val="32"/>
           <w:sz w:val="18"/>
         </w:rPr>
-      </w:pPr>
-    </w:p>
-    <w:p>
-      <w:pPr>
+        <w:t>R</w:t>
+      </w:r>
+      <w:r>
         <w:rPr>
           <w:rFonts w:ascii="Arial" w:hAnsi="Arial"/>
           <w:b/>
           <w:kern w:val="32"/>
           <w:sz w:val="18"/>
         </w:rPr>
-      </w:pPr>
-    </w:p>
-    <w:p>
-      <w:pPr>
-        <w:rPr>
-          <w:rFonts w:ascii="Arial" w:hAnsi="Arial"/>
-          <w:b/>
-          <w:kern w:val="32"/>
-          <w:sz w:val="18"/>
-        </w:rPr>
-      </w:pPr>
-    </w:p>
-    <w:p>
-      <w:pPr>
-        <w:rPr>
-          <w:rFonts w:ascii="Arial" w:hAnsi="Arial"/>
-          <w:b/>
-          <w:kern w:val="32"/>
-          <w:sz w:val="18"/>
-        </w:rPr>
-      </w:pPr>
-    </w:p>
-    <w:p>
-      <w:pPr>
-        <w:rPr>
-          <w:rFonts w:ascii="Arial" w:hAnsi="Arial"/>
-          <w:b/>
-          <w:kern w:val="32"/>
-          <w:sz w:val="18"/>
-        </w:rPr>
-      </w:pPr>
-    </w:p>
-    <w:p>
-      <w:pPr>
-        <w:rPr>
-          <w:rFonts w:ascii="Arial" w:hAnsi="Arial"/>
-          <w:b/>
-          <w:kern w:val="32"/>
-          <w:sz w:val="18"/>
-        </w:rPr>
-      </w:pPr>
-    </w:p>
-    <w:p>
-      <w:pPr>
-        <w:rPr>
-          <w:rFonts w:ascii="Arial" w:hAnsi="Arial"/>
-          <w:b/>
-          <w:kern w:val="32"/>
-          <w:sz w:val="18"/>
-        </w:rPr>
-      </w:pPr>
-    </w:p>
-    <w:p>
-      <w:pPr>
-        <w:rPr>
-          <w:rFonts w:ascii="Arial" w:hAnsi="Arial"/>
-          <w:b/>
-          <w:kern w:val="32"/>
-          <w:sz w:val="18"/>
-        </w:rPr>
-      </w:pPr>
-    </w:p>
-    <w:p>
-      <w:pPr>
-        <w:rPr>
-          <w:rFonts w:ascii="Arial" w:hAnsi="Arial"/>
-          <w:b/>
-          <w:kern w:val="32"/>
-          <w:sz w:val="18"/>
-        </w:rPr>
-      </w:pPr>
-    </w:p>
-    <w:p>
-      <w:pPr>
-        <w:rPr>
-          <w:rFonts w:ascii="Arial" w:hAnsi="Arial"/>
-          <w:b/>
-          <w:kern w:val="32"/>
-          <w:sz w:val="18"/>
-        </w:rPr>
-      </w:pPr>
-      <w:r>
-        <w:rPr>
-          <w:rFonts w:ascii="Arial" w:hAnsi="Arial"/>
-          <w:b/>
-          <w:kern w:val="32"/>
-          <w:sz w:val="18"/>
-        </w:rPr>
-        <w:t>R</w:t>
-      </w:r>
-      <w:r>
-        <w:rPr>
-          <w:rFonts w:ascii="Arial" w:hAnsi="Arial"/>
-          <w:b/>
-          <w:kern w:val="32"/>
-          <w:sz w:val="18"/>
-        </w:rPr>
         <w:t>ationale</w:t>
       </w:r>
     </w:p>
@@ -3327,8 +3780,9 @@
           <w:b w:val="0"/>
           <w:kern w:val="0"/>
           <w:sz w:val="20"/>
-        </w:rPr>
-        <w:t>When we started to work on our sketch out layout and selecting from amount of options the idioms that could visually represents the data, we dive into a healthy discussion</w:t>
+          <w:highlight w:val="yellow"/>
+        </w:rPr>
+        <w:t xml:space="preserve">When we started to work on our layout </w:t>
       </w:r>
       <w:r>
         <w:rPr>
@@ -3336,28 +3790,29 @@
           <w:b w:val="0"/>
           <w:kern w:val="0"/>
           <w:sz w:val="20"/>
-        </w:rPr>
-        <w:t>, because all ideas could be valid but not necessarily accepted. Since we were working with mostly related with countries, it makes all sense to use a map as idiom to represent countries and their region, although whole countries were from Europe.</w:t>
-      </w:r>
-    </w:p>
-    <w:p>
-      <w:pPr>
-        <w:pStyle w:val="Heading2"/>
+          <w:highlight w:val="yellow"/>
+        </w:rPr>
+        <w:t xml:space="preserve">sketch, one of the first necessary steps was to </w:t>
+      </w:r>
+      <w:r>
         <w:rPr>
           <w:rFonts w:ascii="Times New Roman" w:hAnsi="Times New Roman"/>
           <w:b w:val="0"/>
           <w:kern w:val="0"/>
           <w:sz w:val="20"/>
-        </w:rPr>
-      </w:pPr>
+          <w:highlight w:val="yellow"/>
+        </w:rPr>
+        <w:t>analyze</w:t>
+      </w:r>
       <w:r>
         <w:rPr>
           <w:rFonts w:ascii="Times New Roman" w:hAnsi="Times New Roman"/>
           <w:b w:val="0"/>
           <w:kern w:val="0"/>
           <w:sz w:val="20"/>
-        </w:rPr>
-        <w:t>We whose choropleth map as it represented a great idiom to overview a metric value for a specific country, as well as comparing</w:t>
+          <w:highlight w:val="yellow"/>
+        </w:rPr>
+        <w:t xml:space="preserve"> and select the visualizations that would better suit our data.</w:t>
       </w:r>
       <w:r>
         <w:rPr>
@@ -3365,7 +3820,53 @@
           <w:b w:val="0"/>
           <w:kern w:val="0"/>
           <w:sz w:val="20"/>
-        </w:rPr>
+          <w:highlight w:val="yellow"/>
+        </w:rPr>
+        <w:t xml:space="preserve"> </w:t>
+      </w:r>
+      <w:r>
+        <w:rPr>
+          <w:rFonts w:ascii="Times New Roman" w:hAnsi="Times New Roman"/>
+          <w:b w:val="0"/>
+          <w:kern w:val="0"/>
+          <w:sz w:val="20"/>
+          <w:highlight w:val="yellow"/>
+        </w:rPr>
+        <w:t>As a group we had to have several exchanges of ideas and opinions, so that in the end we would come up with the best overall visualization layout</w:t>
+      </w:r>
+      <w:r>
+        <w:rPr>
+          <w:rFonts w:ascii="Times New Roman" w:hAnsi="Times New Roman"/>
+          <w:b w:val="0"/>
+          <w:kern w:val="0"/>
+          <w:sz w:val="20"/>
+          <w:highlight w:val="yellow"/>
+        </w:rPr>
+        <w:t>.</w:t>
+      </w:r>
+      <w:r>
+        <w:rPr>
+          <w:rFonts w:ascii="Times New Roman" w:hAnsi="Times New Roman"/>
+          <w:b w:val="0"/>
+          <w:kern w:val="0"/>
+          <w:sz w:val="20"/>
+        </w:rPr>
+        <w:t xml:space="preserve"> </w:t>
+      </w:r>
+    </w:p>
+    <w:p>
+      <w:r>
+        <w:rPr>
+          <w:highlight w:val="yellow"/>
+        </w:rPr>
+        <w:t>One of the first visualizations to be chosen was the map, since our subject had the objective of comparing information from different countries.</w:t>
+      </w:r>
+    </w:p>
+    <w:p>
+      <w:r>
+        <w:t>We whose choropleth map as it represented a great idiom to overview a metric value for a specific country, as well as comparing</w:t>
+      </w:r>
+      <w:r>
         <w:t xml:space="preserve"> it with other countries.</w:t>
       </w:r>
     </w:p>
@@ -3454,7 +3955,7 @@
                     <pic:cNvPicPr/>
                   </pic:nvPicPr>
                   <pic:blipFill>
-                    <a:blip r:embed="rId17"/>
+                    <a:blip r:embed="rId18"/>
                     <a:stretch>
                       <a:fillRect/>
                     </a:stretch>
@@ -3859,7 +4360,7 @@
       <w:r>
         <w:t xml:space="preserve"> citation format: </w:t>
       </w:r>
-      <w:hyperlink r:id="rId18" w:history="1">
+      <w:hyperlink r:id="rId19" w:history="1">
         <w:r>
           <w:rPr>
             <w:rStyle w:val="Hyperlink"/>
@@ -4127,1300 +4628,86 @@
     </w:p>
     <w:p>
       <w:pPr>
-        <w:pStyle w:val="Heading1"/>
-      </w:pPr>
-      <w:r>
-        <w:t>FIGURES/CAPTIONS</w:t>
-      </w:r>
-    </w:p>
-    <w:p>
-      <w:r>
-        <w:t>Place figures and tables at the top or bottom of the appropriate column or columns, on the same page as the relevant text (see Figure 1). A figure or table may extend across both columns to a maximum width of two columns, or 17.78 cm (7 in.).</w:t>
-      </w:r>
-    </w:p>
-    <w:p>
-      <w:r>
-        <w:t>Captions should be Times New Roman 9-point bold (</w:t>
-      </w:r>
-      <w:r>
-        <w:rPr>
-          <w:rFonts w:ascii="Courier New" w:hAnsi="Courier New"/>
-          <w:sz w:val="18"/>
-        </w:rPr>
-        <w:t>Caption</w:t>
-      </w:r>
-      <w:r>
-        <w:t xml:space="preserve"> </w:t>
-      </w:r>
-      <w:r>
-        <w:t>s</w:t>
-      </w:r>
-      <w:r>
-        <w:t>tyle). They should be numbered (e.g., “Table 1” or “Figure 2”), centered</w:t>
-      </w:r>
-      <w:r>
-        <w:t>,</w:t>
-      </w:r>
-      <w:r>
-        <w:t xml:space="preserve"> and placed beneath the figure or table. </w:t>
-      </w:r>
-      <w:r>
-        <w:t>T</w:t>
-      </w:r>
-      <w:r>
-        <w:t>he words “Figure” and “Table” should be spelled out (e.g., “Figure” rather than “Fig.”) wherever they occur.</w:t>
-      </w:r>
-    </w:p>
-    <w:p>
-      <w:r>
-        <w:t xml:space="preserve">All figures should also include alt text for improved accessibility. In Word, right click the figure, and select Format Picture | Layout | Alt Text). </w:t>
-      </w:r>
-      <w:r>
-        <w:rPr>
-          <w:color w:val="000000"/>
-        </w:rPr>
-        <w:t>Papers and notes may use color figures, which are included in the page limit; the figures must be usable when printed in black</w:t>
-      </w:r>
-      <w:r>
-        <w:rPr>
-          <w:color w:val="000000"/>
-        </w:rPr>
-        <w:t>-</w:t>
-      </w:r>
-      <w:r>
-        <w:rPr>
-          <w:color w:val="000000"/>
-        </w:rPr>
-        <w:t>and</w:t>
-      </w:r>
-      <w:r>
-        <w:rPr>
-          <w:color w:val="000000"/>
-        </w:rPr>
-        <w:t>-</w:t>
-      </w:r>
-      <w:r>
-        <w:rPr>
-          <w:color w:val="000000"/>
-        </w:rPr>
-        <w:t>white in the proceedings.</w:t>
-      </w:r>
-    </w:p>
-    <w:p>
-      <w:pPr>
-        <w:rPr>
-          <w:color w:val="000000"/>
-        </w:rPr>
-      </w:pPr>
-      <w:r>
-        <w:rPr>
-          <w:color w:val="000000"/>
-        </w:rPr>
-        <w:t>The paper may be accompanied by a short video figure up to five minutes in length. However, the paper should stand on its own without the video figure, as the video may not be available to everyone who reads the paper.</w:t>
-      </w:r>
-    </w:p>
-    <w:p>
-      <w:pPr>
-        <w:pStyle w:val="Heading2"/>
-      </w:pPr>
-      <w:r>
-        <w:t>Inserting Images</w:t>
-      </w:r>
-    </w:p>
-    <w:p>
-      <w:r>
-        <w:t>Occasionally MS Word generates larger-than-necessary PDF files when images inserted into the document are manipulated in MS Word. To minimize this problem, use an image editing tool to resize the image at the appropriate printing resolution (usually 300 dpi), and then insert the image into Word using Insert | Picture | From File.</w:t>
-      </w:r>
-    </w:p>
-    <w:p>
-      <w:pPr>
+        <w:pStyle w:val="Caption"/>
+        <w:jc w:val="both"/>
         <w:sectPr>
-          <w:headerReference w:type="even" r:id="rId19"/>
+          <w:headerReference w:type="even" r:id="rId20"/>
           <w:type w:val="continuous"/>
           <w:pgSz w:w="12240" w:h="15840" w:code="1"/>
           <w:pgMar w:top="1224" w:right="1080" w:bottom="1440" w:left="1080" w:header="720" w:footer="720" w:gutter="0"/>
           <w:cols w:num="2" w:space="432"/>
         </w:sectPr>
       </w:pPr>
-    </w:p>
-    <w:p>
-      <w:pPr>
-        <w:keepNext/>
-        <w:jc w:val="center"/>
-      </w:pPr>
-      <w:r>
-        <w:rPr>
-          <w:noProof/>
-        </w:rPr>
-        <w:drawing>
-          <wp:inline distT="0" distB="0" distL="0" distR="0" wp14:anchorId="603D984D" wp14:editId="0748690D">
-            <wp:extent cx="3733800" cy="1768064"/>
-            <wp:effectExtent l="0" t="0" r="0" b="10160"/>
-            <wp:docPr id="2" name="Picture 2"/>
-            <wp:cNvGraphicFramePr>
-              <a:graphicFrameLocks xmlns:a="http://schemas.openxmlformats.org/drawingml/2006/main" noChangeAspect="1"/>
-            </wp:cNvGraphicFramePr>
-            <a:graphic xmlns:a="http://schemas.openxmlformats.org/drawingml/2006/main">
-              <a:graphicData uri="http://schemas.openxmlformats.org/drawingml/2006/picture">
-                <pic:pic xmlns:pic="http://schemas.openxmlformats.org/drawingml/2006/picture">
-                  <pic:nvPicPr>
-                    <pic:cNvPr id="0" name="Picture 2" descr="This is a sample figure that spans two columns."/>
-                    <pic:cNvPicPr>
-                      <a:picLocks noChangeAspect="1" noChangeArrowheads="1"/>
-                    </pic:cNvPicPr>
-                  </pic:nvPicPr>
-                  <pic:blipFill>
-                    <a:blip r:embed="rId20">
-                      <a:extLst>
-                        <a:ext uri="{28A0092B-C50C-407E-A947-70E740481C1C}">
-                          <a14:useLocalDpi xmlns:a14="http://schemas.microsoft.com/office/drawing/2010/main" val="0"/>
-                        </a:ext>
-                      </a:extLst>
-                    </a:blip>
-                    <a:stretch>
-                      <a:fillRect/>
-                    </a:stretch>
-                  </pic:blipFill>
-                  <pic:spPr bwMode="auto">
-                    <a:xfrm>
-                      <a:off x="0" y="0"/>
-                      <a:ext cx="3733972" cy="1768146"/>
-                    </a:xfrm>
-                    <a:prstGeom prst="rect">
-                      <a:avLst/>
-                    </a:prstGeom>
-                    <a:noFill/>
-                    <a:ln>
-                      <a:noFill/>
-                    </a:ln>
-                  </pic:spPr>
-                </pic:pic>
-              </a:graphicData>
-            </a:graphic>
-          </wp:inline>
-        </w:drawing>
-      </w:r>
-    </w:p>
-    <w:p>
-      <w:pPr>
-        <w:pStyle w:val="Caption"/>
-      </w:pPr>
-      <w:r>
-        <w:t xml:space="preserve">Figure </w:t>
-      </w:r>
-      <w:r>
-        <w:fldChar w:fldCharType="begin"/>
-      </w:r>
-      <w:r>
-        <w:instrText xml:space="preserve"> SEQ Figure \* ARABIC </w:instrText>
-      </w:r>
-      <w:r>
-        <w:fldChar w:fldCharType="separate"/>
-      </w:r>
-      <w:r>
-        <w:rPr>
-          <w:noProof/>
-        </w:rPr>
-        <w:t>2</w:t>
-      </w:r>
-      <w:r>
-        <w:rPr>
-          <w:noProof/>
-        </w:rPr>
-        <w:fldChar w:fldCharType="end"/>
-      </w:r>
-      <w:r>
-        <w:t>. Sample of a wide figure. Be sure to place at the top or bottom of the page. Ensure that important information is legible in both black-and-white and color printing.</w:t>
-      </w:r>
-      <w:r>
-        <w:t xml:space="preserve"> Image: CC-BY-ND </w:t>
-      </w:r>
-      <w:proofErr w:type="spellStart"/>
-      <w:r>
-        <w:t>ayman</w:t>
-      </w:r>
-      <w:proofErr w:type="spellEnd"/>
-      <w:r>
-        <w:t xml:space="preserve"> on Flickr.</w:t>
-      </w:r>
-    </w:p>
-    <w:p>
-      <w:pPr>
-        <w:pStyle w:val="Caption"/>
-        <w:jc w:val="both"/>
-        <w:sectPr>
-          <w:type w:val="continuous"/>
-          <w:pgSz w:w="12240" w:h="15840" w:code="1"/>
-          <w:pgMar w:top="1224" w:right="1080" w:bottom="1440" w:left="1080" w:header="720" w:footer="720" w:gutter="0"/>
-          <w:cols w:space="432"/>
-        </w:sectPr>
-      </w:pPr>
-    </w:p>
-    <w:p>
-      <w:pPr>
-        <w:pStyle w:val="Heading2"/>
-      </w:pPr>
-      <w:r>
-        <w:t>Table Style</w:t>
-      </w:r>
-    </w:p>
-    <w:p>
-      <w:pPr>
-        <w:pStyle w:val="Caption"/>
-      </w:pPr>
-      <w:r>
-        <w:t xml:space="preserve">The text of tables will format better if you use the </w:t>
-      </w:r>
-      <w:r>
-        <w:rPr>
-          <w:rFonts w:ascii="Courier New" w:hAnsi="Courier New"/>
-        </w:rPr>
-        <w:t>Table Text</w:t>
-      </w:r>
-      <w:r>
-        <w:t xml:space="preserve"> style</w:t>
-      </w:r>
-      <w:r>
-        <w:t xml:space="preserve"> (as in Table 1)</w:t>
+      <w:bookmarkStart w:id="0" w:name="_GoBack"/>
+      <w:bookmarkEnd w:id="0"/>
+    </w:p>
+    <w:p>
+      <w:pPr>
+        <w:pStyle w:val="Heading1"/>
+      </w:pPr>
+      <w:r>
+        <w:t>Conclusion</w:t>
+      </w:r>
+      <w:r>
+        <w:t xml:space="preserve"> </w:t>
+      </w:r>
+      <w:r>
+        <w:t xml:space="preserve"> </w:t>
+      </w:r>
+    </w:p>
+    <w:p>
+      <w:r>
+        <w:t>It is important that you write for the SIGCHI audience</w:t>
       </w:r>
       <w:r>
         <w:t xml:space="preserve">. </w:t>
       </w:r>
       <w:r>
-        <w:t>If you do not use this style, then you may want to adjust the vertical spac</w:t>
-      </w:r>
-      <w:r>
-        <w:t>ing of the text in the tables. To adjust the spacing of text in a table i</w:t>
-      </w:r>
-      <w:r>
-        <w:t xml:space="preserve">n Word, use </w:t>
-      </w:r>
-      <w:r>
-        <w:t>Home</w:t>
-      </w:r>
-      <w:r>
-        <w:t xml:space="preserve"> | Paragraph</w:t>
-      </w:r>
-      <w:r>
-        <w:t xml:space="preserve"> | Indents and Spacing</w:t>
+        <w:t xml:space="preserve">Please read previous years’ </w:t>
+      </w:r>
+      <w:r>
+        <w:t>p</w:t>
+      </w:r>
+      <w:r>
+        <w:t>roceedings</w:t>
+      </w:r>
+      <w:r>
+        <w:t xml:space="preserve"> to understand the writing style and conventions that successful authors have used</w:t>
+      </w:r>
+      <w:r>
+        <w:t>.</w:t>
+      </w:r>
+      <w:r>
+        <w:t xml:space="preserve"> S</w:t>
+      </w:r>
+      <w:r>
+        <w:t xml:space="preserve">tate clearly what you have done, not merely what you plan to do, and explain how your work is different from previously published work, i.e., </w:t>
+      </w:r>
+      <w:r>
+        <w:rPr>
+          <w:i/>
+        </w:rPr>
+        <w:t>the unique contribution that</w:t>
+      </w:r>
+      <w:r>
+        <w:rPr>
+          <w:i/>
+        </w:rPr>
+        <w:t xml:space="preserve"> your work makes to the field</w:t>
+      </w:r>
+      <w:r>
+        <w:t>.</w:t>
+      </w:r>
+      <w:r>
+        <w:t xml:space="preserve"> </w:t>
+      </w:r>
+      <w:r>
+        <w:t>Please consider what the reader will learn from your submission, and how they will find your work useful</w:t>
       </w:r>
       <w:r>
         <w:t xml:space="preserve">. </w:t>
       </w:r>
       <w:r>
-        <w:t>Generally, text in each field of a table will look better if it has equal amounts of spacing a</w:t>
-      </w:r>
-      <w:r>
-        <w:t xml:space="preserve">bove and below it, as in </w:t>
-      </w:r>
-      <w:r>
-        <w:fldChar w:fldCharType="begin"/>
-      </w:r>
-      <w:r>
-        <w:instrText xml:space="preserve"> REF _Ref279755490 \h </w:instrText>
-      </w:r>
-      <w:r>
-        <w:fldChar w:fldCharType="separate"/>
-      </w:r>
-      <w:r>
-        <w:t xml:space="preserve">Table </w:t>
-      </w:r>
-      <w:r>
-        <w:rPr>
-          <w:noProof/>
-        </w:rPr>
-        <w:t>1</w:t>
-      </w:r>
-      <w:r>
-        <w:t>. Table captions should be placed below the table. We recommend table lines be 1 point, 25% black. Minimize use of unnecessary table lines.</w:t>
-      </w:r>
-    </w:p>
-    <w:p>
-      <w:r>
-        <w:fldChar w:fldCharType="end"/>
-      </w:r>
-      <w:r>
-        <w:t>For improved accessibility, header rows of tables s</w:t>
-      </w:r>
-      <w:r>
-        <w:t>hould be marked. In Word, right-</w:t>
-      </w:r>
-      <w:r>
-        <w:t xml:space="preserve">click a header row, and select Table Properties | Row | </w:t>
-      </w:r>
-      <w:r>
-        <w:t>Repeat as header</w:t>
-      </w:r>
-      <w:r>
-        <w:t>…</w:t>
-      </w:r>
-    </w:p>
-    <w:p>
-      <w:pPr>
-        <w:pStyle w:val="Heading1"/>
-      </w:pPr>
-      <w:r>
-        <w:t>LANGUAGE, STYLE AND CONTENT</w:t>
-      </w:r>
-    </w:p>
-    <w:p>
-      <w:r>
-        <w:t xml:space="preserve">The written and spoken language of SIGCHI is English. Spelling and punctuation may use any dialect of English </w:t>
-      </w:r>
-      <w:r>
-        <w:t>(e.g., British, Canadian, US, etc.) provided this is done consistently. Hyphenation is optional. To ensure suitability for an international audience, please:</w:t>
-      </w:r>
-    </w:p>
-    <w:p>
-      <w:pPr>
-        <w:pStyle w:val="Bullet"/>
-      </w:pPr>
-      <w:r>
-        <w:t xml:space="preserve">Write in a straightforward style. </w:t>
-      </w:r>
-    </w:p>
-    <w:p>
-      <w:pPr>
-        <w:pStyle w:val="Bullet"/>
-      </w:pPr>
-      <w:r>
-        <w:t xml:space="preserve">Try to avoid long or complex sentence structures. </w:t>
-      </w:r>
-    </w:p>
-    <w:p>
-      <w:pPr>
-        <w:pStyle w:val="Bullet"/>
-      </w:pPr>
-      <w:r>
-        <w:t>Use common and basic vocabulary (e.g., use the word “unusual” rather than the word “arcane”).</w:t>
-      </w:r>
-    </w:p>
-    <w:p>
-      <w:pPr>
-        <w:pStyle w:val="Bullet"/>
-      </w:pPr>
-      <w:r>
-        <w:t>Briefly define or explain all technical terms that may be unfamiliar to readers.</w:t>
-      </w:r>
-    </w:p>
-    <w:p>
-      <w:pPr>
-        <w:pStyle w:val="Bullet"/>
-      </w:pPr>
-      <w:r>
-        <w:t>Explain all acronyms the first time they are used in your text</w:t>
-      </w:r>
-      <w:r>
-        <w:t>—</w:t>
-      </w:r>
-      <w:r>
-        <w:t>e.g., “Digital Signal Processing (DSP)”.</w:t>
-      </w:r>
-    </w:p>
-    <w:p>
-      <w:pPr>
-        <w:pStyle w:val="Bullet"/>
-      </w:pPr>
-      <w:r>
-        <w:t>Explain local references (e.g., not everyone knows all city names in a particular country).</w:t>
-      </w:r>
-    </w:p>
-    <w:p>
-      <w:pPr>
-        <w:pStyle w:val="Bullet"/>
-      </w:pPr>
-      <w:r>
-        <w:lastRenderedPageBreak/>
-        <w:t xml:space="preserve">Explain “insider” comments. Ensure that your whole audience understands any reference whose meaning you do not describe (e.g., do not </w:t>
-      </w:r>
-      <w:r>
-        <w:t xml:space="preserve">assume that everyone has used an Android phone, </w:t>
-      </w:r>
-      <w:r>
-        <w:t>or a particular application).</w:t>
-      </w:r>
-    </w:p>
-    <w:p>
-      <w:pPr>
-        <w:pStyle w:val="Bullet"/>
-      </w:pPr>
-      <w:r>
-        <w:t>Explain colloquial language and puns. Understanding phrases like “red herring” may require a local knowledge of English</w:t>
-      </w:r>
-      <w:r>
-        <w:t xml:space="preserve">. </w:t>
-      </w:r>
-      <w:r>
-        <w:t>Humor and irony are difficult to translate.</w:t>
-      </w:r>
-    </w:p>
-    <w:p>
-      <w:pPr>
-        <w:pStyle w:val="Bullet"/>
-      </w:pPr>
-      <w:r>
-        <w:t>Use unambiguous forms for culturally localized concepts, such as times, dates, currencies</w:t>
-      </w:r>
-      <w:r>
-        <w:t>,</w:t>
-      </w:r>
-      <w:r>
-        <w:t xml:space="preserve"> and numbers (e.g., “1-5- 97” or “5/1/97” may mean 5 January or 1 May, an</w:t>
-      </w:r>
-      <w:r>
-        <w:t>d “seven o’clock” may mean 7:00</w:t>
-      </w:r>
-      <w:r>
-        <w:t xml:space="preserve"> </w:t>
-      </w:r>
-      <w:r>
-        <w:t>am or 19:00)</w:t>
-      </w:r>
-      <w:r>
-        <w:t xml:space="preserve">. </w:t>
-      </w:r>
-      <w:r>
-        <w:t>For currencies, indicate equivalences</w:t>
-      </w:r>
-      <w:r>
-        <w:t xml:space="preserve">: </w:t>
-      </w:r>
-      <w:r>
-        <w:t xml:space="preserve">“Participants were paid </w:t>
-      </w:r>
-      <w:r>
-        <w:t>₩</w:t>
-      </w:r>
-      <w:r>
-        <w:t>22</w:t>
-      </w:r>
-      <w:r>
-        <w:t xml:space="preserve">, or roughly </w:t>
-      </w:r>
-      <w:r>
-        <w:t>US</w:t>
-      </w:r>
-      <w:r>
-        <w:t>$</w:t>
-      </w:r>
-      <w:r>
-        <w:t>29</w:t>
-      </w:r>
-      <w:r>
-        <w:t>.”</w:t>
-      </w:r>
-    </w:p>
-    <w:p>
-      <w:pPr>
-        <w:pStyle w:val="Bullet"/>
-      </w:pPr>
-      <w:r>
-        <w:t>Be careful with the use of gender-specific pronouns (</w:t>
-      </w:r>
-      <w:r>
-        <w:rPr>
-          <w:i/>
-        </w:rPr>
-        <w:t>he</w:t>
-      </w:r>
-      <w:r>
-        <w:t xml:space="preserve">, </w:t>
-      </w:r>
-      <w:r>
-        <w:rPr>
-          <w:i/>
-        </w:rPr>
-        <w:t>she</w:t>
-      </w:r>
-      <w:r>
-        <w:t>) and other gendered words (</w:t>
-      </w:r>
-      <w:r>
-        <w:rPr>
-          <w:i/>
-        </w:rPr>
-        <w:t>chairman</w:t>
-      </w:r>
-      <w:r>
-        <w:t xml:space="preserve">, </w:t>
-      </w:r>
-      <w:r>
-        <w:rPr>
-          <w:i/>
-        </w:rPr>
-        <w:t>manpower</w:t>
-      </w:r>
-      <w:r>
-        <w:t xml:space="preserve">, </w:t>
-      </w:r>
-      <w:r>
-        <w:rPr>
-          <w:i/>
-        </w:rPr>
-        <w:t>man-months</w:t>
-      </w:r>
-      <w:r>
-        <w:t xml:space="preserve">). Use inclusive language that is gender-neutral (e.g., </w:t>
-      </w:r>
-      <w:r>
-        <w:rPr>
-          <w:i/>
-        </w:rPr>
-        <w:t>she</w:t>
-      </w:r>
-      <w:r>
-        <w:t xml:space="preserve"> </w:t>
-      </w:r>
-      <w:r>
-        <w:rPr>
-          <w:i/>
-        </w:rPr>
-        <w:t>or</w:t>
-      </w:r>
-      <w:r>
-        <w:t xml:space="preserve"> </w:t>
-      </w:r>
-      <w:r>
-        <w:rPr>
-          <w:i/>
-        </w:rPr>
-        <w:t>he</w:t>
-      </w:r>
-      <w:r>
-        <w:t xml:space="preserve">, </w:t>
-      </w:r>
-      <w:r>
-        <w:rPr>
-          <w:i/>
-        </w:rPr>
-        <w:t>they</w:t>
-      </w:r>
-      <w:r>
-        <w:t>,</w:t>
-      </w:r>
-      <w:r>
-        <w:rPr>
-          <w:i/>
-        </w:rPr>
-        <w:t xml:space="preserve"> s/he</w:t>
-      </w:r>
-      <w:r>
-        <w:t xml:space="preserve">, </w:t>
-      </w:r>
-      <w:r>
-        <w:rPr>
-          <w:i/>
-        </w:rPr>
-        <w:t>chair</w:t>
-      </w:r>
-      <w:r>
-        <w:t xml:space="preserve">, </w:t>
-      </w:r>
-      <w:r>
-        <w:rPr>
-          <w:i/>
-        </w:rPr>
-        <w:t>staff</w:t>
-      </w:r>
-      <w:r>
-        <w:t xml:space="preserve">, </w:t>
-      </w:r>
-      <w:r>
-        <w:rPr>
-          <w:i/>
-        </w:rPr>
-        <w:t>staff-hours</w:t>
-      </w:r>
-      <w:r>
-        <w:t xml:space="preserve">, </w:t>
-      </w:r>
-      <w:r>
-        <w:rPr>
-          <w:i/>
-        </w:rPr>
-        <w:t>person-years</w:t>
-      </w:r>
-      <w:r>
-        <w:t>). See</w:t>
-      </w:r>
-      <w:r>
-        <w:t xml:space="preserve"> the </w:t>
-      </w:r>
-      <w:r>
-        <w:rPr>
-          <w:i/>
-        </w:rPr>
-        <w:t>Guidelines for Bias-Free Writing</w:t>
-      </w:r>
-      <w:r>
-        <w:t xml:space="preserve"> </w:t>
-      </w:r>
-      <w:r>
-        <w:t>for further advice and examples regarding gender and other personal attributes</w:t>
-      </w:r>
-      <w:r>
-        <w:t xml:space="preserve"> [</w:t>
-      </w:r>
-      <w:r>
-        <w:fldChar w:fldCharType="begin"/>
-      </w:r>
-      <w:r>
-        <w:instrText xml:space="preserve"> REF _Ref279752240 \r \h </w:instrText>
-      </w:r>
-      <w:r>
-        <w:fldChar w:fldCharType="separate"/>
-      </w:r>
-      <w:r>
-        <w:t>9</w:t>
-      </w:r>
-      <w:r>
-        <w:fldChar w:fldCharType="end"/>
-      </w:r>
-      <w:r>
-        <w:t>]</w:t>
-      </w:r>
-      <w:r>
-        <w:t>.</w:t>
-      </w:r>
-      <w:r>
-        <w:t xml:space="preserve"> Be particularly aware of considerations around writing about people with disabilities. </w:t>
-      </w:r>
-    </w:p>
-    <w:p>
-      <w:pPr>
-        <w:pStyle w:val="Bullet"/>
-      </w:pPr>
-      <w:r>
-        <w:t xml:space="preserve">If possible, use the full (extended) alphabetic character set for names of persons, institutions, and places (e.g., </w:t>
-      </w:r>
-      <w:proofErr w:type="spellStart"/>
-      <w:r>
-        <w:t>Grønbæk</w:t>
-      </w:r>
-      <w:proofErr w:type="spellEnd"/>
-      <w:r>
-        <w:t xml:space="preserve">, </w:t>
-      </w:r>
-      <w:proofErr w:type="spellStart"/>
-      <w:r>
-        <w:t>Lafreniére</w:t>
-      </w:r>
-      <w:proofErr w:type="spellEnd"/>
-      <w:r>
-        <w:t xml:space="preserve">, Sánchez, </w:t>
-      </w:r>
-      <w:proofErr w:type="spellStart"/>
-      <w:r>
-        <w:t>Nguyễn</w:t>
-      </w:r>
-      <w:proofErr w:type="spellEnd"/>
-      <w:r>
-        <w:t xml:space="preserve">, </w:t>
-      </w:r>
-      <w:r>
-        <w:t xml:space="preserve">Universität, </w:t>
-      </w:r>
-      <w:proofErr w:type="spellStart"/>
-      <w:r>
-        <w:t>Weißenbach</w:t>
-      </w:r>
-      <w:proofErr w:type="spellEnd"/>
-      <w:r>
-        <w:t xml:space="preserve">, </w:t>
-      </w:r>
-      <w:proofErr w:type="spellStart"/>
-      <w:r>
-        <w:t>Züllighoven</w:t>
-      </w:r>
-      <w:proofErr w:type="spellEnd"/>
-      <w:r>
-        <w:t xml:space="preserve">, </w:t>
-      </w:r>
-      <w:proofErr w:type="spellStart"/>
-      <w:r>
-        <w:t>Århus</w:t>
-      </w:r>
-      <w:proofErr w:type="spellEnd"/>
-      <w:r>
-        <w:t>, etc.)</w:t>
-      </w:r>
-      <w:r>
-        <w:t xml:space="preserve">. </w:t>
-      </w:r>
-      <w:r>
-        <w:t>These</w:t>
-      </w:r>
-      <w:r>
-        <w:t xml:space="preserve"> </w:t>
-      </w:r>
-      <w:r>
-        <w:t>characters</w:t>
-      </w:r>
-      <w:r>
-        <w:t xml:space="preserve"> </w:t>
-      </w:r>
-      <w:r>
-        <w:t>are</w:t>
-      </w:r>
-      <w:r>
-        <w:t xml:space="preserve"> </w:t>
-      </w:r>
-      <w:r>
-        <w:t>already</w:t>
-      </w:r>
-      <w:r>
-        <w:t xml:space="preserve"> in</w:t>
-      </w:r>
-      <w:r>
-        <w:t>cluded in most versions and variants of Times, Helvetica, and Arial fonts.</w:t>
-      </w:r>
-    </w:p>
-    <w:p>
-      <w:pPr>
-        <w:pStyle w:val="Heading1"/>
-      </w:pPr>
-      <w:r>
-        <w:t>Accessibility</w:t>
-      </w:r>
-    </w:p>
-    <w:p>
-      <w:r>
-        <w:t>The Executive Council of SIGCHI</w:t>
-      </w:r>
-      <w:r>
-        <w:t xml:space="preserve"> </w:t>
-      </w:r>
-      <w:r>
-        <w:t>ha</w:t>
-      </w:r>
-      <w:r>
-        <w:t>s</w:t>
-      </w:r>
-      <w:r>
-        <w:t xml:space="preserve"> committed to making SIGCHI conferences more inclusive for researchers, practitioners, and educators with disabilities. As a part of this goal, the all authors </w:t>
-      </w:r>
-      <w:r>
-        <w:t xml:space="preserve">are asked </w:t>
-      </w:r>
-      <w:r>
-        <w:t xml:space="preserve">to work on improving the accessibility of their submissions. </w:t>
-      </w:r>
-      <w:r>
-        <w:t xml:space="preserve">Specifically, we encourage authors to carry out the following </w:t>
-      </w:r>
-      <w:r>
-        <w:t xml:space="preserve">five </w:t>
-      </w:r>
-      <w:r>
-        <w:t>steps:</w:t>
-      </w:r>
-    </w:p>
-    <w:p>
-      <w:pPr>
-        <w:pStyle w:val="Bullet"/>
-        <w:numPr>
-          <w:ilvl w:val="0"/>
-          <w:numId w:val="13"/>
-        </w:numPr>
-        <w:ind w:left="187" w:hanging="187"/>
-      </w:pPr>
-      <w:r>
-        <w:t>Add alternative text to all figures</w:t>
-      </w:r>
-    </w:p>
-    <w:p>
-      <w:pPr>
-        <w:pStyle w:val="Bullet"/>
-        <w:numPr>
-          <w:ilvl w:val="0"/>
-          <w:numId w:val="13"/>
-        </w:numPr>
-        <w:ind w:left="187" w:hanging="187"/>
-      </w:pPr>
-      <w:r>
-        <w:t>Mark table headings</w:t>
-      </w:r>
-    </w:p>
-    <w:p>
-      <w:pPr>
-        <w:pStyle w:val="Bullet"/>
-        <w:numPr>
-          <w:ilvl w:val="0"/>
-          <w:numId w:val="13"/>
-        </w:numPr>
-        <w:ind w:left="187" w:hanging="187"/>
-      </w:pPr>
-      <w:r>
-        <w:t>Generate a tagged PDF</w:t>
-      </w:r>
-    </w:p>
-    <w:p>
-      <w:pPr>
-        <w:pStyle w:val="Bullet"/>
-        <w:numPr>
-          <w:ilvl w:val="0"/>
-          <w:numId w:val="13"/>
-        </w:numPr>
-        <w:ind w:left="187" w:hanging="187"/>
-      </w:pPr>
-      <w:r>
-        <w:t xml:space="preserve">Verify the default </w:t>
-      </w:r>
-      <w:r>
-        <w:t>language</w:t>
-      </w:r>
-    </w:p>
-    <w:p>
-      <w:pPr>
-        <w:pStyle w:val="Bullet"/>
-        <w:numPr>
-          <w:ilvl w:val="0"/>
-          <w:numId w:val="13"/>
-        </w:numPr>
-      </w:pPr>
-      <w:r>
-        <w:t>Set the tab order to “Use Document Structure”</w:t>
-      </w:r>
-    </w:p>
-    <w:p>
-      <w:r>
-        <w:t>For more information and links to instructions and resources, please see:</w:t>
-      </w:r>
-      <w:r>
-        <w:t xml:space="preserve"> </w:t>
-      </w:r>
-      <w:hyperlink r:id="rId21" w:history="1">
-        <w:r>
-          <w:rPr>
-            <w:rStyle w:val="Hyperlink"/>
-          </w:rPr>
-          <w:t>http://chi2016.acm.org/accessibility</w:t>
-        </w:r>
-      </w:hyperlink>
-      <w:r>
-        <w:t>.</w:t>
-      </w:r>
-    </w:p>
-    <w:p>
-      <w:pPr>
-        <w:pStyle w:val="Heading1"/>
-      </w:pPr>
-      <w:r>
-        <w:t>Page Numbering, Headers</w:t>
-      </w:r>
-      <w:r>
-        <w:t>,</w:t>
-      </w:r>
-      <w:r>
-        <w:t xml:space="preserve"> and Footers</w:t>
-      </w:r>
-    </w:p>
-    <w:p>
-      <w:r>
-        <w:t xml:space="preserve">Your final submission </w:t>
-      </w:r>
-      <w:r>
-        <w:t>should not</w:t>
-      </w:r>
-      <w:r>
-        <w:t xml:space="preserve"> </w:t>
-      </w:r>
-      <w:r>
-        <w:t xml:space="preserve">contain footer or header information at the top or bottom of each page. </w:t>
-      </w:r>
-      <w:r>
-        <w:t xml:space="preserve">Specifically, your final submission should not include page numbers. </w:t>
-      </w:r>
-      <w:r>
-        <w:t>Initial submissions</w:t>
-      </w:r>
-      <w:r>
-        <w:t xml:space="preserve"> </w:t>
-      </w:r>
-      <w:r>
-        <w:t>may include page numbers</w:t>
-      </w:r>
-      <w:r>
-        <w:t xml:space="preserve">, but these </w:t>
-      </w:r>
-      <w:r>
-        <w:rPr>
-          <w:i/>
-        </w:rPr>
-        <w:t>must</w:t>
-      </w:r>
-      <w:r>
-        <w:t xml:space="preserve"> be removed for camera-ready</w:t>
-      </w:r>
-      <w:r>
-        <w:t xml:space="preserve">. </w:t>
-      </w:r>
-      <w:r>
-        <w:t>P</w:t>
-      </w:r>
-      <w:r>
-        <w:t xml:space="preserve">age numbers </w:t>
-      </w:r>
-      <w:r>
-        <w:t xml:space="preserve">will be </w:t>
-      </w:r>
-      <w:r>
-        <w:t xml:space="preserve">added to the </w:t>
-      </w:r>
-      <w:r>
-        <w:t>PDF</w:t>
-      </w:r>
-      <w:r>
-        <w:t xml:space="preserve"> </w:t>
-      </w:r>
-      <w:r>
-        <w:t>when the proceedings are assembled</w:t>
-      </w:r>
-      <w:r>
-        <w:t>.</w:t>
-      </w:r>
-    </w:p>
-    <w:p>
-      <w:pPr>
-        <w:pStyle w:val="Heading1"/>
-      </w:pPr>
-      <w:r>
-        <w:t>Producing and testing PDF files</w:t>
-      </w:r>
-    </w:p>
-    <w:p>
-      <w:pPr>
-        <w:rPr>
-          <w:color w:val="000000"/>
-        </w:rPr>
-      </w:pPr>
-      <w:r>
-        <w:rPr>
-          <w:color w:val="000000"/>
-        </w:rPr>
-        <w:t>We recommend that you produce a PDF version of your submission well before the final deadline</w:t>
-      </w:r>
-      <w:r>
-        <w:rPr>
-          <w:color w:val="000000"/>
-        </w:rPr>
-        <w:t xml:space="preserve">. </w:t>
-      </w:r>
-      <w:r>
-        <w:rPr>
-          <w:color w:val="000000"/>
-        </w:rPr>
-        <w:t>Your PDF file must be ACM DL Compliant. The requirements for an ACM Compliant PDF are available at</w:t>
-      </w:r>
-      <w:r>
-        <w:rPr>
-          <w:color w:val="000000"/>
-        </w:rPr>
-        <w:t>:</w:t>
-      </w:r>
-    </w:p>
-    <w:p>
-      <w:pPr>
-        <w:rPr>
-          <w:rStyle w:val="Hyperlink"/>
-          <w:color w:val="000000"/>
-        </w:rPr>
-      </w:pPr>
-      <w:hyperlink r:id="rId22" w:history="1">
-        <w:r>
-          <w:rPr>
-            <w:rStyle w:val="Hyperlink"/>
-          </w:rPr>
-          <w:t>http://sheridanprinting.com/typedept/ACM-distilling-settings.htm</w:t>
-        </w:r>
-      </w:hyperlink>
-    </w:p>
-    <w:p>
-      <w:pPr>
-        <w:rPr>
-          <w:color w:val="000000"/>
-        </w:rPr>
-      </w:pPr>
-      <w:r>
-        <w:rPr>
-          <w:color w:val="000000"/>
-        </w:rPr>
-        <w:t xml:space="preserve">When creating your PDF from Word, ensure that you generate a tagged PDF from improved accessibility. This can be done by using the </w:t>
-      </w:r>
-      <w:r>
-        <w:rPr>
-          <w:color w:val="000000"/>
-        </w:rPr>
-        <w:t>Ado</w:t>
-      </w:r>
-      <w:r>
-        <w:rPr>
-          <w:color w:val="000000"/>
-        </w:rPr>
-        <w:t xml:space="preserve">be </w:t>
-      </w:r>
-      <w:r>
-        <w:rPr>
-          <w:color w:val="000000"/>
-        </w:rPr>
-        <w:t>PDF a</w:t>
-      </w:r>
-      <w:r>
-        <w:rPr>
-          <w:color w:val="000000"/>
-        </w:rPr>
-        <w:t xml:space="preserve">dd-in, also called </w:t>
-      </w:r>
-      <w:proofErr w:type="spellStart"/>
-      <w:r>
-        <w:rPr>
-          <w:color w:val="000000"/>
-        </w:rPr>
-        <w:t>PDFMaker</w:t>
-      </w:r>
-      <w:proofErr w:type="spellEnd"/>
-      <w:r>
-        <w:rPr>
-          <w:color w:val="000000"/>
-        </w:rPr>
-        <w:t xml:space="preserve">. </w:t>
-      </w:r>
-      <w:r>
-        <w:rPr>
-          <w:color w:val="000000"/>
-        </w:rPr>
-        <w:t>S</w:t>
-      </w:r>
-      <w:r>
-        <w:rPr>
-          <w:color w:val="000000"/>
-        </w:rPr>
-        <w:t xml:space="preserve">elect </w:t>
-      </w:r>
-      <w:r>
-        <w:rPr>
-          <w:color w:val="000000"/>
-        </w:rPr>
-        <w:t xml:space="preserve">Acrobat | </w:t>
-      </w:r>
-      <w:r>
-        <w:rPr>
-          <w:color w:val="000000"/>
-        </w:rPr>
-        <w:t xml:space="preserve">Preferences from the </w:t>
-      </w:r>
-      <w:r>
-        <w:rPr>
-          <w:color w:val="000000"/>
-        </w:rPr>
-        <w:t xml:space="preserve">ribbon </w:t>
-      </w:r>
-      <w:r>
-        <w:rPr>
-          <w:color w:val="000000"/>
-        </w:rPr>
-        <w:t xml:space="preserve">and ensure that </w:t>
-      </w:r>
-      <w:r>
-        <w:rPr>
-          <w:color w:val="000000"/>
-        </w:rPr>
-        <w:t>“</w:t>
-      </w:r>
-      <w:r>
-        <w:rPr>
-          <w:color w:val="000000"/>
-        </w:rPr>
-        <w:t>Enable Accessibility and Reflow with tagged Adobe PDF</w:t>
-      </w:r>
-      <w:r>
-        <w:rPr>
-          <w:color w:val="000000"/>
-        </w:rPr>
-        <w:t>”</w:t>
-      </w:r>
-      <w:r>
-        <w:rPr>
-          <w:color w:val="000000"/>
-        </w:rPr>
-        <w:t xml:space="preserve"> is selected.</w:t>
-      </w:r>
-      <w:r>
-        <w:rPr>
-          <w:color w:val="000000"/>
-        </w:rPr>
-        <w:t xml:space="preserve"> You can then generate a tagged PDF by selecting “C</w:t>
-      </w:r>
-      <w:r>
-        <w:rPr>
-          <w:color w:val="000000"/>
-        </w:rPr>
-        <w:t>reate PDF</w:t>
-      </w:r>
-      <w:r>
-        <w:rPr>
-          <w:color w:val="000000"/>
-        </w:rPr>
-        <w:t>”</w:t>
-      </w:r>
-      <w:r>
-        <w:rPr>
-          <w:color w:val="000000"/>
-        </w:rPr>
-        <w:t xml:space="preserve"> from the Acrobat ribbon.</w:t>
-      </w:r>
-      <w:r>
-        <w:rPr>
-          <w:color w:val="000000"/>
-        </w:rPr>
-        <w:t xml:space="preserve"> </w:t>
-      </w:r>
-      <w:r>
-        <w:rPr>
-          <w:color w:val="000000"/>
-        </w:rPr>
-        <w:t xml:space="preserve">Test your PDF file by viewing or printing it with the same software </w:t>
-      </w:r>
-      <w:r>
-        <w:rPr>
-          <w:color w:val="000000"/>
-        </w:rPr>
-        <w:t xml:space="preserve">the publisher </w:t>
-      </w:r>
-      <w:r>
-        <w:rPr>
-          <w:color w:val="000000"/>
-        </w:rPr>
-        <w:t xml:space="preserve">will use, Adobe Acrobat Reader Version </w:t>
-      </w:r>
-      <w:r>
-        <w:rPr>
-          <w:color w:val="000000"/>
-        </w:rPr>
-        <w:t>10</w:t>
-      </w:r>
-      <w:r>
-        <w:rPr>
-          <w:color w:val="000000"/>
-        </w:rPr>
-        <w:t xml:space="preserve">, which </w:t>
-      </w:r>
-      <w:r>
-        <w:rPr>
-          <w:color w:val="000000"/>
-        </w:rPr>
-        <w:t xml:space="preserve">is widely </w:t>
-      </w:r>
-      <w:r>
-        <w:rPr>
-          <w:color w:val="000000"/>
-        </w:rPr>
-        <w:t>available at no cost</w:t>
-      </w:r>
-      <w:r>
-        <w:rPr>
-          <w:color w:val="000000"/>
-        </w:rPr>
-        <w:t xml:space="preserve">. </w:t>
-      </w:r>
-      <w:r>
-        <w:rPr>
-          <w:color w:val="000000"/>
-        </w:rPr>
-        <w:t xml:space="preserve">Note that most reviewers will use a North American/European version of Acrobat </w:t>
-      </w:r>
-      <w:r>
-        <w:rPr>
-          <w:color w:val="000000"/>
-        </w:rPr>
-        <w:t>R</w:t>
-      </w:r>
-      <w:r>
-        <w:rPr>
-          <w:color w:val="000000"/>
-        </w:rPr>
-        <w:t>eader</w:t>
-      </w:r>
-      <w:r>
-        <w:rPr>
-          <w:color w:val="000000"/>
-        </w:rPr>
-        <w:t>, so please check your PDF accordingly</w:t>
-      </w:r>
-      <w:r>
-        <w:rPr>
-          <w:color w:val="000000"/>
-        </w:rPr>
-        <w:t xml:space="preserve">. </w:t>
-      </w:r>
-    </w:p>
-    <w:p>
-      <w:pPr>
-        <w:pStyle w:val="Heading1"/>
-      </w:pPr>
-      <w:r>
-        <w:t>Conclusion</w:t>
-      </w:r>
-      <w:r>
-        <w:t xml:space="preserve"> </w:t>
-      </w:r>
-      <w:r>
-        <w:t xml:space="preserve"> </w:t>
-      </w:r>
-    </w:p>
-    <w:p>
-      <w:r>
-        <w:t>It is important that you write for the SIGCHI audience</w:t>
-      </w:r>
-      <w:r>
-        <w:t xml:space="preserve">. </w:t>
-      </w:r>
-      <w:r>
-        <w:t xml:space="preserve">Please read previous years’ </w:t>
-      </w:r>
-      <w:r>
-        <w:t>p</w:t>
-      </w:r>
-      <w:r>
-        <w:t>roceedings</w:t>
-      </w:r>
-      <w:r>
-        <w:t xml:space="preserve"> to understand the writing style and conventions that successful authors have used</w:t>
-      </w:r>
-      <w:r>
-        <w:t>.</w:t>
-      </w:r>
-      <w:r>
-        <w:t xml:space="preserve"> S</w:t>
-      </w:r>
-      <w:r>
-        <w:t xml:space="preserve">tate clearly what you have done, not merely what you plan to do, and explain how your work is different from previously published work, i.e., </w:t>
-      </w:r>
-      <w:r>
-        <w:rPr>
-          <w:i/>
-        </w:rPr>
-        <w:t>the unique contribution that</w:t>
-      </w:r>
-      <w:r>
-        <w:rPr>
-          <w:i/>
-        </w:rPr>
-        <w:t xml:space="preserve"> your work makes to the field</w:t>
-      </w:r>
-      <w:r>
-        <w:t>.</w:t>
-      </w:r>
-      <w:r>
-        <w:t xml:space="preserve"> </w:t>
-      </w:r>
-      <w:r>
-        <w:t>Please consider what the reader will learn from your submission, and how they will find your work useful</w:t>
-      </w:r>
-      <w:r>
-        <w:t xml:space="preserve">. </w:t>
-      </w:r>
-      <w:r>
         <w:t>If you write with these questions in mind, your work is more likely to be successful, b</w:t>
       </w:r>
       <w:r>
@@ -5428,429 +4715,6 @@
       </w:r>
       <w:r>
         <w:t>onference, and in influencing the work of our field.</w:t>
-      </w:r>
-    </w:p>
-    <w:p>
-      <w:pPr>
-        <w:pStyle w:val="Heading1"/>
-      </w:pPr>
-      <w:r>
-        <w:t>ACKNOWLEDGMENTS</w:t>
-      </w:r>
-    </w:p>
-    <w:p>
-      <w:r>
-        <w:t xml:space="preserve">Sample </w:t>
-      </w:r>
-      <w:r>
-        <w:t>t</w:t>
-      </w:r>
-      <w:r>
-        <w:t xml:space="preserve">ext: We </w:t>
-      </w:r>
-      <w:r>
-        <w:t xml:space="preserve">thank </w:t>
-      </w:r>
-      <w:r>
-        <w:t>all the</w:t>
-      </w:r>
-      <w:r>
-        <w:t xml:space="preserve"> volunteers, and all publications support and staff, who wrote and provided helpful comments on previous versions of this document</w:t>
-      </w:r>
-      <w:r>
-        <w:t xml:space="preserve">. </w:t>
-      </w:r>
-      <w:r>
-        <w:t>A</w:t>
-      </w:r>
-      <w:r>
-        <w:t>uthors 1, 2,</w:t>
-      </w:r>
-      <w:r>
-        <w:t xml:space="preserve"> </w:t>
-      </w:r>
-      <w:r>
-        <w:t>and</w:t>
-      </w:r>
-      <w:r>
-        <w:t xml:space="preserve"> 3 grate</w:t>
-      </w:r>
-      <w:r>
-        <w:t>fully acknowledge the grant from</w:t>
-      </w:r>
-      <w:r>
-        <w:t xml:space="preserve"> NSF (#1234-2012-ABC). This </w:t>
-      </w:r>
-      <w:r>
-        <w:t xml:space="preserve">is just </w:t>
-      </w:r>
-      <w:r>
-        <w:t xml:space="preserve">an </w:t>
-      </w:r>
-      <w:r>
-        <w:t>example.</w:t>
-      </w:r>
-      <w:r>
-        <w:t xml:space="preserve"> </w:t>
-      </w:r>
-    </w:p>
-    <w:p>
-      <w:pPr>
-        <w:pStyle w:val="Heading1"/>
-      </w:pPr>
-      <w:r>
-        <w:t>References format</w:t>
-      </w:r>
-    </w:p>
-    <w:p>
-      <w:r>
-        <w:t xml:space="preserve">References must be the same font size as other body text. References should be in alphabetical order by last name of first author. </w:t>
-      </w:r>
-      <w:r>
-        <w:t xml:space="preserve">Example reference formatting for </w:t>
-      </w:r>
-      <w:r>
-        <w:t xml:space="preserve">individual </w:t>
-      </w:r>
-      <w:r>
-        <w:t xml:space="preserve">journal articles </w:t>
-      </w:r>
-      <w:r>
-        <w:t>[</w:t>
-      </w:r>
-      <w:r>
-        <w:fldChar w:fldCharType="begin"/>
-      </w:r>
-      <w:r>
-        <w:instrText xml:space="preserve"> REF _Ref279752133 \r \h </w:instrText>
-      </w:r>
-      <w:r>
-        <w:fldChar w:fldCharType="separate"/>
-      </w:r>
-      <w:r>
-        <w:t>3</w:t>
-      </w:r>
-      <w:r>
-        <w:fldChar w:fldCharType="end"/>
-      </w:r>
-      <w:r>
-        <w:t>]</w:t>
-      </w:r>
-      <w:r>
-        <w:t xml:space="preserve">, </w:t>
-      </w:r>
-      <w:r>
-        <w:t>articles in conference proceeding</w:t>
-      </w:r>
-      <w:r>
-        <w:t>s [</w:t>
-      </w:r>
-      <w:r>
-        <w:fldChar w:fldCharType="begin"/>
-      </w:r>
-      <w:r>
-        <w:instrText xml:space="preserve"> REF _Ref406944911 \r \h </w:instrText>
-      </w:r>
-      <w:r>
-        <w:fldChar w:fldCharType="separate"/>
-      </w:r>
-      <w:r>
-        <w:t>7</w:t>
-      </w:r>
-      <w:r>
-        <w:fldChar w:fldCharType="end"/>
-      </w:r>
-      <w:r>
-        <w:t>]</w:t>
-      </w:r>
-      <w:r>
-        <w:t xml:space="preserve">, books </w:t>
-      </w:r>
-      <w:r>
-        <w:t>[</w:t>
-      </w:r>
-      <w:r>
-        <w:fldChar w:fldCharType="begin"/>
-      </w:r>
-      <w:r>
-        <w:instrText xml:space="preserve"> REF _Ref279752240 \r \h </w:instrText>
-      </w:r>
-      <w:r>
-        <w:fldChar w:fldCharType="separate"/>
-      </w:r>
-      <w:r>
-        <w:t>9</w:t>
-      </w:r>
-      <w:r>
-        <w:fldChar w:fldCharType="end"/>
-      </w:r>
-      <w:r>
-        <w:t>]</w:t>
-      </w:r>
-      <w:r>
-        <w:t xml:space="preserve">, theses </w:t>
-      </w:r>
-      <w:r>
-        <w:t>[</w:t>
-      </w:r>
-      <w:r>
-        <w:fldChar w:fldCharType="begin"/>
-      </w:r>
-      <w:r>
-        <w:instrText xml:space="preserve"> REF _Ref279752272 \r \h </w:instrText>
-      </w:r>
-      <w:r>
-        <w:fldChar w:fldCharType="separate"/>
-      </w:r>
-      <w:r>
-        <w:t>10</w:t>
-      </w:r>
-      <w:r>
-        <w:fldChar w:fldCharType="end"/>
-      </w:r>
-      <w:r>
-        <w:t xml:space="preserve">], </w:t>
-      </w:r>
-      <w:r>
-        <w:t>book chapters</w:t>
-      </w:r>
-      <w:r>
-        <w:t xml:space="preserve"> [</w:t>
-      </w:r>
-      <w:r>
-        <w:fldChar w:fldCharType="begin"/>
-      </w:r>
-      <w:r>
-        <w:instrText xml:space="preserve"> REF _Ref279752304 \r \h </w:instrText>
-      </w:r>
-      <w:r>
-        <w:fldChar w:fldCharType="separate"/>
-      </w:r>
-      <w:r>
-        <w:t>11</w:t>
-      </w:r>
-      <w:r>
-        <w:fldChar w:fldCharType="end"/>
-      </w:r>
-      <w:r>
-        <w:t xml:space="preserve">], </w:t>
-      </w:r>
-      <w:r>
-        <w:t>an entire journal issue [</w:t>
-      </w:r>
-      <w:r>
-        <w:fldChar w:fldCharType="begin"/>
-      </w:r>
-      <w:r>
-        <w:instrText xml:space="preserve"> REF _Ref406944896 \r \h </w:instrText>
-      </w:r>
-      <w:r>
-        <w:fldChar w:fldCharType="separate"/>
-      </w:r>
-      <w:r>
-        <w:t>6</w:t>
-      </w:r>
-      <w:r>
-        <w:fldChar w:fldCharType="end"/>
-      </w:r>
-      <w:r>
-        <w:t xml:space="preserve">], </w:t>
-      </w:r>
-      <w:r>
-        <w:t>websites</w:t>
-      </w:r>
-      <w:r>
-        <w:t xml:space="preserve"> [</w:t>
-      </w:r>
-      <w:r>
-        <w:fldChar w:fldCharType="begin"/>
-      </w:r>
-      <w:r>
-        <w:instrText xml:space="preserve"> REF _Ref279753835 \r \h </w:instrText>
-      </w:r>
-      <w:r>
-        <w:fldChar w:fldCharType="separate"/>
-      </w:r>
-      <w:r>
-        <w:t>1</w:t>
-      </w:r>
-      <w:r>
-        <w:fldChar w:fldCharType="end"/>
-      </w:r>
-      <w:r>
-        <w:t>,</w:t>
-      </w:r>
-      <w:r>
-        <w:fldChar w:fldCharType="begin"/>
-      </w:r>
-      <w:r>
-        <w:instrText xml:space="preserve"> REF _Ref279753826 \r \h </w:instrText>
-      </w:r>
-      <w:r>
-        <w:fldChar w:fldCharType="separate"/>
-      </w:r>
-      <w:r>
-        <w:t>4</w:t>
-      </w:r>
-      <w:r>
-        <w:fldChar w:fldCharType="end"/>
-      </w:r>
-      <w:r>
-        <w:t>]</w:t>
-      </w:r>
-      <w:r>
-        <w:t xml:space="preserve">, tweets </w:t>
-      </w:r>
-      <w:r>
-        <w:t>[</w:t>
-      </w:r>
-      <w:r>
-        <w:fldChar w:fldCharType="begin"/>
-      </w:r>
-      <w:r>
-        <w:instrText xml:space="preserve"> REF _Ref279752164 \r \h </w:instrText>
-      </w:r>
-      <w:r>
-        <w:fldChar w:fldCharType="separate"/>
-      </w:r>
-      <w:r>
-        <w:t>1</w:t>
-      </w:r>
-      <w:r>
-        <w:fldChar w:fldCharType="end"/>
-      </w:r>
-      <w:r>
-        <w:t>]</w:t>
-      </w:r>
-      <w:r>
-        <w:t xml:space="preserve">, patents </w:t>
-      </w:r>
-      <w:r>
-        <w:t>[</w:t>
-      </w:r>
-      <w:r>
-        <w:fldChar w:fldCharType="begin"/>
-      </w:r>
-      <w:r>
-        <w:instrText xml:space="preserve"> REF _Ref279752259 \r \h </w:instrText>
-      </w:r>
-      <w:r>
-        <w:fldChar w:fldCharType="separate"/>
-      </w:r>
-      <w:r>
-        <w:t>5</w:t>
-      </w:r>
-      <w:r>
-        <w:fldChar w:fldCharType="end"/>
-      </w:r>
-      <w:r>
-        <w:t>]</w:t>
-      </w:r>
-      <w:r>
-        <w:t>,</w:t>
-      </w:r>
-      <w:r>
-        <w:t xml:space="preserve"> </w:t>
-      </w:r>
-      <w:r>
-        <w:t xml:space="preserve">and </w:t>
-      </w:r>
-      <w:r>
-        <w:t xml:space="preserve">online </w:t>
-      </w:r>
-      <w:r>
-        <w:t xml:space="preserve">videos </w:t>
-      </w:r>
-      <w:r>
-        <w:t>[</w:t>
-      </w:r>
-      <w:r>
-        <w:fldChar w:fldCharType="begin"/>
-      </w:r>
-      <w:r>
-        <w:instrText xml:space="preserve"> REF _Ref279752219 \r \h </w:instrText>
-      </w:r>
-      <w:r>
-        <w:fldChar w:fldCharType="separate"/>
-      </w:r>
-      <w:r>
-        <w:t>8</w:t>
-      </w:r>
-      <w:r>
-        <w:fldChar w:fldCharType="end"/>
-      </w:r>
-      <w:r>
-        <w:t>]</w:t>
-      </w:r>
-      <w:r>
-        <w:t xml:space="preserve"> is given here. </w:t>
-      </w:r>
-      <w:r>
-        <w:t xml:space="preserve">This formatting is a slightly </w:t>
-      </w:r>
-      <w:r>
-        <w:t>edited</w:t>
-      </w:r>
-      <w:r>
-        <w:t xml:space="preserve"> version of the format automatically generated by the ACM Digital Library</w:t>
-      </w:r>
-      <w:r>
-        <w:t xml:space="preserve"> (</w:t>
-      </w:r>
-      <w:r>
-        <w:rPr>
-          <w:rStyle w:val="Hyperlink"/>
-        </w:rPr>
-        <w:t>http://dl.acm.org</w:t>
-      </w:r>
-      <w:r>
-        <w:t xml:space="preserve">) </w:t>
-      </w:r>
-      <w:r>
-        <w:t xml:space="preserve">as “ACM </w:t>
-      </w:r>
-      <w:r>
-        <w:t>Ref</w:t>
-      </w:r>
-      <w:r>
-        <w:t xml:space="preserve">”. </w:t>
-      </w:r>
-      <w:r>
-        <w:t>More details of reference formatting are available at:</w:t>
-      </w:r>
-    </w:p>
-    <w:p>
-      <w:hyperlink r:id="rId23" w:history="1">
-        <w:r>
-          <w:rPr>
-            <w:rStyle w:val="Hyperlink"/>
-          </w:rPr>
-          <w:t>http://www.acm.org/publications/submissions/latex_style</w:t>
-        </w:r>
-      </w:hyperlink>
-      <w:r>
-        <w:t xml:space="preserve"> </w:t>
-      </w:r>
-    </w:p>
-    <w:p>
-      <w:r>
-        <w:lastRenderedPageBreak/>
-        <w:t xml:space="preserve">Note that the </w:t>
-      </w:r>
-      <w:r>
-        <w:rPr>
-          <w:rStyle w:val="StyleDescriptionChar"/>
-        </w:rPr>
-        <w:t>Hyperlink</w:t>
-      </w:r>
-      <w:r>
-        <w:t xml:space="preserve"> style used throughout this document uses blue links; however, URLs that appear in the references section </w:t>
-      </w:r>
-      <w:r>
-        <w:t>may</w:t>
-      </w:r>
-      <w:r>
-        <w:t xml:space="preserve"> appear in black.</w:t>
       </w:r>
     </w:p>
     <w:p>
@@ -5901,359 +4765,8 @@
         </w:rPr>
         <w:t>https://ec.europa.eu/eurostat</w:t>
       </w:r>
-    </w:p>
-    <w:p>
-      <w:pPr>
-        <w:pStyle w:val="References"/>
-      </w:pPr>
-      <w:r>
-        <w:t>ACM. How to Classify Works Using ACM’s Computing Classification System. 2014.</w:t>
-      </w:r>
-      <w:r>
-        <w:t xml:space="preserve"> </w:t>
-      </w:r>
-      <w:r>
-        <w:t xml:space="preserve">Retrieved August 22, 2014 from </w:t>
-      </w:r>
-      <w:hyperlink r:id="rId24" w:history="1">
-        <w:r>
-          <w:rPr>
-            <w:rStyle w:val="Hyperlink"/>
-            <w:color w:val="auto"/>
-          </w:rPr>
-          <w:t>http://www.acm.org/class/how_to_use.html</w:t>
-        </w:r>
-        <w:bookmarkEnd w:id="1"/>
-        <w:bookmarkEnd w:id="2"/>
-      </w:hyperlink>
-      <w:r>
-        <w:t xml:space="preserve"> </w:t>
-      </w:r>
-    </w:p>
-    <w:p>
-      <w:pPr>
-        <w:pStyle w:val="References"/>
-      </w:pPr>
-      <w:bookmarkStart w:id="3" w:name="_Ref279752133"/>
-      <w:bookmarkStart w:id="4" w:name="_Ref279752517"/>
-      <w:r>
-        <w:t xml:space="preserve">Ronald E. Anderson. 1992. Social impacts of computing: Codes of professional ethics. </w:t>
-      </w:r>
-      <w:r>
-        <w:rPr>
-          <w:i/>
-        </w:rPr>
-        <w:t xml:space="preserve">Soc Sci </w:t>
-      </w:r>
-      <w:proofErr w:type="spellStart"/>
-      <w:r>
-        <w:rPr>
-          <w:i/>
-        </w:rPr>
-        <w:t>Comput</w:t>
-      </w:r>
-      <w:proofErr w:type="spellEnd"/>
-      <w:r>
-        <w:rPr>
-          <w:i/>
-        </w:rPr>
-        <w:t xml:space="preserve"> Rev</w:t>
-      </w:r>
-      <w:r>
-        <w:t xml:space="preserve"> 10, 2: 453-469.</w:t>
-      </w:r>
-      <w:bookmarkEnd w:id="3"/>
-      <w:r>
-        <w:t xml:space="preserve"> </w:t>
-      </w:r>
-    </w:p>
-    <w:p>
-      <w:pPr>
-        <w:pStyle w:val="References"/>
-      </w:pPr>
-      <w:bookmarkStart w:id="5" w:name="_Ref279753826"/>
-      <w:r>
-        <w:t xml:space="preserve">Anna Cavender, Shari </w:t>
-      </w:r>
-      <w:proofErr w:type="spellStart"/>
-      <w:r>
-        <w:t>Trewin</w:t>
-      </w:r>
-      <w:proofErr w:type="spellEnd"/>
-      <w:r>
-        <w:t xml:space="preserve">, Vicki Hanson. 2014. Accessible Writing Guide. Retrieved August 22, 2014 from </w:t>
-      </w:r>
-      <w:hyperlink r:id="rId25" w:history="1">
-        <w:r>
-          <w:rPr>
-            <w:rStyle w:val="Hyperlink"/>
-            <w:color w:val="auto"/>
-          </w:rPr>
-          <w:t>http://www.sigaccess.org/welcome-to-sigaccess/resources/accessible-writing-guide/</w:t>
-        </w:r>
-        <w:bookmarkEnd w:id="4"/>
-        <w:bookmarkEnd w:id="5"/>
-      </w:hyperlink>
-      <w:r>
-        <w:t xml:space="preserve"> </w:t>
-      </w:r>
-    </w:p>
-    <w:p>
-      <w:pPr>
-        <w:pStyle w:val="References"/>
-      </w:pPr>
-      <w:bookmarkStart w:id="6" w:name="_Ref279752259"/>
-      <w:bookmarkStart w:id="7" w:name="_Ref279753241"/>
-      <w:bookmarkStart w:id="8" w:name="_Ref279752204"/>
-      <w:r>
-        <w:t xml:space="preserve">Morton L. Heilig. 1962. </w:t>
-      </w:r>
-      <w:proofErr w:type="spellStart"/>
-      <w:r>
-        <w:t>Sensorama</w:t>
-      </w:r>
-      <w:proofErr w:type="spellEnd"/>
-      <w:r>
-        <w:t xml:space="preserve"> Simulator, U.S. Patent 3,050,870, Filed </w:t>
-      </w:r>
-      <w:r>
-        <w:t>January 10, 1961</w:t>
-      </w:r>
-      <w:r>
-        <w:t>, issued August 28, 1962.</w:t>
-      </w:r>
-      <w:bookmarkEnd w:id="6"/>
-    </w:p>
-    <w:p>
-      <w:pPr>
-        <w:pStyle w:val="References"/>
-      </w:pPr>
-      <w:bookmarkStart w:id="9" w:name="_Ref406944896"/>
-      <w:bookmarkStart w:id="10" w:name="_Ref279753887"/>
-      <w:bookmarkEnd w:id="7"/>
-      <w:proofErr w:type="spellStart"/>
-      <w:r>
-        <w:t>Jofish</w:t>
-      </w:r>
-      <w:proofErr w:type="spellEnd"/>
-      <w:r>
-        <w:t xml:space="preserve"> Kaye and Paul </w:t>
-      </w:r>
-      <w:proofErr w:type="spellStart"/>
-      <w:r>
-        <w:t>Dourish</w:t>
-      </w:r>
-      <w:proofErr w:type="spellEnd"/>
-      <w:r>
-        <w:t xml:space="preserve">. 2014. Special issue on science fiction and ubiquitous computing. </w:t>
-      </w:r>
-      <w:r>
-        <w:rPr>
-          <w:i/>
-        </w:rPr>
-        <w:t xml:space="preserve">Personal Ubiquitous </w:t>
-      </w:r>
-      <w:proofErr w:type="spellStart"/>
-      <w:r>
-        <w:rPr>
-          <w:i/>
-        </w:rPr>
-        <w:t>Comput</w:t>
-      </w:r>
-      <w:proofErr w:type="spellEnd"/>
-      <w:r>
-        <w:t xml:space="preserve">. 18, 4 (April 2014), 765-766. </w:t>
-      </w:r>
-      <w:hyperlink r:id="rId26" w:history="1">
-        <w:r>
-          <w:rPr>
-            <w:rStyle w:val="Hyperlink"/>
-            <w:color w:val="auto"/>
-          </w:rPr>
-          <w:t>http://dx.doi.org/10.1007/s00779-014-0773-4</w:t>
-        </w:r>
-      </w:hyperlink>
-      <w:bookmarkEnd w:id="9"/>
-    </w:p>
-    <w:p>
-      <w:pPr>
-        <w:pStyle w:val="References"/>
-      </w:pPr>
-      <w:bookmarkStart w:id="11" w:name="_Ref406944911"/>
-      <w:r>
-        <w:t xml:space="preserve">Scott R. </w:t>
-      </w:r>
-      <w:proofErr w:type="spellStart"/>
-      <w:r>
-        <w:t>Klemmer</w:t>
-      </w:r>
-      <w:proofErr w:type="spellEnd"/>
-      <w:r>
-        <w:t xml:space="preserve">, Michael Thomsen, Ethan Phelps-Goodman, Robert Lee, and James A. </w:t>
-      </w:r>
-      <w:proofErr w:type="spellStart"/>
-      <w:r>
-        <w:t>Landay</w:t>
-      </w:r>
-      <w:proofErr w:type="spellEnd"/>
-      <w:r>
-        <w:t xml:space="preserve">. 2002. Where do web sites come </w:t>
-      </w:r>
-      <w:proofErr w:type="gramStart"/>
-      <w:r>
-        <w:t>from?:</w:t>
-      </w:r>
-      <w:proofErr w:type="gramEnd"/>
-      <w:r>
-        <w:t xml:space="preserve"> capturing and interacting with design history. In </w:t>
-      </w:r>
-      <w:r>
-        <w:rPr>
-          <w:i/>
-        </w:rPr>
-        <w:t xml:space="preserve">Proceedings of the SIGCHI Conference on Human Factors in Computing Systems </w:t>
-      </w:r>
-      <w:r>
-        <w:t>(CHI '02)</w:t>
-      </w:r>
-      <w:r>
-        <w:t xml:space="preserve">, </w:t>
-      </w:r>
-      <w:r>
-        <w:t>1-8.</w:t>
-      </w:r>
-      <w:bookmarkEnd w:id="8"/>
-      <w:bookmarkEnd w:id="10"/>
-      <w:r>
-        <w:t xml:space="preserve"> </w:t>
-      </w:r>
-      <w:hyperlink r:id="rId27" w:history="1">
-        <w:r>
-          <w:rPr>
-            <w:rStyle w:val="Hyperlink"/>
-            <w:color w:val="auto"/>
-          </w:rPr>
-          <w:t>http://doi.acm.org/10.1145/503376.503378</w:t>
-        </w:r>
-      </w:hyperlink>
-      <w:bookmarkEnd w:id="11"/>
-    </w:p>
-    <w:p>
-      <w:pPr>
-        <w:pStyle w:val="References"/>
-      </w:pPr>
-      <w:bookmarkStart w:id="12" w:name="_Ref279752219"/>
-      <w:proofErr w:type="spellStart"/>
-      <w:r>
-        <w:t>Psy</w:t>
-      </w:r>
-      <w:proofErr w:type="spellEnd"/>
-      <w:r>
-        <w:t xml:space="preserve">. 2012. Gangnam Style. Video. (15 July 2012.). Retrieved August 22, 2014 from </w:t>
-      </w:r>
-      <w:hyperlink r:id="rId28" w:history="1">
-        <w:r>
-          <w:rPr>
-            <w:rStyle w:val="Hyperlink"/>
-            <w:color w:val="auto"/>
-          </w:rPr>
-          <w:t>https://www.youtube.com/watch?v=9bZkp7q19f0</w:t>
-        </w:r>
-        <w:bookmarkEnd w:id="12"/>
-      </w:hyperlink>
-    </w:p>
-    <w:p>
-      <w:pPr>
-        <w:pStyle w:val="References"/>
-      </w:pPr>
-      <w:bookmarkStart w:id="13" w:name="_Ref279752240"/>
-      <w:r>
-        <w:t xml:space="preserve">Marilyn Schwartz. 1995. </w:t>
-      </w:r>
-      <w:r>
-        <w:rPr>
-          <w:i/>
-        </w:rPr>
-        <w:t>Guidelines for Bias-Free Writing.</w:t>
-      </w:r>
-      <w:r>
-        <w:t xml:space="preserve"> Indiana University Press.</w:t>
-      </w:r>
-      <w:bookmarkEnd w:id="13"/>
-    </w:p>
-    <w:p>
-      <w:pPr>
-        <w:pStyle w:val="References"/>
-      </w:pPr>
-      <w:bookmarkStart w:id="14" w:name="_Ref279752272"/>
-      <w:r>
-        <w:t xml:space="preserve">Ivan E. Sutherland. 1963. </w:t>
-      </w:r>
-      <w:r>
-        <w:rPr>
-          <w:i/>
-        </w:rPr>
-        <w:t>Sketchpad, a Man-Machine Graphical Communication System</w:t>
-      </w:r>
-      <w:r>
-        <w:t xml:space="preserve">. </w:t>
-      </w:r>
-      <w:proofErr w:type="spellStart"/>
-      <w:r>
-        <w:t>Ph.D</w:t>
-      </w:r>
-      <w:proofErr w:type="spellEnd"/>
-      <w:r>
-        <w:t xml:space="preserve"> Dissertation. Massac</w:t>
-      </w:r>
-      <w:r>
-        <w:t xml:space="preserve">husetts Institute of Technology, </w:t>
-      </w:r>
-      <w:r>
-        <w:t>Cambridge, MA.</w:t>
-      </w:r>
-      <w:bookmarkEnd w:id="14"/>
-    </w:p>
-    <w:p>
-      <w:pPr>
-        <w:pStyle w:val="References"/>
-      </w:pPr>
-      <w:bookmarkStart w:id="15" w:name="_Ref279752304"/>
-      <w:r>
-        <w:t xml:space="preserve">Langdon Winner. 1999. Do artifacts have politics? In </w:t>
-      </w:r>
-      <w:r>
-        <w:rPr>
-          <w:i/>
-        </w:rPr>
-        <w:t>The Social Shaping of Technology</w:t>
-      </w:r>
-      <w:r>
-        <w:t xml:space="preserve"> (2nd. ed.), Donald </w:t>
-      </w:r>
-      <w:proofErr w:type="spellStart"/>
-      <w:r>
-        <w:t>MacKenzie</w:t>
-      </w:r>
-      <w:proofErr w:type="spellEnd"/>
-      <w:r>
-        <w:t xml:space="preserve"> and Judy </w:t>
-      </w:r>
-      <w:proofErr w:type="spellStart"/>
-      <w:r>
-        <w:t>Wajcman</w:t>
-      </w:r>
-      <w:proofErr w:type="spellEnd"/>
-      <w:r>
-        <w:t xml:space="preserve"> (</w:t>
-      </w:r>
-      <w:r>
-        <w:t>e</w:t>
-      </w:r>
-      <w:r>
-        <w:t>ds.). Open University Press, Buckingham, UK, 28-40.</w:t>
-      </w:r>
-      <w:bookmarkEnd w:id="15"/>
+      <w:bookmarkEnd w:id="1"/>
+      <w:bookmarkEnd w:id="2"/>
     </w:p>
     <w:sectPr>
       <w:type w:val="continuous"/>
@@ -9065,7 +7578,7 @@
 </file>
 
 <file path=customXml/itemProps1.xml><?xml version="1.0" encoding="utf-8"?>
-<ds:datastoreItem xmlns:ds="http://schemas.openxmlformats.org/officeDocument/2006/customXml" ds:itemID="{9203B59B-2564-1647-A6F2-60EE3620B67E}">
+<ds:datastoreItem xmlns:ds="http://schemas.openxmlformats.org/officeDocument/2006/customXml" ds:itemID="{501E1612-ED05-8C47-81D1-C2D9E7C0B471}">
   <ds:schemaRefs>
     <ds:schemaRef ds:uri="http://schemas.openxmlformats.org/officeDocument/2006/bibliography"/>
   </ds:schemaRefs>

</xml_diff>

<commit_message>
Modified final report, still adding information
</commit_message>
<xml_diff>
--- a/CheckpointV/Report/Report A-15.docx
+++ b/CheckpointV/Report/Report A-15.docx
@@ -302,6 +302,7 @@
           <w:caps w:val="0"/>
           <w:kern w:val="0"/>
           <w:sz w:val="20"/>
+          <w:highlight w:val="yellow"/>
         </w:rPr>
       </w:pPr>
       <w:r>
@@ -311,6 +312,7 @@
           <w:caps w:val="0"/>
           <w:kern w:val="0"/>
           <w:sz w:val="20"/>
+          <w:highlight w:val="yellow"/>
         </w:rPr>
         <w:t>One of the first things we are taught in school is how to read. And it is this knowledge that allows us to get most of the information in our lives. When learning, most of the time the way we gather the information we need is either through reading books, or in the present times, by reading articles on the internet and searching information through websites (i.e. Wikipedia).</w:t>
       </w:r>
@@ -325,6 +327,7 @@
           <w:caps w:val="0"/>
           <w:kern w:val="0"/>
           <w:sz w:val="20"/>
+          <w:highlight w:val="yellow"/>
         </w:rPr>
       </w:pPr>
       <w:r>
@@ -334,6 +337,7 @@
           <w:caps w:val="0"/>
           <w:kern w:val="0"/>
           <w:sz w:val="20"/>
+          <w:highlight w:val="yellow"/>
         </w:rPr>
         <w:t>Not only is reading important when studying, but also, when reading books in our daily lives, and this is because reading helps us develop skills that are important to our wellbeing. It helps to improve your self-expression capabilities since you are extending your vocabulary</w:t>
       </w:r>
@@ -344,6 +348,7 @@
           <w:caps w:val="0"/>
           <w:kern w:val="0"/>
           <w:sz w:val="20"/>
+          <w:highlight w:val="yellow"/>
         </w:rPr>
         <w:t xml:space="preserve">, and </w:t>
       </w:r>
@@ -354,6 +359,7 @@
           <w:caps w:val="0"/>
           <w:kern w:val="0"/>
           <w:sz w:val="20"/>
+          <w:highlight w:val="yellow"/>
         </w:rPr>
         <w:t>it can teach you how to deal with certain obstacles you find in life or help you to learn a new skill.</w:t>
       </w:r>
@@ -368,6 +374,7 @@
           <w:caps w:val="0"/>
           <w:kern w:val="0"/>
           <w:sz w:val="20"/>
+          <w:highlight w:val="yellow"/>
         </w:rPr>
       </w:pPr>
       <w:r>
@@ -377,6 +384,7 @@
           <w:caps w:val="0"/>
           <w:kern w:val="0"/>
           <w:sz w:val="20"/>
+          <w:highlight w:val="yellow"/>
         </w:rPr>
         <w:t xml:space="preserve">Our </w:t>
       </w:r>
@@ -387,6 +395,7 @@
           <w:caps w:val="0"/>
           <w:kern w:val="0"/>
           <w:sz w:val="20"/>
+          <w:highlight w:val="yellow"/>
         </w:rPr>
         <w:t>desired outcome is</w:t>
       </w:r>
@@ -397,8 +406,9 @@
           <w:caps w:val="0"/>
           <w:kern w:val="0"/>
           <w:sz w:val="20"/>
-        </w:rPr>
-        <w:t xml:space="preserve"> </w:t>
+          <w:highlight w:val="yellow"/>
+        </w:rPr>
+        <w:t xml:space="preserve"> understanding</w:t>
       </w:r>
       <w:r>
         <w:rPr>
@@ -407,8 +417,9 @@
           <w:caps w:val="0"/>
           <w:kern w:val="0"/>
           <w:sz w:val="20"/>
-        </w:rPr>
-        <w:t>understanding</w:t>
+          <w:highlight w:val="yellow"/>
+        </w:rPr>
+        <w:t xml:space="preserve"> how different these habits are between different countries throughout Europe, and</w:t>
       </w:r>
       <w:r>
         <w:rPr>
@@ -417,8 +428,9 @@
           <w:caps w:val="0"/>
           <w:kern w:val="0"/>
           <w:sz w:val="20"/>
-        </w:rPr>
-        <w:t xml:space="preserve"> how different these habits are between different countries throughout Europe, and</w:t>
+          <w:highlight w:val="yellow"/>
+        </w:rPr>
+        <w:t xml:space="preserve"> also try to find whether are correlations between</w:t>
       </w:r>
       <w:r>
         <w:rPr>
@@ -427,8 +439,9 @@
           <w:caps w:val="0"/>
           <w:kern w:val="0"/>
           <w:sz w:val="20"/>
-        </w:rPr>
-        <w:t xml:space="preserve"> also try to find whether are correlations between</w:t>
+          <w:highlight w:val="yellow"/>
+        </w:rPr>
+        <w:t xml:space="preserve"> them or not.</w:t>
       </w:r>
       <w:r>
         <w:rPr>
@@ -437,8 +450,9 @@
           <w:caps w:val="0"/>
           <w:kern w:val="0"/>
           <w:sz w:val="20"/>
-        </w:rPr>
-        <w:t xml:space="preserve"> them or not.</w:t>
+          <w:highlight w:val="yellow"/>
+        </w:rPr>
+        <w:t>, i</w:t>
       </w:r>
       <w:r>
         <w:rPr>
@@ -447,32 +461,35 @@
           <w:caps w:val="0"/>
           <w:kern w:val="0"/>
           <w:sz w:val="20"/>
-        </w:rPr>
-        <w:t>, i</w:t>
-      </w:r>
-      <w:r>
+          <w:highlight w:val="yellow"/>
+        </w:rPr>
+        <w:t xml:space="preserve">f it has an impact in the overall picture of the demographics indicators such as the level of dropout or even high achievement in education system. </w:t>
+      </w:r>
+    </w:p>
+    <w:p>
+      <w:pPr>
+        <w:pStyle w:val="Heading1"/>
+        <w:spacing w:before="0" w:after="120"/>
         <w:rPr>
           <w:rFonts w:ascii="Times New Roman" w:hAnsi="Times New Roman"/>
           <w:b w:val="0"/>
           <w:caps w:val="0"/>
           <w:kern w:val="0"/>
           <w:sz w:val="20"/>
-        </w:rPr>
-        <w:t xml:space="preserve">f it has an impact in the overall picture of the demographics indicators such as the level of dropout or even high achievement in education system. </w:t>
-      </w:r>
-    </w:p>
-    <w:p>
-      <w:pPr>
-        <w:pStyle w:val="Heading1"/>
-        <w:spacing w:before="0" w:after="120"/>
+          <w:highlight w:val="yellow"/>
+        </w:rPr>
+      </w:pPr>
+      <w:r>
         <w:rPr>
           <w:rFonts w:ascii="Times New Roman" w:hAnsi="Times New Roman"/>
           <w:b w:val="0"/>
           <w:caps w:val="0"/>
           <w:kern w:val="0"/>
           <w:sz w:val="20"/>
-        </w:rPr>
-      </w:pPr>
+          <w:highlight w:val="yellow"/>
+        </w:rPr>
+        <w:t>Initially there were many questions about the subject that we wanted to answer through the visualizations, but after further study of the topic, we realized that there was a need to narrow our scope</w:t>
+      </w:r>
       <w:r>
         <w:rPr>
           <w:rFonts w:ascii="Times New Roman" w:hAnsi="Times New Roman"/>
@@ -480,8 +497,9 @@
           <w:caps w:val="0"/>
           <w:kern w:val="0"/>
           <w:sz w:val="20"/>
-        </w:rPr>
-        <w:t xml:space="preserve">Initially there were many questions about the subject that we wanted </w:t>
+          <w:highlight w:val="yellow"/>
+        </w:rPr>
+        <w:t xml:space="preserve">, </w:t>
       </w:r>
       <w:r>
         <w:rPr>
@@ -490,8 +508,9 @@
           <w:caps w:val="0"/>
           <w:kern w:val="0"/>
           <w:sz w:val="20"/>
-        </w:rPr>
-        <w:t>to answer through the visualizations, but a</w:t>
+          <w:highlight w:val="yellow"/>
+        </w:rPr>
+        <w:t>given our data limitations</w:t>
       </w:r>
       <w:r>
         <w:rPr>
@@ -500,8 +519,9 @@
           <w:caps w:val="0"/>
           <w:kern w:val="0"/>
           <w:sz w:val="20"/>
-        </w:rPr>
-        <w:t xml:space="preserve">fter further study of the topic, we realized that there was a need to </w:t>
+          <w:highlight w:val="yellow"/>
+        </w:rPr>
+        <w:t xml:space="preserve">, </w:t>
       </w:r>
       <w:r>
         <w:rPr>
@@ -510,8 +530,9 @@
           <w:caps w:val="0"/>
           <w:kern w:val="0"/>
           <w:sz w:val="20"/>
-        </w:rPr>
-        <w:t xml:space="preserve">narrow our </w:t>
+          <w:highlight w:val="yellow"/>
+        </w:rPr>
+        <w:t>and only to focus on the most important</w:t>
       </w:r>
       <w:r>
         <w:rPr>
@@ -520,62 +541,16 @@
           <w:caps w:val="0"/>
           <w:kern w:val="0"/>
           <w:sz w:val="20"/>
-        </w:rPr>
-        <w:t>scope</w:t>
-      </w:r>
-      <w:r>
-        <w:rPr>
-          <w:rFonts w:ascii="Times New Roman" w:hAnsi="Times New Roman"/>
-          <w:b w:val="0"/>
-          <w:caps w:val="0"/>
-          <w:kern w:val="0"/>
-          <w:sz w:val="20"/>
-        </w:rPr>
-        <w:t xml:space="preserve">, </w:t>
-      </w:r>
-      <w:r>
-        <w:rPr>
-          <w:rFonts w:ascii="Times New Roman" w:hAnsi="Times New Roman"/>
-          <w:b w:val="0"/>
-          <w:caps w:val="0"/>
-          <w:kern w:val="0"/>
-          <w:sz w:val="20"/>
-        </w:rPr>
-        <w:t>given our data limitations</w:t>
-      </w:r>
-      <w:r>
-        <w:rPr>
-          <w:rFonts w:ascii="Times New Roman" w:hAnsi="Times New Roman"/>
-          <w:b w:val="0"/>
-          <w:caps w:val="0"/>
-          <w:kern w:val="0"/>
-          <w:sz w:val="20"/>
-        </w:rPr>
-        <w:t xml:space="preserve">, </w:t>
-      </w:r>
-      <w:r>
-        <w:rPr>
-          <w:rFonts w:ascii="Times New Roman" w:hAnsi="Times New Roman"/>
-          <w:b w:val="0"/>
-          <w:caps w:val="0"/>
-          <w:kern w:val="0"/>
-          <w:sz w:val="20"/>
-        </w:rPr>
-        <w:t>and only to focus on the most important</w:t>
-      </w:r>
-      <w:r>
-        <w:rPr>
-          <w:rFonts w:ascii="Times New Roman" w:hAnsi="Times New Roman"/>
-          <w:b w:val="0"/>
-          <w:caps w:val="0"/>
-          <w:kern w:val="0"/>
-          <w:sz w:val="20"/>
+          <w:highlight w:val="yellow"/>
         </w:rPr>
         <w:t xml:space="preserve"> questions.</w:t>
       </w:r>
     </w:p>
     <w:p>
       <w:r>
+        <w:rPr>
+          <w:highlight w:val="yellow"/>
+        </w:rPr>
         <w:t>With this in mind, we decided to come out with the questions below, that should be answered by correlating reading habits metrics and some demographic indicators.</w:t>
       </w:r>
     </w:p>
@@ -930,6 +905,9 @@
         <w:ind w:left="360"/>
       </w:pPr>
       <w:r>
+        <w:rPr>
+          <w:highlight w:val="yellow"/>
+        </w:rPr>
         <w:t>This visualization can help us answer the following example questions:</w:t>
       </w:r>
     </w:p>
@@ -1357,14 +1335,27 @@
       <w:r>
         <w:t xml:space="preserve">Figure  </w:t>
       </w:r>
-      <w:fldSimple w:instr=" SEQ Figure_ \* ARABIC ">
-        <w:r>
-          <w:rPr>
-            <w:noProof/>
-          </w:rPr>
-          <w:t>1</w:t>
-        </w:r>
-      </w:fldSimple>
+      <w:r>
+        <w:fldChar w:fldCharType="begin"/>
+      </w:r>
+      <w:r>
+        <w:instrText xml:space="preserve"> SEQ Figure_ \* ARABIC </w:instrText>
+      </w:r>
+      <w:r>
+        <w:fldChar w:fldCharType="separate"/>
+      </w:r>
+      <w:r>
+        <w:rPr>
+          <w:noProof/>
+        </w:rPr>
+        <w:t>1</w:t>
+      </w:r>
+      <w:r>
+        <w:rPr>
+          <w:noProof/>
+        </w:rPr>
+        <w:fldChar w:fldCharType="end"/>
+      </w:r>
       <w:r>
         <w:t>. Example of visualization of time spent reading books in Europe</w:t>
       </w:r>
@@ -2245,6 +2236,11 @@
       </w:r>
     </w:p>
     <w:p>
+      <w:pPr>
+        <w:rPr>
+          <w:highlight w:val="yellow"/>
+        </w:rPr>
+      </w:pPr>
       <w:r>
         <w:rPr>
           <w:highlight w:val="yellow"/>
@@ -2356,166 +2352,17 @@
     </w:p>
     <w:p>
       <w:pPr>
-        <w:rPr>
-          <w:color w:val="FF0000"/>
-        </w:rPr>
-      </w:pPr>
-      <w:r>
-        <w:rPr>
-          <w:color w:val="FF0000"/>
-        </w:rPr>
-        <w:t xml:space="preserve">The first part is the top right which have the choropleth map, that can be navigated </w:t>
-      </w:r>
-      <w:r>
-        <w:rPr>
-          <w:color w:val="FF0000"/>
-        </w:rPr>
-        <w:t xml:space="preserve">with </w:t>
-      </w:r>
-      <w:r>
-        <w:rPr>
-          <w:color w:val="FF0000"/>
-        </w:rPr>
-        <w:t>mouse</w:t>
-      </w:r>
-      <w:r>
-        <w:rPr>
-          <w:color w:val="FF0000"/>
-        </w:rPr>
-        <w:t xml:space="preserve"> </w:t>
-      </w:r>
-      <w:r>
-        <w:rPr>
-          <w:color w:val="FF0000"/>
-        </w:rPr>
-        <w:t>interact</w:t>
-      </w:r>
-      <w:r>
-        <w:rPr>
-          <w:color w:val="FF0000"/>
-        </w:rPr>
-        <w:t xml:space="preserve">ing </w:t>
-      </w:r>
-      <w:r>
-        <w:rPr>
-          <w:color w:val="FF0000"/>
-        </w:rPr>
-        <w:t>with user</w:t>
-      </w:r>
-      <w:r>
-        <w:rPr>
-          <w:color w:val="FF0000"/>
-        </w:rPr>
-        <w:t xml:space="preserve"> </w:t>
-      </w:r>
-      <w:r>
-        <w:rPr>
-          <w:color w:val="FF0000"/>
-        </w:rPr>
-        <w:t xml:space="preserve">presenting a tooltip with information </w:t>
-      </w:r>
-      <w:r>
-        <w:rPr>
-          <w:color w:val="FF0000"/>
-        </w:rPr>
-        <w:t>regard</w:t>
-      </w:r>
-      <w:r>
-        <w:rPr>
-          <w:color w:val="FF0000"/>
-        </w:rPr>
-        <w:t xml:space="preserve"> select</w:t>
-      </w:r>
-      <w:r>
-        <w:rPr>
-          <w:color w:val="FF0000"/>
-        </w:rPr>
-        <w:t>ed</w:t>
-      </w:r>
-      <w:r>
-        <w:rPr>
-          <w:color w:val="FF0000"/>
-        </w:rPr>
-        <w:t xml:space="preserve"> country. Note that each country has associated a color that represents/encodes the </w:t>
-      </w:r>
-      <w:r>
-        <w:rPr>
-          <w:color w:val="FF0000"/>
-        </w:rPr>
-        <w:t>res</w:t>
-      </w:r>
-      <w:r>
-        <w:rPr>
-          <w:color w:val="FF0000"/>
-        </w:rPr>
-        <w:t>pective country.</w:t>
-      </w:r>
-    </w:p>
-    <w:p>
-      <w:pPr>
-        <w:rPr>
-          <w:color w:val="FF0000"/>
-        </w:rPr>
-      </w:pPr>
-      <w:r>
-        <w:rPr>
-          <w:color w:val="FF0000"/>
-        </w:rPr>
-        <w:lastRenderedPageBreak/>
-        <w:t xml:space="preserve">On the left side </w:t>
-      </w:r>
-      <w:r>
-        <w:rPr>
-          <w:color w:val="FF0000"/>
-        </w:rPr>
-        <w:t>of choropleth</w:t>
-      </w:r>
-      <w:r>
-        <w:rPr>
-          <w:color w:val="FF0000"/>
-        </w:rPr>
-        <w:t xml:space="preserve"> map, </w:t>
-      </w:r>
-      <w:r>
-        <w:rPr>
-          <w:color w:val="FF0000"/>
-        </w:rPr>
-        <w:t xml:space="preserve">stacked bar chart with a selection box, that allow interactively to select a year to observe the stats. Following the idea of selection box, also for the line chart it is possible to select a </w:t>
-      </w:r>
-      <w:r>
-        <w:rPr>
-          <w:color w:val="FF0000"/>
-        </w:rPr>
-        <w:t>country</w:t>
-      </w:r>
-      <w:r>
-        <w:rPr>
-          <w:color w:val="FF0000"/>
-        </w:rPr>
-        <w:t xml:space="preserve"> from country selection box, the respective cou</w:t>
-      </w:r>
-      <w:r>
-        <w:rPr>
-          <w:color w:val="FF0000"/>
-        </w:rPr>
-        <w:t>ntry related line will be drowned in the chart.</w:t>
-      </w:r>
-    </w:p>
-    <w:p>
-      <w:pPr>
-        <w:rPr>
-          <w:color w:val="FF0000"/>
-        </w:rPr>
-      </w:pPr>
-      <w:r>
-        <w:rPr>
-          <w:color w:val="FF0000"/>
-        </w:rPr>
-        <w:t>In order to provide more and particulars details of the functioning of the page, and the elements represented in them, bellow we provide some more information for each of representation.</w:t>
-      </w:r>
-    </w:p>
-    <w:p>
-      <w:pPr>
+        <w:spacing w:after="0"/>
+        <w:jc w:val="left"/>
+        <w:rPr>
+          <w:highlight w:val="yellow"/>
+        </w:rPr>
+      </w:pPr>
+    </w:p>
+    <w:p>
+      <w:pPr>
+        <w:spacing w:after="0"/>
+        <w:jc w:val="left"/>
         <w:rPr>
           <w:i/>
           <w:iCs/>
@@ -2526,6 +2373,22 @@
           <w:i/>
           <w:iCs/>
         </w:rPr>
+        <w:br w:type="page"/>
+      </w:r>
+    </w:p>
+    <w:p>
+      <w:pPr>
+        <w:rPr>
+          <w:i/>
+          <w:iCs/>
+        </w:rPr>
+      </w:pPr>
+      <w:r>
+        <w:rPr>
+          <w:i/>
+          <w:iCs/>
+        </w:rPr>
+        <w:lastRenderedPageBreak/>
         <w:t xml:space="preserve">Choropleth Map </w:t>
       </w:r>
     </w:p>
@@ -2792,7 +2655,7 @@
         <w:rPr>
           <w:highlight w:val="yellow"/>
         </w:rPr>
-        <w:t>,</w:t>
+        <w:t>, it gets a dark color and</w:t>
       </w:r>
       <w:r>
         <w:rPr>
@@ -2991,37 +2854,7 @@
           <w:szCs w:val="18"/>
           <w:highlight w:val="yellow"/>
         </w:rPr>
-        <w:t xml:space="preserve">Figure </w:t>
-      </w:r>
-      <w:r>
-        <w:rPr>
-          <w:b/>
-          <w:bCs/>
-          <w:sz w:val="18"/>
-          <w:szCs w:val="18"/>
-          <w:highlight w:val="yellow"/>
-        </w:rPr>
-        <w:t>4</w:t>
-      </w:r>
-      <w:r>
-        <w:rPr>
-          <w:b/>
-          <w:bCs/>
-          <w:sz w:val="18"/>
-          <w:szCs w:val="18"/>
-          <w:highlight w:val="yellow"/>
-        </w:rPr>
-        <w:t xml:space="preserve">. </w:t>
-      </w:r>
-      <w:r>
-        <w:rPr>
-          <w:b/>
-          <w:bCs/>
-          <w:sz w:val="18"/>
-          <w:szCs w:val="18"/>
-          <w:highlight w:val="yellow"/>
-        </w:rPr>
-        <w:t>Stacked Bar Chart for Average Income by Education Level</w:t>
+        <w:t>Figure 4. Stacked Bar Chart for Average Income by Education Level</w:t>
       </w:r>
     </w:p>
     <w:p>
@@ -3329,14 +3162,7 @@
         <w:rPr>
           <w:highlight w:val="yellow"/>
         </w:rPr>
-        <w:t xml:space="preserve">When hovering over one of the bars a tooltip will show information about the correspondent country, in this case </w:t>
-      </w:r>
-      <w:r>
-        <w:rPr>
-          <w:highlight w:val="yellow"/>
-        </w:rPr>
-        <w:lastRenderedPageBreak/>
-        <w:t>the value of average income for each education level (figure 6</w:t>
+        <w:t>When hovering over one of the bars a tooltip will show information about the correspondent country, in this case the value of average income for each education level (figure 6</w:t>
       </w:r>
       <w:r>
         <w:rPr>
@@ -3467,13 +3293,7 @@
         <w:rPr>
           <w:highlight w:val="yellow"/>
         </w:rPr>
-        <w:t>Line</w:t>
-      </w:r>
-      <w:r>
-        <w:rPr>
-          <w:highlight w:val="yellow"/>
-        </w:rPr>
-        <w:t xml:space="preserve"> Chart</w:t>
+        <w:t>Line Chart</w:t>
       </w:r>
       <w:r>
         <w:rPr>
@@ -3493,6 +3313,7 @@
         <w:rPr>
           <w:highlight w:val="yellow"/>
         </w:rPr>
+        <w:lastRenderedPageBreak/>
         <w:t xml:space="preserve">Each axis is labeled with the metric it represents, and each line represents a country. </w:t>
       </w:r>
       <w:r>
@@ -3675,13 +3496,7 @@
         <w:rPr>
           <w:highlight w:val="yellow"/>
         </w:rPr>
-        <w:t>Line</w:t>
-      </w:r>
-      <w:r>
-        <w:rPr>
-          <w:highlight w:val="yellow"/>
-        </w:rPr>
-        <w:t xml:space="preserve"> Chart</w:t>
+        <w:t>Line Chart</w:t>
       </w:r>
       <w:r>
         <w:rPr>
@@ -3735,6 +3550,22 @@
         <w:t>By hovering with the mouse over the dots in the line chart, a tool tip will appear showing the country’s name and the correspondent percentage of early leavers in education in that year (figure 9).</w:t>
       </w:r>
     </w:p>
+    <w:p>
+      <w:pPr>
+        <w:rPr>
+          <w:i/>
+          <w:iCs/>
+        </w:rPr>
+      </w:pPr>
+      <w:r>
+        <w:rPr>
+          <w:i/>
+          <w:iCs/>
+        </w:rPr>
+        <w:t>Heatmap</w:t>
+      </w:r>
+    </w:p>
+    <w:p/>
     <w:p/>
     <w:p>
       <w:pPr>
@@ -3766,6 +3597,291 @@
     </w:p>
     <w:p>
       <w:pPr>
+        <w:rPr>
+          <w:bCs/>
+          <w:kern w:val="32"/>
+          <w:szCs w:val="21"/>
+          <w:highlight w:val="yellow"/>
+        </w:rPr>
+      </w:pPr>
+      <w:r>
+        <w:rPr>
+          <w:bCs/>
+          <w:kern w:val="32"/>
+          <w:szCs w:val="21"/>
+          <w:highlight w:val="yellow"/>
+        </w:rPr>
+        <w:t>For this visualization we used the following encoding:</w:t>
+      </w:r>
+    </w:p>
+    <w:tbl>
+      <w:tblPr>
+        <w:tblStyle w:val="TableGrid"/>
+        <w:tblW w:w="0" w:type="auto"/>
+        <w:tblInd w:w="108" w:type="dxa"/>
+        <w:tblLook w:val="04A0" w:firstRow="1" w:lastRow="0" w:firstColumn="1" w:lastColumn="0" w:noHBand="0" w:noVBand="1"/>
+      </w:tblPr>
+      <w:tblGrid>
+        <w:gridCol w:w="1276"/>
+        <w:gridCol w:w="3544"/>
+      </w:tblGrid>
+      <w:tr>
+        <w:tc>
+          <w:tcPr>
+            <w:tcW w:w="1276" w:type="dxa"/>
+            <w:tcBorders>
+              <w:top w:val="nil"/>
+              <w:left w:val="nil"/>
+              <w:bottom w:val="single" w:sz="4" w:space="0" w:color="auto"/>
+            </w:tcBorders>
+          </w:tcPr>
+          <w:p>
+            <w:pPr>
+              <w:jc w:val="center"/>
+              <w:rPr>
+                <w:b/>
+                <w:kern w:val="32"/>
+                <w:szCs w:val="21"/>
+                <w:highlight w:val="yellow"/>
+              </w:rPr>
+            </w:pPr>
+            <w:r>
+              <w:rPr>
+                <w:b/>
+                <w:kern w:val="32"/>
+                <w:szCs w:val="21"/>
+                <w:highlight w:val="yellow"/>
+              </w:rPr>
+              <w:t>Item</w:t>
+            </w:r>
+          </w:p>
+        </w:tc>
+        <w:tc>
+          <w:tcPr>
+            <w:tcW w:w="3544" w:type="dxa"/>
+            <w:tcBorders>
+              <w:top w:val="nil"/>
+              <w:bottom w:val="single" w:sz="4" w:space="0" w:color="auto"/>
+              <w:right w:val="nil"/>
+            </w:tcBorders>
+          </w:tcPr>
+          <w:p>
+            <w:pPr>
+              <w:jc w:val="center"/>
+              <w:rPr>
+                <w:b/>
+                <w:kern w:val="32"/>
+                <w:szCs w:val="21"/>
+                <w:highlight w:val="yellow"/>
+              </w:rPr>
+            </w:pPr>
+            <w:r>
+              <w:rPr>
+                <w:b/>
+                <w:kern w:val="32"/>
+                <w:szCs w:val="21"/>
+                <w:highlight w:val="yellow"/>
+              </w:rPr>
+              <w:t>Visual Encoding</w:t>
+            </w:r>
+          </w:p>
+        </w:tc>
+      </w:tr>
+      <w:tr>
+        <w:tc>
+          <w:tcPr>
+            <w:tcW w:w="1276" w:type="dxa"/>
+            <w:tcBorders>
+              <w:left w:val="nil"/>
+              <w:bottom w:val="nil"/>
+            </w:tcBorders>
+          </w:tcPr>
+          <w:p>
+            <w:pPr>
+              <w:jc w:val="center"/>
+              <w:rPr>
+                <w:bCs/>
+                <w:kern w:val="32"/>
+                <w:szCs w:val="21"/>
+                <w:highlight w:val="yellow"/>
+              </w:rPr>
+            </w:pPr>
+            <w:r>
+              <w:rPr>
+                <w:bCs/>
+                <w:kern w:val="32"/>
+                <w:szCs w:val="21"/>
+                <w:highlight w:val="yellow"/>
+              </w:rPr>
+              <w:t>Country</w:t>
+            </w:r>
+          </w:p>
+        </w:tc>
+        <w:tc>
+          <w:tcPr>
+            <w:tcW w:w="3544" w:type="dxa"/>
+            <w:tcBorders>
+              <w:bottom w:val="nil"/>
+              <w:right w:val="nil"/>
+            </w:tcBorders>
+          </w:tcPr>
+          <w:p>
+            <w:pPr>
+              <w:jc w:val="center"/>
+              <w:rPr>
+                <w:bCs/>
+                <w:kern w:val="32"/>
+                <w:szCs w:val="21"/>
+                <w:highlight w:val="yellow"/>
+              </w:rPr>
+            </w:pPr>
+            <w:r>
+              <w:rPr>
+                <w:bCs/>
+                <w:kern w:val="32"/>
+                <w:szCs w:val="21"/>
+                <w:highlight w:val="yellow"/>
+              </w:rPr>
+              <w:t>Tag, position (on the map) and color</w:t>
+            </w:r>
+          </w:p>
+        </w:tc>
+      </w:tr>
+      <w:tr>
+        <w:tc>
+          <w:tcPr>
+            <w:tcW w:w="1276" w:type="dxa"/>
+            <w:tcBorders>
+              <w:top w:val="nil"/>
+              <w:left w:val="nil"/>
+              <w:bottom w:val="nil"/>
+            </w:tcBorders>
+          </w:tcPr>
+          <w:p>
+            <w:pPr>
+              <w:jc w:val="center"/>
+              <w:rPr>
+                <w:bCs/>
+                <w:kern w:val="32"/>
+                <w:szCs w:val="21"/>
+                <w:highlight w:val="yellow"/>
+              </w:rPr>
+            </w:pPr>
+            <w:r>
+              <w:rPr>
+                <w:bCs/>
+                <w:kern w:val="32"/>
+                <w:szCs w:val="21"/>
+                <w:highlight w:val="yellow"/>
+              </w:rPr>
+              <w:t>Year</w:t>
+            </w:r>
+          </w:p>
+        </w:tc>
+        <w:tc>
+          <w:tcPr>
+            <w:tcW w:w="3544" w:type="dxa"/>
+            <w:tcBorders>
+              <w:top w:val="nil"/>
+              <w:bottom w:val="nil"/>
+              <w:right w:val="nil"/>
+            </w:tcBorders>
+          </w:tcPr>
+          <w:p>
+            <w:pPr>
+              <w:jc w:val="center"/>
+              <w:rPr>
+                <w:bCs/>
+                <w:kern w:val="32"/>
+                <w:szCs w:val="21"/>
+                <w:highlight w:val="yellow"/>
+              </w:rPr>
+            </w:pPr>
+            <w:r>
+              <w:rPr>
+                <w:bCs/>
+                <w:kern w:val="32"/>
+                <w:szCs w:val="21"/>
+                <w:highlight w:val="yellow"/>
+              </w:rPr>
+              <w:t>Position and Tag</w:t>
+            </w:r>
+          </w:p>
+        </w:tc>
+      </w:tr>
+      <w:tr>
+        <w:tc>
+          <w:tcPr>
+            <w:tcW w:w="1276" w:type="dxa"/>
+            <w:tcBorders>
+              <w:top w:val="nil"/>
+              <w:left w:val="nil"/>
+              <w:bottom w:val="nil"/>
+            </w:tcBorders>
+          </w:tcPr>
+          <w:p>
+            <w:pPr>
+              <w:jc w:val="center"/>
+              <w:rPr>
+                <w:bCs/>
+                <w:kern w:val="32"/>
+                <w:szCs w:val="21"/>
+                <w:highlight w:val="yellow"/>
+              </w:rPr>
+            </w:pPr>
+            <w:r>
+              <w:rPr>
+                <w:bCs/>
+                <w:kern w:val="32"/>
+                <w:szCs w:val="21"/>
+                <w:highlight w:val="yellow"/>
+              </w:rPr>
+              <w:t>Metrics</w:t>
+            </w:r>
+          </w:p>
+        </w:tc>
+        <w:tc>
+          <w:tcPr>
+            <w:tcW w:w="3544" w:type="dxa"/>
+            <w:tcBorders>
+              <w:top w:val="nil"/>
+              <w:bottom w:val="nil"/>
+              <w:right w:val="nil"/>
+            </w:tcBorders>
+          </w:tcPr>
+          <w:p>
+            <w:pPr>
+              <w:jc w:val="center"/>
+              <w:rPr>
+                <w:bCs/>
+                <w:kern w:val="32"/>
+                <w:szCs w:val="21"/>
+              </w:rPr>
+            </w:pPr>
+            <w:r>
+              <w:rPr>
+                <w:bCs/>
+                <w:kern w:val="32"/>
+                <w:szCs w:val="21"/>
+                <w:highlight w:val="yellow"/>
+              </w:rPr>
+              <w:t>Color, tag and slop</w:t>
+            </w:r>
+          </w:p>
+        </w:tc>
+      </w:tr>
+    </w:tbl>
+    <w:p>
+      <w:pPr>
+        <w:rPr>
+          <w:bCs/>
+          <w:kern w:val="32"/>
+          <w:szCs w:val="21"/>
+        </w:rPr>
+      </w:pPr>
+    </w:p>
+    <w:p>
+      <w:pPr>
         <w:pStyle w:val="Heading2"/>
         <w:rPr>
           <w:rFonts w:ascii="Times New Roman" w:hAnsi="Times New Roman"/>
@@ -3864,74 +3980,130 @@
     </w:p>
     <w:p>
       <w:r>
-        <w:t>We whose choropleth map as it represented a great idiom to overview a metric value for a specific country, as well as comparing</w:t>
-      </w:r>
-      <w:r>
-        <w:t xml:space="preserve"> it with other countries.</w:t>
-      </w:r>
-    </w:p>
-    <w:p>
-      <w:pPr>
-        <w:pStyle w:val="Heading2"/>
-        <w:rPr>
-          <w:rFonts w:ascii="Times New Roman" w:hAnsi="Times New Roman"/>
-          <w:b w:val="0"/>
-          <w:kern w:val="0"/>
-          <w:sz w:val="20"/>
-        </w:rPr>
-      </w:pPr>
-      <w:r>
-        <w:rPr>
-          <w:rFonts w:ascii="Times New Roman" w:hAnsi="Times New Roman"/>
-          <w:b w:val="0"/>
-          <w:kern w:val="0"/>
-          <w:sz w:val="20"/>
-        </w:rPr>
-        <w:t>Regarding interaction of choropleth map, when we hover the mouse in each of countries it underlines, and a tooltip with information related with data encoded is displayed.</w:t>
-      </w:r>
-    </w:p>
-    <w:p>
-      <w:r>
-        <w:t xml:space="preserve">The </w:t>
-      </w:r>
-      <w:r>
-        <w:t>choice of stacked bar chart was in function of the variables that we had to encode in only one idiom, so as not create difficulties for the user to understand the information that we were trying to address. We also had a good feedback and ideas from the lab Professor.</w:t>
-      </w:r>
-    </w:p>
-    <w:p>
-      <w:r>
-        <w:t>We end up implementing stacked bar chart to encode country, average income value, and education level. Which became the best option for this visualization.</w:t>
-      </w:r>
-    </w:p>
-    <w:p>
-      <w:r>
-        <w:t xml:space="preserve">When it comes to interaction with a selection box </w:t>
-      </w:r>
-      <w:r>
-        <w:t>it is possible to navigate through the years, being able to distinguish the income levels by the color that represents them and the values that could be seen by hovering the mouse on the bars, providing a pleasant user experience.</w:t>
-      </w:r>
-    </w:p>
-    <w:p>
-      <w:r>
-        <w:t xml:space="preserve">Even though </w:t>
-      </w:r>
-      <w:r>
-        <w:t xml:space="preserve">the line chart did facilitate the comparisons between metrics, it might not work when we have to plot 18 lines for countries at the same. It turns to us a challenge to overcome. However, we decided to add a selection box for countries, which allow us to have room to encode more data in the same visualization. </w:t>
-      </w:r>
-    </w:p>
-    <w:p>
-      <w:r>
-        <w:t>In this case we end up encoding the early leaver value</w:t>
+        <w:rPr>
+          <w:highlight w:val="yellow"/>
+        </w:rPr>
+        <w:t xml:space="preserve">We </w:t>
+      </w:r>
+      <w:r>
+        <w:rPr>
+          <w:highlight w:val="yellow"/>
+        </w:rPr>
+        <w:t>c</w:t>
+      </w:r>
+      <w:r>
+        <w:rPr>
+          <w:highlight w:val="yellow"/>
+        </w:rPr>
+        <w:t xml:space="preserve">hose </w:t>
+      </w:r>
+      <w:r>
+        <w:rPr>
+          <w:highlight w:val="yellow"/>
+        </w:rPr>
+        <w:t xml:space="preserve">the </w:t>
+      </w:r>
+      <w:r>
+        <w:rPr>
+          <w:highlight w:val="yellow"/>
+        </w:rPr>
+        <w:t>choropleth map as it represented a g</w:t>
+      </w:r>
+      <w:r>
+        <w:rPr>
+          <w:highlight w:val="yellow"/>
+        </w:rPr>
+        <w:t xml:space="preserve">ood </w:t>
+      </w:r>
+      <w:r>
+        <w:rPr>
+          <w:highlight w:val="yellow"/>
+        </w:rPr>
+        <w:t>idiom to overview a metric value for a specific country, as well as comparing</w:t>
+      </w:r>
+      <w:r>
+        <w:rPr>
+          <w:highlight w:val="yellow"/>
+        </w:rPr>
+        <w:t xml:space="preserve"> it with other countries</w:t>
+      </w:r>
+      <w:r>
+        <w:rPr>
+          <w:highlight w:val="yellow"/>
+        </w:rPr>
+        <w:t>.</w:t>
+      </w:r>
+    </w:p>
+    <w:p>
+      <w:r>
+        <w:rPr>
+          <w:highlight w:val="yellow"/>
+        </w:rPr>
+        <w:t xml:space="preserve">Choosing the stacked bar chart for the visualization of the </w:t>
+      </w:r>
+      <w:r>
+        <w:rPr>
+          <w:highlight w:val="yellow"/>
+        </w:rPr>
+        <w:t>“Average Income by Education Level” resulted from understanding that we had a lot of variables to encode in the same visualization, and after having a lot of visualization proposals, having the help of the laboratory professor we concluded that using the stacked bar chart would be a good option</w:t>
+      </w:r>
+      <w:r>
+        <w:rPr>
+          <w:highlight w:val="yellow"/>
+        </w:rPr>
+        <w:t>.</w:t>
+      </w:r>
+      <w:r>
+        <w:rPr>
+          <w:highlight w:val="yellow"/>
+        </w:rPr>
+        <w:t xml:space="preserve"> Although the stacked bar chart was already representing the metrics country, income in years and education level, we wanted to give the user the possibility of comparison of these metrics between different years, even though we couldn’t have a way of showing information of different years in the same graph, it is possible for the user to select a year and observe the data correspondent to that year.</w:t>
+      </w:r>
+    </w:p>
+    <w:p>
+      <w:r>
+        <w:rPr>
+          <w:highlight w:val="yellow"/>
+        </w:rPr>
+        <w:t>The percentage of Early Leavers in Education by country was also an idiom where we wanted to provide an easy way for the user to compare information in different countries and be able to visualize the existing evolution through the years. With this idea in mind we started looking at visualizations such as scatter plots, and line charts, in the end, after testing the existing data with different visualizations and prototyping, we concluded that a line chart would be the best option for our goal. One of the first problems that occurred was that, having too many countries represented in the line chart would cause having clutter in the visualization, with this in mind, implementing a filtering tool for the countries solved this problem</w:t>
+      </w:r>
+      <w:r>
+        <w:rPr>
+          <w:highlight w:val="yellow"/>
+        </w:rPr>
+        <w:t>.</w:t>
+      </w:r>
+      <w:r>
+        <w:rPr>
+          <w:highlight w:val="yellow"/>
+        </w:rPr>
+        <w:t xml:space="preserve"> Enabling this filtering also provided</w:t>
+      </w:r>
+      <w:r>
+        <w:rPr>
+          <w:highlight w:val="yellow"/>
+        </w:rPr>
+        <w:t xml:space="preserve"> the necessary interaction with the idiom</w:t>
+      </w:r>
+      <w:r>
+        <w:rPr>
+          <w:highlight w:val="yellow"/>
+        </w:rPr>
+        <w:t>.</w:t>
+      </w:r>
+    </w:p>
+    <w:p>
+      <w:r>
+        <w:rPr>
+          <w:highlight w:val="yellow"/>
+        </w:rPr>
+        <w:t>The heatmap representing the average household expenditure in books and newspapers, was one of the last idioms to be decided upon,</w:t>
       </w:r>
       <w:r>
         <w:t xml:space="preserve"> </w:t>
       </w:r>
-      <w:r>
-        <w:t>(in percentage</w:t>
-      </w:r>
-      <w:r>
-        <w:t>) and adding a very useful tooltip that aggregates most of information of the visualization. Also, it added the necessary interaction with the idiom, which enabled the comparison of more than two countries.</w:t>
-      </w:r>
+      <w:bookmarkStart w:id="0" w:name="_GoBack"/>
+      <w:bookmarkEnd w:id="0"/>
     </w:p>
     <w:p>
       <w:r>
@@ -4638,8 +4810,6 @@
           <w:cols w:num="2" w:space="432"/>
         </w:sectPr>
       </w:pPr>
-      <w:bookmarkStart w:id="0" w:name="_GoBack"/>
-      <w:bookmarkEnd w:id="0"/>
     </w:p>
     <w:p>
       <w:pPr>
@@ -7250,6 +7420,22 @@
       <w:contextualSpacing/>
     </w:pPr>
   </w:style>
+  <w:style w:type="table" w:styleId="TableGrid">
+    <w:name w:val="Table Grid"/>
+    <w:basedOn w:val="TableNormal"/>
+    <w:uiPriority w:val="59"/>
+    <w:rsid w:val="00D91639"/>
+    <w:tblPr>
+      <w:tblBorders>
+        <w:top w:val="single" w:sz="4" w:space="0" w:color="auto"/>
+        <w:left w:val="single" w:sz="4" w:space="0" w:color="auto"/>
+        <w:bottom w:val="single" w:sz="4" w:space="0" w:color="auto"/>
+        <w:right w:val="single" w:sz="4" w:space="0" w:color="auto"/>
+        <w:insideH w:val="single" w:sz="4" w:space="0" w:color="auto"/>
+        <w:insideV w:val="single" w:sz="4" w:space="0" w:color="auto"/>
+      </w:tblBorders>
+    </w:tblPr>
+  </w:style>
 </w:styles>
 </file>
 
@@ -7578,7 +7764,7 @@
 </file>
 
 <file path=customXml/itemProps1.xml><?xml version="1.0" encoding="utf-8"?>
-<ds:datastoreItem xmlns:ds="http://schemas.openxmlformats.org/officeDocument/2006/customXml" ds:itemID="{501E1612-ED05-8C47-81D1-C2D9E7C0B471}">
+<ds:datastoreItem xmlns:ds="http://schemas.openxmlformats.org/officeDocument/2006/customXml" ds:itemID="{8F660EAD-D757-B549-8C76-D4BC30E2774F}">
   <ds:schemaRefs>
     <ds:schemaRef ds:uri="http://schemas.openxmlformats.org/officeDocument/2006/bibliography"/>
   </ds:schemaRefs>

</xml_diff>